<commit_message>
added schema data types and schema validation
</commit_message>
<xml_diff>
--- a/MongoDB/Mongoose Notes.docx
+++ b/MongoDB/Mongoose Notes.docx
@@ -61,7 +61,15 @@
         </w:numPr>
       </w:pPr>
       <w:r>
-        <w:t>To use mongoose, install it in via : ‘npm install mongoose’</w:t>
+        <w:t xml:space="preserve">To use mongoose, install it in </w:t>
+      </w:r>
+      <w:proofErr w:type="gramStart"/>
+      <w:r>
+        <w:t>via :</w:t>
+      </w:r>
+      <w:proofErr w:type="gramEnd"/>
+      <w:r>
+        <w:t xml:space="preserve"> ‘npm install mongoose’</w:t>
       </w:r>
     </w:p>
     <w:p>
@@ -100,13 +108,37 @@
         </w:numPr>
       </w:pPr>
       <w:r>
-        <w:t xml:space="preserve">The first parameter is the url to our database. To use the locally installed version of mongodb as our database, we use this url: </w:t>
+        <w:t xml:space="preserve">The first parameter is the </w:t>
+      </w:r>
+      <w:proofErr w:type="spellStart"/>
+      <w:r>
+        <w:t>url</w:t>
+      </w:r>
+      <w:proofErr w:type="spellEnd"/>
+      <w:r>
+        <w:t xml:space="preserve"> to our database. To use the locally installed version of </w:t>
+      </w:r>
+      <w:proofErr w:type="spellStart"/>
+      <w:r>
+        <w:t>mongodb</w:t>
+      </w:r>
+      <w:proofErr w:type="spellEnd"/>
+      <w:r>
+        <w:t xml:space="preserve"> as our database, we use this url: </w:t>
       </w:r>
       <w:r>
         <w:t>mongodb://localhost/</w:t>
       </w:r>
       <w:r>
-        <w:t>INSERT_DATABASE_NAME. Recall that in mongodb, if there is no database with that name, adding data to it will automatically create the database.</w:t>
+        <w:t xml:space="preserve">INSERT_DATABASE_NAME. Recall that in </w:t>
+      </w:r>
+      <w:proofErr w:type="spellStart"/>
+      <w:r>
+        <w:t>mongodb</w:t>
+      </w:r>
+      <w:proofErr w:type="spellEnd"/>
+      <w:r>
+        <w:t>, if there is no database with that name, adding data to it will automatically create the database.</w:t>
       </w:r>
     </w:p>
     <w:p>
@@ -133,45 +165,41 @@
         </w:numPr>
       </w:pPr>
       <w:r>
-        <w:t xml:space="preserve">The </w:t>
-      </w:r>
-      <w:r>
-        <w:t>third</w:t>
-      </w:r>
-      <w:r>
-        <w:t xml:space="preserve"> optional parameter is a callback function which gets executed when w</w:t>
-      </w:r>
-      <w:r>
-        <w:t xml:space="preserve">e fail </w:t>
-      </w:r>
-      <w:r>
-        <w:t>connect to the database.</w:t>
-      </w:r>
-      <w:r>
-        <w:t xml:space="preserve"> This callback function takes the error as a parameter. </w:t>
-      </w:r>
-    </w:p>
-    <w:p>
-      <w:pPr>
-        <w:pStyle w:val="ListParagraph"/>
-        <w:numPr>
-          <w:ilvl w:val="0"/>
-          <w:numId w:val="2"/>
-        </w:numPr>
-      </w:pPr>
-      <w:r>
-        <w:t>Even though it may take a while to connect to the database, if we start interacting with mongodb via mongoose, it’ll queue up all the commands we make and only make those commands after we connect.</w:t>
-      </w:r>
-    </w:p>
-    <w:p>
-      <w:pPr>
-        <w:pStyle w:val="ListParagraph"/>
-        <w:numPr>
-          <w:ilvl w:val="0"/>
-          <w:numId w:val="2"/>
-        </w:numPr>
-      </w:pPr>
-      <w:r>
+        <w:t xml:space="preserve">The third optional parameter is a callback function which gets executed when we fail connect to the database. This callback function takes the error as a parameter. </w:t>
+      </w:r>
+    </w:p>
+    <w:p>
+      <w:pPr>
+        <w:pStyle w:val="ListParagraph"/>
+        <w:numPr>
+          <w:ilvl w:val="0"/>
+          <w:numId w:val="2"/>
+        </w:numPr>
+      </w:pPr>
+      <w:r>
+        <w:t xml:space="preserve">Even though it may take a while to connect to the database, if we start interacting with </w:t>
+      </w:r>
+      <w:proofErr w:type="spellStart"/>
+      <w:r>
+        <w:t>mongodb</w:t>
+      </w:r>
+      <w:proofErr w:type="spellEnd"/>
+      <w:r>
+        <w:t xml:space="preserve"> via mongoose, it’ll queue up all the commands we make and only make those commands after we connect.</w:t>
+      </w:r>
+    </w:p>
+    <w:p>
+      <w:pPr>
+        <w:pStyle w:val="ListParagraph"/>
+        <w:numPr>
+          <w:ilvl w:val="0"/>
+          <w:numId w:val="2"/>
+        </w:numPr>
+      </w:pPr>
+      <w:r>
+        <w:rPr>
+          <w:noProof/>
+        </w:rPr>
         <w:drawing>
           <wp:inline distT="0" distB="0" distL="0" distR="0" wp14:anchorId="10000B1B" wp14:editId="6CB6CE04">
             <wp:extent cx="3029373" cy="1276528"/>
@@ -260,19 +288,35 @@
         </w:numPr>
       </w:pPr>
       <w:r>
-        <w:t>A model is the schema in an actual form that can be used. So a model could be like an individual user object from the database that we can interact with</w:t>
-      </w:r>
-    </w:p>
-    <w:p>
-      <w:pPr>
-        <w:pStyle w:val="ListParagraph"/>
-        <w:numPr>
-          <w:ilvl w:val="0"/>
-          <w:numId w:val="2"/>
-        </w:numPr>
-      </w:pPr>
-      <w:r>
-        <w:t>A query is a command we make against the mongodb database</w:t>
+        <w:t xml:space="preserve">A model is the schema in an actual form that can be used. </w:t>
+      </w:r>
+      <w:proofErr w:type="gramStart"/>
+      <w:r>
+        <w:t>So</w:t>
+      </w:r>
+      <w:proofErr w:type="gramEnd"/>
+      <w:r>
+        <w:t xml:space="preserve"> a model could be like an individual user object from the database that we can interact with</w:t>
+      </w:r>
+    </w:p>
+    <w:p>
+      <w:pPr>
+        <w:pStyle w:val="ListParagraph"/>
+        <w:numPr>
+          <w:ilvl w:val="0"/>
+          <w:numId w:val="2"/>
+        </w:numPr>
+      </w:pPr>
+      <w:r>
+        <w:t xml:space="preserve">A query is a command we make against the </w:t>
+      </w:r>
+      <w:proofErr w:type="spellStart"/>
+      <w:r>
+        <w:t>mongodb</w:t>
+      </w:r>
+      <w:proofErr w:type="spellEnd"/>
+      <w:r>
+        <w:t xml:space="preserve"> database</w:t>
       </w:r>
     </w:p>
     <w:p/>
@@ -349,6 +393,9 @@
         </w:numPr>
       </w:pPr>
       <w:r>
+        <w:rPr>
+          <w:noProof/>
+        </w:rPr>
         <w:drawing>
           <wp:inline distT="0" distB="0" distL="0" distR="0" wp14:anchorId="7E33928B" wp14:editId="1B89E226">
             <wp:extent cx="3077004" cy="228632"/>
@@ -395,7 +442,17 @@
         </w:numPr>
       </w:pPr>
       <w:r>
-        <w:t xml:space="preserve">To create a Schema, we use ‘new mongoose.Schema()’. </w:t>
+        <w:t xml:space="preserve">To create a Schema, we use ‘new </w:t>
+      </w:r>
+      <w:proofErr w:type="spellStart"/>
+      <w:proofErr w:type="gramStart"/>
+      <w:r>
+        <w:t>mongoose.Schema</w:t>
+      </w:r>
+      <w:proofErr w:type="spellEnd"/>
+      <w:proofErr w:type="gramEnd"/>
+      <w:r>
+        <w:t xml:space="preserve">()’. </w:t>
       </w:r>
     </w:p>
     <w:p>
@@ -419,18 +476,29 @@
         </w:numPr>
       </w:pPr>
       <w:r>
-        <w:t>The object we pass in will have key-value pairs where the key represents the field in our mongodb object in our database and the value will be the type.</w:t>
-      </w:r>
-    </w:p>
-    <w:p>
-      <w:pPr>
-        <w:pStyle w:val="ListParagraph"/>
-        <w:numPr>
-          <w:ilvl w:val="0"/>
-          <w:numId w:val="2"/>
-        </w:numPr>
-      </w:pPr>
-      <w:r>
+        <w:t xml:space="preserve">The object we pass in will have key-value pairs where the key represents the field in our </w:t>
+      </w:r>
+      <w:proofErr w:type="spellStart"/>
+      <w:r>
+        <w:t>mongodb</w:t>
+      </w:r>
+      <w:proofErr w:type="spellEnd"/>
+      <w:r>
+        <w:t xml:space="preserve"> object in our database and the value will be the type.</w:t>
+      </w:r>
+    </w:p>
+    <w:p>
+      <w:pPr>
+        <w:pStyle w:val="ListParagraph"/>
+        <w:numPr>
+          <w:ilvl w:val="0"/>
+          <w:numId w:val="2"/>
+        </w:numPr>
+      </w:pPr>
+      <w:r>
+        <w:rPr>
+          <w:noProof/>
+        </w:rPr>
         <w:lastRenderedPageBreak/>
         <w:drawing>
           <wp:inline distT="0" distB="0" distL="0" distR="0" wp14:anchorId="0D5B803D" wp14:editId="0A536294">
@@ -478,7 +546,15 @@
         </w:numPr>
       </w:pPr>
       <w:r>
-        <w:t>This ‘Schema’ method returns a schema object that we can store in a constant, which we will call ‘userSchema’.</w:t>
+        <w:t>This ‘Schema’ method returns a schema object that we can store in a constant, which we will call ‘</w:t>
+      </w:r>
+      <w:proofErr w:type="spellStart"/>
+      <w:r>
+        <w:t>userSchema</w:t>
+      </w:r>
+      <w:proofErr w:type="spellEnd"/>
+      <w:r>
+        <w:t>’.</w:t>
       </w:r>
     </w:p>
     <w:p>
@@ -505,7 +581,15 @@
         <w:t xml:space="preserve"> name</w:t>
       </w:r>
       <w:r>
-        <w:t xml:space="preserve"> inside of mongodb). The second parameter is the schema object.</w:t>
+        <w:t xml:space="preserve"> inside of </w:t>
+      </w:r>
+      <w:proofErr w:type="spellStart"/>
+      <w:r>
+        <w:t>mongodb</w:t>
+      </w:r>
+      <w:proofErr w:type="spellEnd"/>
+      <w:r>
+        <w:t>). The second parameter is the schema object.</w:t>
       </w:r>
     </w:p>
     <w:p>
@@ -529,6 +613,9 @@
         </w:numPr>
       </w:pPr>
       <w:r>
+        <w:rPr>
+          <w:noProof/>
+        </w:rPr>
         <w:drawing>
           <wp:inline distT="0" distB="0" distL="0" distR="0" wp14:anchorId="2F224EC0" wp14:editId="5233DB83">
             <wp:extent cx="4258269" cy="228632"/>
@@ -587,6 +674,9 @@
         </w:numPr>
       </w:pPr>
       <w:r>
+        <w:rPr>
+          <w:noProof/>
+        </w:rPr>
         <w:drawing>
           <wp:inline distT="0" distB="0" distL="0" distR="0" wp14:anchorId="217DE7A3" wp14:editId="762C26E3">
             <wp:extent cx="4334480" cy="1848108"/>
@@ -660,18 +750,29 @@
         <w:t xml:space="preserve"> in other files, we can import it </w:t>
       </w:r>
       <w:r>
-        <w:t xml:space="preserve">as shown below. Notice that this User model object has methods that which are mongoDB methods such as ‘find’. </w:t>
-      </w:r>
-    </w:p>
-    <w:p>
-      <w:pPr>
-        <w:pStyle w:val="ListParagraph"/>
-        <w:numPr>
-          <w:ilvl w:val="0"/>
-          <w:numId w:val="2"/>
-        </w:numPr>
-      </w:pPr>
-      <w:r>
+        <w:t xml:space="preserve">as shown below. Notice that this User model object has methods that which are </w:t>
+      </w:r>
+      <w:proofErr w:type="spellStart"/>
+      <w:r>
+        <w:t>mongoDB</w:t>
+      </w:r>
+      <w:proofErr w:type="spellEnd"/>
+      <w:r>
+        <w:t xml:space="preserve"> methods such as ‘find’. </w:t>
+      </w:r>
+    </w:p>
+    <w:p>
+      <w:pPr>
+        <w:pStyle w:val="ListParagraph"/>
+        <w:numPr>
+          <w:ilvl w:val="0"/>
+          <w:numId w:val="2"/>
+        </w:numPr>
+      </w:pPr>
+      <w:r>
+        <w:rPr>
+          <w:noProof/>
+        </w:rPr>
         <w:drawing>
           <wp:inline distT="0" distB="0" distL="0" distR="0" wp14:anchorId="01727C2D" wp14:editId="07B79D07">
             <wp:extent cx="3428647" cy="1943100"/>
@@ -740,6 +841,9 @@
         </w:numPr>
       </w:pPr>
       <w:r>
+        <w:rPr>
+          <w:noProof/>
+        </w:rPr>
         <w:drawing>
           <wp:inline distT="0" distB="0" distL="0" distR="0" wp14:anchorId="3BF6EFA5" wp14:editId="0B5466EF">
             <wp:extent cx="5210902" cy="1448002"/>
@@ -787,19 +891,35 @@
       </w:pPr>
       <w:r>
         <w:lastRenderedPageBreak/>
-        <w:t>Notice in line 6, we created a local user object. Also notice this user doesn’t need to have all the fields we specified in the userSchema.</w:t>
-      </w:r>
-    </w:p>
-    <w:p>
-      <w:pPr>
-        <w:pStyle w:val="ListParagraph"/>
-        <w:numPr>
-          <w:ilvl w:val="0"/>
-          <w:numId w:val="2"/>
-        </w:numPr>
-      </w:pPr>
-      <w:r>
-        <w:t>In line 7, we save the user to the database by using the ‘save()’ method which is asynchronous. We then log the saved user to the console.</w:t>
+        <w:t xml:space="preserve">Notice in line 6, we created a local user object. Also notice this user doesn’t need to have all the fields we specified in the </w:t>
+      </w:r>
+      <w:proofErr w:type="spellStart"/>
+      <w:r>
+        <w:t>userSchema</w:t>
+      </w:r>
+      <w:proofErr w:type="spellEnd"/>
+      <w:r>
+        <w:t>.</w:t>
+      </w:r>
+    </w:p>
+    <w:p>
+      <w:pPr>
+        <w:pStyle w:val="ListParagraph"/>
+        <w:numPr>
+          <w:ilvl w:val="0"/>
+          <w:numId w:val="2"/>
+        </w:numPr>
+      </w:pPr>
+      <w:r>
+        <w:t>In line 7, we save the user to the database by using the ‘</w:t>
+      </w:r>
+      <w:proofErr w:type="gramStart"/>
+      <w:r>
+        <w:t>save(</w:t>
+      </w:r>
+      <w:proofErr w:type="gramEnd"/>
+      <w:r>
+        <w:t>)’ method which is asynchronous. We then log the saved user to the console.</w:t>
       </w:r>
     </w:p>
     <w:p>
@@ -823,6 +943,9 @@
         </w:numPr>
       </w:pPr>
       <w:r>
+        <w:rPr>
+          <w:noProof/>
+        </w:rPr>
         <w:drawing>
           <wp:inline distT="0" distB="0" distL="0" distR="0" wp14:anchorId="5AA6BF99" wp14:editId="4A11349C">
             <wp:extent cx="3248478" cy="962159"/>
@@ -869,7 +992,15 @@
         </w:numPr>
       </w:pPr>
       <w:r>
-        <w:t>Notice the auto-generated ‘_id’ field which is what mongoDB normally.</w:t>
+        <w:t xml:space="preserve">Notice the auto-generated ‘_id’ field which is what </w:t>
+      </w:r>
+      <w:proofErr w:type="spellStart"/>
+      <w:r>
+        <w:t>mongoDB</w:t>
+      </w:r>
+      <w:proofErr w:type="spellEnd"/>
+      <w:r>
+        <w:t xml:space="preserve"> normally.</w:t>
       </w:r>
     </w:p>
     <w:p>
@@ -893,39 +1024,41 @@
         </w:numPr>
       </w:pPr>
       <w:r>
-        <w:t>There is another way to create a user and saving them to the database. This is done via the ‘create’ method which does the exact same thing as creating a user via ‘new User()’ and then saving to the database via ‘save()’.</w:t>
-      </w:r>
-    </w:p>
-    <w:p>
-      <w:pPr>
-        <w:pStyle w:val="ListParagraph"/>
-        <w:numPr>
-          <w:ilvl w:val="0"/>
-          <w:numId w:val="2"/>
-        </w:numPr>
-      </w:pPr>
-      <w:r>
-        <w:t>Thus, t</w:t>
-      </w:r>
-      <w:r>
-        <w:t xml:space="preserve">o create a new user and save it to the database, we can </w:t>
-      </w:r>
-      <w:r>
-        <w:t xml:space="preserve">also </w:t>
-      </w:r>
-      <w:r>
-        <w:t>do the following:</w:t>
-      </w:r>
-    </w:p>
-    <w:p>
-      <w:pPr>
-        <w:pStyle w:val="ListParagraph"/>
-        <w:numPr>
-          <w:ilvl w:val="0"/>
-          <w:numId w:val="2"/>
-        </w:numPr>
-      </w:pPr>
-      <w:r>
+        <w:t xml:space="preserve">There is another way to create a user and saving them to the database. This is done via the ‘create’ method which does the exact same thing as creating a user via ‘new </w:t>
+      </w:r>
+      <w:proofErr w:type="gramStart"/>
+      <w:r>
+        <w:t>User(</w:t>
+      </w:r>
+      <w:proofErr w:type="gramEnd"/>
+      <w:r>
+        <w:t>)’ and then saving to the database via ‘save()’.</w:t>
+      </w:r>
+    </w:p>
+    <w:p>
+      <w:pPr>
+        <w:pStyle w:val="ListParagraph"/>
+        <w:numPr>
+          <w:ilvl w:val="0"/>
+          <w:numId w:val="2"/>
+        </w:numPr>
+      </w:pPr>
+      <w:r>
+        <w:t>Thus, to create a new user and save it to the database, we can also do the following:</w:t>
+      </w:r>
+    </w:p>
+    <w:p>
+      <w:pPr>
+        <w:pStyle w:val="ListParagraph"/>
+        <w:numPr>
+          <w:ilvl w:val="0"/>
+          <w:numId w:val="2"/>
+        </w:numPr>
+      </w:pPr>
+      <w:r>
+        <w:rPr>
+          <w:noProof/>
+        </w:rPr>
         <w:drawing>
           <wp:inline distT="0" distB="0" distL="0" distR="0" wp14:anchorId="00F3C2AD" wp14:editId="228013F5">
             <wp:extent cx="5782482" cy="1629002"/>
@@ -984,6 +1117,9 @@
         </w:numPr>
       </w:pPr>
       <w:r>
+        <w:rPr>
+          <w:noProof/>
+        </w:rPr>
         <w:drawing>
           <wp:inline distT="0" distB="0" distL="0" distR="0" wp14:anchorId="3EE645FA" wp14:editId="23174DF5">
             <wp:extent cx="3258005" cy="990738"/>
@@ -1060,6 +1196,9 @@
         </w:numPr>
       </w:pPr>
       <w:r>
+        <w:rPr>
+          <w:noProof/>
+        </w:rPr>
         <w:lastRenderedPageBreak/>
         <w:drawing>
           <wp:inline distT="0" distB="0" distL="0" distR="0" wp14:anchorId="393EC5E5" wp14:editId="383ABBE2">
@@ -1119,6 +1258,9 @@
         </w:numPr>
       </w:pPr>
       <w:r>
+        <w:rPr>
+          <w:noProof/>
+        </w:rPr>
         <w:drawing>
           <wp:inline distT="0" distB="0" distL="0" distR="0" wp14:anchorId="3711050B" wp14:editId="22FB394F">
             <wp:extent cx="3296110" cy="1962424"/>
@@ -1189,126 +1331,872 @@
         </w:numPr>
       </w:pPr>
       <w:r>
-        <w:t xml:space="preserve">Notice </w:t>
-      </w:r>
-      <w:r>
-        <w:t>we can add a new</w:t>
-      </w:r>
+        <w:t xml:space="preserve">Notice we can add a new ‘age’ field via </w:t>
+      </w:r>
+      <w:proofErr w:type="spellStart"/>
+      <w:r>
+        <w:t>user.age</w:t>
+      </w:r>
+      <w:proofErr w:type="spellEnd"/>
+      <w:r>
+        <w:t xml:space="preserve"> = 23 as shown on line 8. We can create a this new ‘age’ field since we already defined this field in the Schema.</w:t>
+      </w:r>
+    </w:p>
+    <w:p>
+      <w:pPr>
+        <w:pStyle w:val="ListParagraph"/>
+        <w:numPr>
+          <w:ilvl w:val="0"/>
+          <w:numId w:val="2"/>
+        </w:numPr>
+      </w:pPr>
+      <w:r>
+        <w:t xml:space="preserve">Notice we cannot add a new ‘gender’ field via </w:t>
+      </w:r>
+      <w:proofErr w:type="spellStart"/>
+      <w:r>
+        <w:t>user.age</w:t>
+      </w:r>
+      <w:proofErr w:type="spellEnd"/>
+      <w:r>
+        <w:t xml:space="preserve"> = 23 as shown on line 9. We cannot create a this new ‘gender’ field since we did not define this field in the Schema.</w:t>
+      </w:r>
+    </w:p>
+    <w:p>
+      <w:pPr>
+        <w:pStyle w:val="ListParagraph"/>
+        <w:numPr>
+          <w:ilvl w:val="0"/>
+          <w:numId w:val="2"/>
+        </w:numPr>
+      </w:pPr>
+      <w:r>
+        <w:t>We then log the user to the console to get the second object which has a ‘name’ and ‘age’ property.</w:t>
+      </w:r>
+    </w:p>
+    <w:p>
+      <w:pPr>
+        <w:pStyle w:val="ListParagraph"/>
+        <w:numPr>
+          <w:ilvl w:val="0"/>
+          <w:numId w:val="2"/>
+        </w:numPr>
+      </w:pPr>
+      <w:r>
+        <w:t>We then save the user to the database in line 12.</w:t>
+      </w:r>
+    </w:p>
+    <w:p/>
+    <w:p/>
+    <w:p>
+      <w:pPr>
+        <w:rPr>
+          <w:b/>
+          <w:bCs/>
+          <w:u w:val="single"/>
+        </w:rPr>
+      </w:pPr>
+      <w:r>
+        <w:rPr>
+          <w:b/>
+          <w:bCs/>
+          <w:u w:val="single"/>
+        </w:rPr>
+        <w:t>Schema Types</w:t>
+      </w:r>
+    </w:p>
+    <w:p>
+      <w:pPr>
+        <w:pStyle w:val="ListParagraph"/>
+        <w:numPr>
+          <w:ilvl w:val="0"/>
+          <w:numId w:val="2"/>
+        </w:numPr>
+      </w:pPr>
+      <w:r>
+        <w:t xml:space="preserve">There are many different data types </w:t>
+      </w:r>
+      <w:r>
+        <w:t xml:space="preserve">that Schema field can be. </w:t>
+      </w:r>
+    </w:p>
+    <w:p>
+      <w:pPr>
+        <w:pStyle w:val="ListParagraph"/>
+        <w:numPr>
+          <w:ilvl w:val="0"/>
+          <w:numId w:val="2"/>
+        </w:numPr>
+      </w:pPr>
+      <w:r>
+        <w:lastRenderedPageBreak/>
+        <w:drawing>
+          <wp:inline distT="0" distB="0" distL="0" distR="0" wp14:anchorId="71FA5D61" wp14:editId="2CDD3F09">
+            <wp:extent cx="4848902" cy="3277057"/>
+            <wp:effectExtent l="0" t="0" r="8890" b="0"/>
+            <wp:docPr id="3" name="Picture 3" descr="Text&#10;&#10;Description automatically generated"/>
+            <wp:cNvGraphicFramePr>
+              <a:graphicFrameLocks xmlns:a="http://schemas.openxmlformats.org/drawingml/2006/main" noChangeAspect="1"/>
+            </wp:cNvGraphicFramePr>
+            <a:graphic xmlns:a="http://schemas.openxmlformats.org/drawingml/2006/main">
+              <a:graphicData uri="http://schemas.openxmlformats.org/drawingml/2006/picture">
+                <pic:pic xmlns:pic="http://schemas.openxmlformats.org/drawingml/2006/picture">
+                  <pic:nvPicPr>
+                    <pic:cNvPr id="3" name="Picture 3" descr="Text&#10;&#10;Description automatically generated"/>
+                    <pic:cNvPicPr/>
+                  </pic:nvPicPr>
+                  <pic:blipFill>
+                    <a:blip r:embed="rId18"/>
+                    <a:stretch>
+                      <a:fillRect/>
+                    </a:stretch>
+                  </pic:blipFill>
+                  <pic:spPr>
+                    <a:xfrm>
+                      <a:off x="0" y="0"/>
+                      <a:ext cx="4848902" cy="3277057"/>
+                    </a:xfrm>
+                    <a:prstGeom prst="rect">
+                      <a:avLst/>
+                    </a:prstGeom>
+                  </pic:spPr>
+                </pic:pic>
+              </a:graphicData>
+            </a:graphic>
+          </wp:inline>
+        </w:drawing>
+      </w:r>
+    </w:p>
+    <w:p>
+      <w:pPr>
+        <w:pStyle w:val="ListParagraph"/>
+        <w:numPr>
+          <w:ilvl w:val="0"/>
+          <w:numId w:val="2"/>
+        </w:numPr>
+      </w:pPr>
+      <w:r>
+        <w:t xml:space="preserve">In the above example, the </w:t>
+      </w:r>
+      <w:proofErr w:type="spellStart"/>
+      <w:r>
+        <w:t>bestFriend</w:t>
+      </w:r>
+      <w:proofErr w:type="spellEnd"/>
+      <w:r>
+        <w:t xml:space="preserve"> field references another user. Thus, we make it have a data type of an object id via </w:t>
+      </w:r>
+      <w:proofErr w:type="spellStart"/>
+      <w:proofErr w:type="gramStart"/>
+      <w:r>
+        <w:t>mongoose.SchemaTypes.ObjectId</w:t>
+      </w:r>
+      <w:proofErr w:type="spellEnd"/>
+      <w:proofErr w:type="gramEnd"/>
+    </w:p>
+    <w:p>
+      <w:pPr>
+        <w:pStyle w:val="ListParagraph"/>
+        <w:numPr>
+          <w:ilvl w:val="0"/>
+          <w:numId w:val="2"/>
+        </w:numPr>
+      </w:pPr>
+      <w:r>
+        <w:t xml:space="preserve">If instead of </w:t>
+      </w:r>
+      <w:proofErr w:type="gramStart"/>
+      <w:r>
+        <w:t>hobbies :</w:t>
+      </w:r>
+      <w:proofErr w:type="gramEnd"/>
+      <w:r>
+        <w:t xml:space="preserve"> [String], we had hobbies: [], we could have an array of anything.</w:t>
+      </w:r>
+    </w:p>
+    <w:p>
+      <w:pPr>
+        <w:pStyle w:val="ListParagraph"/>
+        <w:numPr>
+          <w:ilvl w:val="0"/>
+          <w:numId w:val="2"/>
+        </w:numPr>
+      </w:pPr>
+      <w:r>
+        <w:t xml:space="preserve">Notice that the address field is a nested object. </w:t>
+      </w:r>
+    </w:p>
+    <w:p>
+      <w:pPr>
+        <w:pStyle w:val="ListParagraph"/>
+        <w:numPr>
+          <w:ilvl w:val="0"/>
+          <w:numId w:val="2"/>
+        </w:numPr>
+      </w:pPr>
+      <w:r>
+        <w:t>Now, we can create a new User as show below in server.js:</w:t>
+      </w:r>
+    </w:p>
+    <w:p>
+      <w:pPr>
+        <w:pStyle w:val="ListParagraph"/>
+        <w:numPr>
+          <w:ilvl w:val="0"/>
+          <w:numId w:val="2"/>
+        </w:numPr>
+      </w:pPr>
+      <w:r>
+        <w:drawing>
+          <wp:inline distT="0" distB="0" distL="0" distR="0" wp14:anchorId="708088E7" wp14:editId="0E10F21E">
+            <wp:extent cx="3743847" cy="3305636"/>
+            <wp:effectExtent l="0" t="0" r="9525" b="9525"/>
+            <wp:docPr id="5" name="Picture 5" descr="Text&#10;&#10;Description automatically generated"/>
+            <wp:cNvGraphicFramePr>
+              <a:graphicFrameLocks xmlns:a="http://schemas.openxmlformats.org/drawingml/2006/main" noChangeAspect="1"/>
+            </wp:cNvGraphicFramePr>
+            <a:graphic xmlns:a="http://schemas.openxmlformats.org/drawingml/2006/main">
+              <a:graphicData uri="http://schemas.openxmlformats.org/drawingml/2006/picture">
+                <pic:pic xmlns:pic="http://schemas.openxmlformats.org/drawingml/2006/picture">
+                  <pic:nvPicPr>
+                    <pic:cNvPr id="5" name="Picture 5" descr="Text&#10;&#10;Description automatically generated"/>
+                    <pic:cNvPicPr/>
+                  </pic:nvPicPr>
+                  <pic:blipFill>
+                    <a:blip r:embed="rId19"/>
+                    <a:stretch>
+                      <a:fillRect/>
+                    </a:stretch>
+                  </pic:blipFill>
+                  <pic:spPr>
+                    <a:xfrm>
+                      <a:off x="0" y="0"/>
+                      <a:ext cx="3743847" cy="3305636"/>
+                    </a:xfrm>
+                    <a:prstGeom prst="rect">
+                      <a:avLst/>
+                    </a:prstGeom>
+                  </pic:spPr>
+                </pic:pic>
+              </a:graphicData>
+            </a:graphic>
+          </wp:inline>
+        </w:drawing>
+      </w:r>
+    </w:p>
+    <w:p>
+      <w:pPr>
+        <w:pStyle w:val="ListParagraph"/>
+        <w:numPr>
+          <w:ilvl w:val="0"/>
+          <w:numId w:val="2"/>
+        </w:numPr>
+      </w:pPr>
+      <w:r>
+        <w:t>Output:</w:t>
+      </w:r>
+    </w:p>
+    <w:p>
+      <w:pPr>
+        <w:pStyle w:val="ListParagraph"/>
+        <w:numPr>
+          <w:ilvl w:val="0"/>
+          <w:numId w:val="2"/>
+        </w:numPr>
+      </w:pPr>
+      <w:r>
+        <w:lastRenderedPageBreak/>
+        <w:drawing>
+          <wp:inline distT="0" distB="0" distL="0" distR="0" wp14:anchorId="60891AA3" wp14:editId="06CFC605">
+            <wp:extent cx="3248478" cy="1438476"/>
+            <wp:effectExtent l="0" t="0" r="0" b="9525"/>
+            <wp:docPr id="6" name="Picture 6" descr="Text&#10;&#10;Description automatically generated"/>
+            <wp:cNvGraphicFramePr>
+              <a:graphicFrameLocks xmlns:a="http://schemas.openxmlformats.org/drawingml/2006/main" noChangeAspect="1"/>
+            </wp:cNvGraphicFramePr>
+            <a:graphic xmlns:a="http://schemas.openxmlformats.org/drawingml/2006/main">
+              <a:graphicData uri="http://schemas.openxmlformats.org/drawingml/2006/picture">
+                <pic:pic xmlns:pic="http://schemas.openxmlformats.org/drawingml/2006/picture">
+                  <pic:nvPicPr>
+                    <pic:cNvPr id="6" name="Picture 6" descr="Text&#10;&#10;Description automatically generated"/>
+                    <pic:cNvPicPr/>
+                  </pic:nvPicPr>
+                  <pic:blipFill>
+                    <a:blip r:embed="rId20"/>
+                    <a:stretch>
+                      <a:fillRect/>
+                    </a:stretch>
+                  </pic:blipFill>
+                  <pic:spPr>
+                    <a:xfrm>
+                      <a:off x="0" y="0"/>
+                      <a:ext cx="3248478" cy="1438476"/>
+                    </a:xfrm>
+                    <a:prstGeom prst="rect">
+                      <a:avLst/>
+                    </a:prstGeom>
+                  </pic:spPr>
+                </pic:pic>
+              </a:graphicData>
+            </a:graphic>
+          </wp:inline>
+        </w:drawing>
+      </w:r>
+    </w:p>
+    <w:p>
+      <w:pPr>
+        <w:pStyle w:val="ListParagraph"/>
+        <w:numPr>
+          <w:ilvl w:val="0"/>
+          <w:numId w:val="2"/>
+        </w:numPr>
+      </w:pPr>
+      <w:r>
+        <w:t>Recall that the address field is a nested object. We could have a nested object (as shown above), or we can create a new schema.</w:t>
+      </w:r>
+    </w:p>
+    <w:p>
+      <w:pPr>
+        <w:pStyle w:val="ListParagraph"/>
+        <w:numPr>
+          <w:ilvl w:val="0"/>
+          <w:numId w:val="2"/>
+        </w:numPr>
+      </w:pPr>
+      <w:r>
+        <w:drawing>
+          <wp:inline distT="0" distB="0" distL="0" distR="0" wp14:anchorId="126E0F49" wp14:editId="234D2469">
+            <wp:extent cx="4810796" cy="3629532"/>
+            <wp:effectExtent l="0" t="0" r="0" b="9525"/>
+            <wp:docPr id="8" name="Picture 8" descr="Text&#10;&#10;Description automatically generated"/>
+            <wp:cNvGraphicFramePr>
+              <a:graphicFrameLocks xmlns:a="http://schemas.openxmlformats.org/drawingml/2006/main" noChangeAspect="1"/>
+            </wp:cNvGraphicFramePr>
+            <a:graphic xmlns:a="http://schemas.openxmlformats.org/drawingml/2006/main">
+              <a:graphicData uri="http://schemas.openxmlformats.org/drawingml/2006/picture">
+                <pic:pic xmlns:pic="http://schemas.openxmlformats.org/drawingml/2006/picture">
+                  <pic:nvPicPr>
+                    <pic:cNvPr id="8" name="Picture 8" descr="Text&#10;&#10;Description automatically generated"/>
+                    <pic:cNvPicPr/>
+                  </pic:nvPicPr>
+                  <pic:blipFill>
+                    <a:blip r:embed="rId21"/>
+                    <a:stretch>
+                      <a:fillRect/>
+                    </a:stretch>
+                  </pic:blipFill>
+                  <pic:spPr>
+                    <a:xfrm>
+                      <a:off x="0" y="0"/>
+                      <a:ext cx="4810796" cy="3629532"/>
+                    </a:xfrm>
+                    <a:prstGeom prst="rect">
+                      <a:avLst/>
+                    </a:prstGeom>
+                  </pic:spPr>
+                </pic:pic>
+              </a:graphicData>
+            </a:graphic>
+          </wp:inline>
+        </w:drawing>
+      </w:r>
+    </w:p>
+    <w:p>
+      <w:pPr>
+        <w:pStyle w:val="ListParagraph"/>
+        <w:numPr>
+          <w:ilvl w:val="0"/>
+          <w:numId w:val="2"/>
+        </w:numPr>
+      </w:pPr>
+      <w:r>
+        <w:t>Now, we can create a new user as before and we would get the following logged to the console:</w:t>
+      </w:r>
+    </w:p>
+    <w:p>
+      <w:pPr>
+        <w:pStyle w:val="ListParagraph"/>
+        <w:numPr>
+          <w:ilvl w:val="0"/>
+          <w:numId w:val="2"/>
+        </w:numPr>
+      </w:pPr>
+      <w:r>
+        <w:drawing>
+          <wp:inline distT="0" distB="0" distL="0" distR="0" wp14:anchorId="6E13F5D4" wp14:editId="0ECAA986">
+            <wp:extent cx="3305636" cy="1933845"/>
+            <wp:effectExtent l="0" t="0" r="0" b="9525"/>
+            <wp:docPr id="17" name="Picture 17" descr="Text&#10;&#10;Description automatically generated"/>
+            <wp:cNvGraphicFramePr>
+              <a:graphicFrameLocks xmlns:a="http://schemas.openxmlformats.org/drawingml/2006/main" noChangeAspect="1"/>
+            </wp:cNvGraphicFramePr>
+            <a:graphic xmlns:a="http://schemas.openxmlformats.org/drawingml/2006/main">
+              <a:graphicData uri="http://schemas.openxmlformats.org/drawingml/2006/picture">
+                <pic:pic xmlns:pic="http://schemas.openxmlformats.org/drawingml/2006/picture">
+                  <pic:nvPicPr>
+                    <pic:cNvPr id="17" name="Picture 17" descr="Text&#10;&#10;Description automatically generated"/>
+                    <pic:cNvPicPr/>
+                  </pic:nvPicPr>
+                  <pic:blipFill>
+                    <a:blip r:embed="rId22"/>
+                    <a:stretch>
+                      <a:fillRect/>
+                    </a:stretch>
+                  </pic:blipFill>
+                  <pic:spPr>
+                    <a:xfrm>
+                      <a:off x="0" y="0"/>
+                      <a:ext cx="3305636" cy="1933845"/>
+                    </a:xfrm>
+                    <a:prstGeom prst="rect">
+                      <a:avLst/>
+                    </a:prstGeom>
+                  </pic:spPr>
+                </pic:pic>
+              </a:graphicData>
+            </a:graphic>
+          </wp:inline>
+        </w:drawing>
+      </w:r>
+    </w:p>
+    <w:p>
+      <w:pPr>
+        <w:pStyle w:val="ListParagraph"/>
+        <w:numPr>
+          <w:ilvl w:val="0"/>
+          <w:numId w:val="2"/>
+        </w:numPr>
+      </w:pPr>
+      <w:r>
+        <w:t xml:space="preserve">Notice that the address field in the console has an _id field. This is because we created a new Schema for the address field and </w:t>
+      </w:r>
+      <w:proofErr w:type="spellStart"/>
+      <w:r>
+        <w:t>mongoDB</w:t>
+      </w:r>
+      <w:proofErr w:type="spellEnd"/>
+      <w:r>
+        <w:t xml:space="preserve"> auto-generates this ‘_id’ field. </w:t>
+      </w:r>
+    </w:p>
+    <w:p/>
+    <w:p/>
+    <w:p/>
+    <w:p/>
+    <w:p>
+      <w:pPr>
+        <w:rPr>
+          <w:b/>
+          <w:bCs/>
+          <w:u w:val="single"/>
+        </w:rPr>
+      </w:pPr>
+      <w:r>
+        <w:rPr>
+          <w:b/>
+          <w:bCs/>
+          <w:u w:val="single"/>
+        </w:rPr>
+        <w:lastRenderedPageBreak/>
+        <w:t>Schema Validation</w:t>
+      </w:r>
+    </w:p>
+    <w:p>
+      <w:pPr>
+        <w:pStyle w:val="ListParagraph"/>
+        <w:numPr>
+          <w:ilvl w:val="0"/>
+          <w:numId w:val="2"/>
+        </w:numPr>
+      </w:pPr>
+      <w:r>
+        <w:t>Since we defined datatypes</w:t>
+      </w:r>
+      <w:r>
+        <w:t xml:space="preserve"> in our </w:t>
+      </w:r>
+      <w:proofErr w:type="gramStart"/>
+      <w:r>
+        <w:t>User</w:t>
+      </w:r>
+      <w:proofErr w:type="gramEnd"/>
+      <w:r>
+        <w:t xml:space="preserve"> schema</w:t>
+      </w:r>
+      <w:r>
+        <w:t>, when we create a new user, the parameters must be valid</w:t>
+      </w:r>
+      <w:r>
+        <w:t xml:space="preserve"> and should follow the Schema</w:t>
+      </w:r>
+      <w:r>
+        <w:t>. Invalid parameters could look like the following (we have a string for the ‘age’ property when it should be a number):</w:t>
+      </w:r>
+    </w:p>
+    <w:p>
+      <w:pPr>
+        <w:pStyle w:val="ListParagraph"/>
+        <w:numPr>
+          <w:ilvl w:val="0"/>
+          <w:numId w:val="2"/>
+        </w:numPr>
+      </w:pPr>
+      <w:r>
+        <w:drawing>
+          <wp:inline distT="0" distB="0" distL="0" distR="0" wp14:anchorId="5AE97365" wp14:editId="48FCCBEC">
+            <wp:extent cx="3667637" cy="4039164"/>
+            <wp:effectExtent l="0" t="0" r="9525" b="0"/>
+            <wp:docPr id="18" name="Picture 18" descr="Text&#10;&#10;Description automatically generated"/>
+            <wp:cNvGraphicFramePr>
+              <a:graphicFrameLocks xmlns:a="http://schemas.openxmlformats.org/drawingml/2006/main" noChangeAspect="1"/>
+            </wp:cNvGraphicFramePr>
+            <a:graphic xmlns:a="http://schemas.openxmlformats.org/drawingml/2006/main">
+              <a:graphicData uri="http://schemas.openxmlformats.org/drawingml/2006/picture">
+                <pic:pic xmlns:pic="http://schemas.openxmlformats.org/drawingml/2006/picture">
+                  <pic:nvPicPr>
+                    <pic:cNvPr id="18" name="Picture 18" descr="Text&#10;&#10;Description automatically generated"/>
+                    <pic:cNvPicPr/>
+                  </pic:nvPicPr>
+                  <pic:blipFill>
+                    <a:blip r:embed="rId23"/>
+                    <a:stretch>
+                      <a:fillRect/>
+                    </a:stretch>
+                  </pic:blipFill>
+                  <pic:spPr>
+                    <a:xfrm>
+                      <a:off x="0" y="0"/>
+                      <a:ext cx="3667637" cy="4039164"/>
+                    </a:xfrm>
+                    <a:prstGeom prst="rect">
+                      <a:avLst/>
+                    </a:prstGeom>
+                  </pic:spPr>
+                </pic:pic>
+              </a:graphicData>
+            </a:graphic>
+          </wp:inline>
+        </w:drawing>
+      </w:r>
+    </w:p>
+    <w:p>
+      <w:pPr>
+        <w:pStyle w:val="ListParagraph"/>
+        <w:numPr>
+          <w:ilvl w:val="0"/>
+          <w:numId w:val="2"/>
+        </w:numPr>
+      </w:pPr>
+      <w:r>
+        <w:t>This would log the following to the console:</w:t>
+      </w:r>
+    </w:p>
+    <w:p>
+      <w:pPr>
+        <w:pStyle w:val="ListParagraph"/>
+        <w:numPr>
+          <w:ilvl w:val="0"/>
+          <w:numId w:val="2"/>
+        </w:numPr>
+      </w:pPr>
+      <w:r>
+        <w:drawing>
+          <wp:inline distT="0" distB="0" distL="0" distR="0" wp14:anchorId="2527FB98" wp14:editId="09EBCE6A">
+            <wp:extent cx="6315956" cy="342948"/>
+            <wp:effectExtent l="0" t="0" r="0" b="0"/>
+            <wp:docPr id="19" name="Picture 19"/>
+            <wp:cNvGraphicFramePr>
+              <a:graphicFrameLocks xmlns:a="http://schemas.openxmlformats.org/drawingml/2006/main" noChangeAspect="1"/>
+            </wp:cNvGraphicFramePr>
+            <a:graphic xmlns:a="http://schemas.openxmlformats.org/drawingml/2006/main">
+              <a:graphicData uri="http://schemas.openxmlformats.org/drawingml/2006/picture">
+                <pic:pic xmlns:pic="http://schemas.openxmlformats.org/drawingml/2006/picture">
+                  <pic:nvPicPr>
+                    <pic:cNvPr id="1" name=""/>
+                    <pic:cNvPicPr/>
+                  </pic:nvPicPr>
+                  <pic:blipFill>
+                    <a:blip r:embed="rId24"/>
+                    <a:stretch>
+                      <a:fillRect/>
+                    </a:stretch>
+                  </pic:blipFill>
+                  <pic:spPr>
+                    <a:xfrm>
+                      <a:off x="0" y="0"/>
+                      <a:ext cx="6315956" cy="342948"/>
+                    </a:xfrm>
+                    <a:prstGeom prst="rect">
+                      <a:avLst/>
+                    </a:prstGeom>
+                  </pic:spPr>
+                </pic:pic>
+              </a:graphicData>
+            </a:graphic>
+          </wp:inline>
+        </w:drawing>
+      </w:r>
+    </w:p>
+    <w:p>
+      <w:pPr>
+        <w:pStyle w:val="ListParagraph"/>
+        <w:numPr>
+          <w:ilvl w:val="0"/>
+          <w:numId w:val="2"/>
+        </w:numPr>
+      </w:pPr>
+      <w:r>
+        <w:t>The above was an example of type validation, but there are other types of validation</w:t>
+      </w:r>
+    </w:p>
+    <w:p>
+      <w:pPr>
+        <w:pStyle w:val="ListParagraph"/>
+        <w:numPr>
+          <w:ilvl w:val="0"/>
+          <w:numId w:val="2"/>
+        </w:numPr>
+      </w:pPr>
+      <w:r>
+        <w:lastRenderedPageBreak/>
+        <w:drawing>
+          <wp:inline distT="0" distB="0" distL="0" distR="0" wp14:anchorId="45A83A11" wp14:editId="16EB2008">
+            <wp:extent cx="4231623" cy="5315585"/>
+            <wp:effectExtent l="0" t="0" r="0" b="0"/>
+            <wp:docPr id="20" name="Picture 20" descr="Text&#10;&#10;Description automatically generated"/>
+            <wp:cNvGraphicFramePr>
+              <a:graphicFrameLocks xmlns:a="http://schemas.openxmlformats.org/drawingml/2006/main" noChangeAspect="1"/>
+            </wp:cNvGraphicFramePr>
+            <a:graphic xmlns:a="http://schemas.openxmlformats.org/drawingml/2006/main">
+              <a:graphicData uri="http://schemas.openxmlformats.org/drawingml/2006/picture">
+                <pic:pic xmlns:pic="http://schemas.openxmlformats.org/drawingml/2006/picture">
+                  <pic:nvPicPr>
+                    <pic:cNvPr id="20" name="Picture 20" descr="Text&#10;&#10;Description automatically generated"/>
+                    <pic:cNvPicPr/>
+                  </pic:nvPicPr>
+                  <pic:blipFill>
+                    <a:blip r:embed="rId25"/>
+                    <a:stretch>
+                      <a:fillRect/>
+                    </a:stretch>
+                  </pic:blipFill>
+                  <pic:spPr>
+                    <a:xfrm>
+                      <a:off x="0" y="0"/>
+                      <a:ext cx="4233740" cy="5318245"/>
+                    </a:xfrm>
+                    <a:prstGeom prst="rect">
+                      <a:avLst/>
+                    </a:prstGeom>
+                  </pic:spPr>
+                </pic:pic>
+              </a:graphicData>
+            </a:graphic>
+          </wp:inline>
+        </w:drawing>
+      </w:r>
+    </w:p>
+    <w:p>
+      <w:pPr>
+        <w:pStyle w:val="ListParagraph"/>
+        <w:numPr>
+          <w:ilvl w:val="0"/>
+          <w:numId w:val="2"/>
+        </w:numPr>
+      </w:pPr>
+      <w:r>
+        <w:t xml:space="preserve">Note that for the ‘email’ field, we have lowercase: true. This does not mean the email entered must be lowercase. Rather it means when an email is entered, it will be converted to lowercase. A similar thing applies to </w:t>
+      </w:r>
+      <w:proofErr w:type="gramStart"/>
+      <w:r>
+        <w:t>uppercase :</w:t>
+      </w:r>
+      <w:proofErr w:type="gramEnd"/>
+      <w:r>
+        <w:t xml:space="preserve"> true.</w:t>
+      </w:r>
+    </w:p>
+    <w:p>
+      <w:pPr>
+        <w:pStyle w:val="ListParagraph"/>
+        <w:numPr>
+          <w:ilvl w:val="0"/>
+          <w:numId w:val="2"/>
+        </w:numPr>
+      </w:pPr>
+      <w:r>
+        <w:t>Note that for the ‘</w:t>
+      </w:r>
+      <w:proofErr w:type="spellStart"/>
+      <w:r>
+        <w:t>createdAt</w:t>
+      </w:r>
+      <w:proofErr w:type="spellEnd"/>
+      <w:r>
+        <w:t xml:space="preserve">’ field, we have a default value which is a function. Whenever, we create a user, this function is executed. Note that we can’t use </w:t>
+      </w:r>
+      <w:proofErr w:type="gramStart"/>
+      <w:r>
+        <w:t>default :</w:t>
+      </w:r>
+      <w:proofErr w:type="gramEnd"/>
       <w:r>
         <w:t xml:space="preserve"> </w:t>
       </w:r>
-      <w:r>
-        <w:t xml:space="preserve">‘age’ </w:t>
-      </w:r>
-      <w:r>
-        <w:t>field</w:t>
-      </w:r>
-      <w:r>
-        <w:t xml:space="preserve"> via</w:t>
-      </w:r>
-      <w:r>
-        <w:t xml:space="preserve"> user.</w:t>
-      </w:r>
-      <w:r>
-        <w:t>age</w:t>
-      </w:r>
+      <w:proofErr w:type="spellStart"/>
+      <w:r>
+        <w:t>Date.now</w:t>
+      </w:r>
+      <w:proofErr w:type="spellEnd"/>
+      <w:r>
+        <w:t>() since that will return the date when the Schema is created, not when the user instance is created.</w:t>
+      </w:r>
+    </w:p>
+    <w:p>
+      <w:pPr>
+        <w:pStyle w:val="ListParagraph"/>
+        <w:numPr>
+          <w:ilvl w:val="0"/>
+          <w:numId w:val="2"/>
+        </w:numPr>
+      </w:pPr>
+      <w:r>
+        <w:t>Note that the ‘</w:t>
+      </w:r>
+      <w:proofErr w:type="spellStart"/>
+      <w:r>
+        <w:t>createdAt</w:t>
+      </w:r>
+      <w:proofErr w:type="spellEnd"/>
+      <w:r>
+        <w:t xml:space="preserve">’ field also has </w:t>
+      </w:r>
+      <w:proofErr w:type="gramStart"/>
+      <w:r>
+        <w:t>immutable :</w:t>
+      </w:r>
+      <w:proofErr w:type="gramEnd"/>
+      <w:r>
+        <w:t xml:space="preserve"> true which means that this ‘</w:t>
+      </w:r>
+      <w:proofErr w:type="spellStart"/>
+      <w:r>
+        <w:t>createdAt</w:t>
+      </w:r>
+      <w:proofErr w:type="spellEnd"/>
+      <w:r>
+        <w:t>’ field can never be changed, even if we try to change it later via ‘</w:t>
+      </w:r>
+      <w:proofErr w:type="spellStart"/>
+      <w:r>
+        <w:t>user.createdAt</w:t>
+      </w:r>
+      <w:proofErr w:type="spellEnd"/>
       <w:r>
         <w:t xml:space="preserve"> = </w:t>
       </w:r>
-      <w:r>
-        <w:t xml:space="preserve">23 </w:t>
-      </w:r>
-      <w:r>
-        <w:t xml:space="preserve">as shown on line </w:t>
-      </w:r>
-      <w:r>
-        <w:t>8</w:t>
-      </w:r>
-      <w:r>
-        <w:t>.</w:t>
-      </w:r>
-      <w:r>
-        <w:t xml:space="preserve"> We can create a this new ‘age’ field since we already defined this field in the Schema.</w:t>
-      </w:r>
-    </w:p>
-    <w:p>
-      <w:pPr>
-        <w:pStyle w:val="ListParagraph"/>
-        <w:numPr>
-          <w:ilvl w:val="0"/>
-          <w:numId w:val="2"/>
-        </w:numPr>
-      </w:pPr>
-      <w:r>
-        <w:t>Notice we can</w:t>
-      </w:r>
-      <w:r>
-        <w:t xml:space="preserve">not </w:t>
-      </w:r>
-      <w:r>
-        <w:t xml:space="preserve">add a new </w:t>
-      </w:r>
-      <w:r>
-        <w:t xml:space="preserve">‘gender’ </w:t>
-      </w:r>
-      <w:r>
-        <w:t>field</w:t>
-      </w:r>
-      <w:r>
-        <w:t xml:space="preserve"> via</w:t>
-      </w:r>
-      <w:r>
-        <w:t xml:space="preserve"> user.age = 23 as shown on line </w:t>
-      </w:r>
-      <w:r>
-        <w:t>9.</w:t>
-      </w:r>
-      <w:r>
-        <w:t xml:space="preserve"> We can</w:t>
-      </w:r>
-      <w:r>
-        <w:t>not</w:t>
-      </w:r>
-      <w:r>
-        <w:t xml:space="preserve"> create a this new ‘</w:t>
-      </w:r>
-      <w:r>
-        <w:t>gender’</w:t>
-      </w:r>
-      <w:r>
-        <w:t xml:space="preserve"> field since we </w:t>
-      </w:r>
-      <w:r>
-        <w:t xml:space="preserve">did not </w:t>
-      </w:r>
-      <w:r>
-        <w:t>define this field in the Schema.</w:t>
-      </w:r>
-    </w:p>
-    <w:p>
-      <w:pPr>
-        <w:pStyle w:val="ListParagraph"/>
-        <w:numPr>
-          <w:ilvl w:val="0"/>
-          <w:numId w:val="2"/>
-        </w:numPr>
-      </w:pPr>
-      <w:r>
-        <w:t>We then log the user to the console to get the second object which has a ‘name’ and ‘age’ property.</w:t>
-      </w:r>
-    </w:p>
-    <w:p>
-      <w:pPr>
-        <w:pStyle w:val="ListParagraph"/>
-        <w:numPr>
-          <w:ilvl w:val="0"/>
-          <w:numId w:val="2"/>
-        </w:numPr>
-      </w:pPr>
-      <w:r>
-        <w:t>We then save the user to the database in line 12.</w:t>
-      </w:r>
-    </w:p>
+      <w:proofErr w:type="spellStart"/>
+      <w:r>
+        <w:t>getNewDate</w:t>
+      </w:r>
+      <w:proofErr w:type="spellEnd"/>
+      <w:r>
+        <w:t>()’</w:t>
+      </w:r>
+    </w:p>
+    <w:p>
+      <w:pPr>
+        <w:pStyle w:val="ListParagraph"/>
+        <w:numPr>
+          <w:ilvl w:val="0"/>
+          <w:numId w:val="2"/>
+        </w:numPr>
+      </w:pPr>
+      <w:r>
+        <w:t xml:space="preserve">Note that for the ‘age’ field, we have a validate object. </w:t>
+      </w:r>
+    </w:p>
+    <w:p>
+      <w:pPr>
+        <w:pStyle w:val="ListParagraph"/>
+        <w:numPr>
+          <w:ilvl w:val="1"/>
+          <w:numId w:val="2"/>
+        </w:numPr>
+      </w:pPr>
+      <w:r>
+        <w:t xml:space="preserve">This validate object has a ‘validator’ field which is a function. This validator function allows us to create custom validation. This validator function takes in a value and return true/false indicating if the value is valid or not. In the above example, the validator function only </w:t>
+      </w:r>
+      <w:proofErr w:type="gramStart"/>
+      <w:r>
+        <w:t>accept</w:t>
+      </w:r>
+      <w:proofErr w:type="gramEnd"/>
+      <w:r>
+        <w:t xml:space="preserve"> ages that are even. </w:t>
+      </w:r>
+    </w:p>
+    <w:p>
+      <w:pPr>
+        <w:pStyle w:val="ListParagraph"/>
+        <w:numPr>
+          <w:ilvl w:val="1"/>
+          <w:numId w:val="2"/>
+        </w:numPr>
+      </w:pPr>
+      <w:r>
+        <w:t>This validate object has a ‘message’ field which is a function. This function</w:t>
+      </w:r>
+      <w:r>
+        <w:t xml:space="preserve"> is executed when the validator function returns false. This function takes in a props </w:t>
+      </w:r>
+      <w:proofErr w:type="gramStart"/>
+      <w:r>
+        <w:t>object</w:t>
+      </w:r>
+      <w:proofErr w:type="gramEnd"/>
+      <w:r>
+        <w:t xml:space="preserve"> and we can get the value via </w:t>
+      </w:r>
+      <w:proofErr w:type="spellStart"/>
+      <w:r>
+        <w:t>props.value</w:t>
+      </w:r>
+      <w:proofErr w:type="spellEnd"/>
+      <w:r>
+        <w:t xml:space="preserve">. In the above example, when a user enters an age such that is odd, we return a message saying the age is not an even number. </w:t>
+      </w:r>
+    </w:p>
+    <w:p>
+      <w:pPr>
+        <w:pStyle w:val="ListParagraph"/>
+        <w:numPr>
+          <w:ilvl w:val="0"/>
+          <w:numId w:val="2"/>
+        </w:numPr>
+      </w:pPr>
+      <w:r>
+        <w:t xml:space="preserve">One issue with validation is that validation only runs when we execute the </w:t>
+      </w:r>
+      <w:proofErr w:type="gramStart"/>
+      <w:r>
+        <w:t>create(</w:t>
+      </w:r>
+      <w:proofErr w:type="gramEnd"/>
+      <w:r>
+        <w:t>) or save() methods. Thus</w:t>
+      </w:r>
+      <w:r>
+        <w:t>,</w:t>
+      </w:r>
+      <w:r>
+        <w:t xml:space="preserve"> </w:t>
+      </w:r>
+      <w:r>
+        <w:t xml:space="preserve">mongoose’s built-in update methods don’t go through validation. As a result, we shouldn’t use those update methods. </w:t>
+      </w:r>
+    </w:p>
+    <w:p/>
     <w:sectPr>
       <w:pgSz w:w="12240" w:h="15840"/>
       <w:pgMar w:top="720" w:right="720" w:bottom="720" w:left="720" w:header="708" w:footer="708" w:gutter="0"/>
@@ -1956,6 +2844,7 @@
   <w:style w:type="character" w:default="1" w:styleId="DefaultParagraphFont">
     <w:name w:val="Default Paragraph Font"/>
     <w:uiPriority w:val="1"/>
+    <w:semiHidden/>
     <w:unhideWhenUsed/>
   </w:style>
   <w:style w:type="table" w:default="1" w:styleId="TableNormal">

</xml_diff>

<commit_message>
added schema methods and virtuals
</commit_message>
<xml_diff>
--- a/MongoDB/Mongoose Notes.docx
+++ b/MongoDB/Mongoose Notes.docx
@@ -61,15 +61,7 @@
         </w:numPr>
       </w:pPr>
       <w:r>
-        <w:t xml:space="preserve">To use mongoose, install it in </w:t>
-      </w:r>
-      <w:proofErr w:type="gramStart"/>
-      <w:r>
-        <w:t>via :</w:t>
-      </w:r>
-      <w:proofErr w:type="gramEnd"/>
-      <w:r>
-        <w:t xml:space="preserve"> ‘npm install mongoose’</w:t>
+        <w:t>To use mongoose, install it in via : ‘npm install mongoose’</w:t>
       </w:r>
     </w:p>
     <w:p>
@@ -108,37 +100,13 @@
         </w:numPr>
       </w:pPr>
       <w:r>
-        <w:t xml:space="preserve">The first parameter is the </w:t>
-      </w:r>
-      <w:proofErr w:type="spellStart"/>
-      <w:r>
-        <w:t>url</w:t>
-      </w:r>
-      <w:proofErr w:type="spellEnd"/>
-      <w:r>
-        <w:t xml:space="preserve"> to our database. To use the locally installed version of </w:t>
-      </w:r>
-      <w:proofErr w:type="spellStart"/>
-      <w:r>
-        <w:t>mongodb</w:t>
-      </w:r>
-      <w:proofErr w:type="spellEnd"/>
-      <w:r>
-        <w:t xml:space="preserve"> as our database, we use this url: </w:t>
+        <w:t xml:space="preserve">The first parameter is the url to our database. To use the locally installed version of mongodb as our database, we use this url: </w:t>
       </w:r>
       <w:r>
         <w:t>mongodb://localhost/</w:t>
       </w:r>
       <w:r>
-        <w:t xml:space="preserve">INSERT_DATABASE_NAME. Recall that in </w:t>
-      </w:r>
-      <w:proofErr w:type="spellStart"/>
-      <w:r>
-        <w:t>mongodb</w:t>
-      </w:r>
-      <w:proofErr w:type="spellEnd"/>
-      <w:r>
-        <w:t>, if there is no database with that name, adding data to it will automatically create the database.</w:t>
+        <w:t>INSERT_DATABASE_NAME. Recall that in mongodb, if there is no database with that name, adding data to it will automatically create the database.</w:t>
       </w:r>
     </w:p>
     <w:p>
@@ -177,15 +145,7 @@
         </w:numPr>
       </w:pPr>
       <w:r>
-        <w:t xml:space="preserve">Even though it may take a while to connect to the database, if we start interacting with </w:t>
-      </w:r>
-      <w:proofErr w:type="spellStart"/>
-      <w:r>
-        <w:t>mongodb</w:t>
-      </w:r>
-      <w:proofErr w:type="spellEnd"/>
-      <w:r>
-        <w:t xml:space="preserve"> via mongoose, it’ll queue up all the commands we make and only make those commands after we connect.</w:t>
+        <w:t>Even though it may take a while to connect to the database, if we start interacting with mongodb via mongoose, it’ll queue up all the commands we make and only make those commands after we connect.</w:t>
       </w:r>
     </w:p>
     <w:p>
@@ -288,35 +248,19 @@
         </w:numPr>
       </w:pPr>
       <w:r>
-        <w:t xml:space="preserve">A model is the schema in an actual form that can be used. </w:t>
-      </w:r>
-      <w:proofErr w:type="gramStart"/>
-      <w:r>
-        <w:t>So</w:t>
-      </w:r>
-      <w:proofErr w:type="gramEnd"/>
-      <w:r>
-        <w:t xml:space="preserve"> a model could be like an individual user object from the database that we can interact with</w:t>
-      </w:r>
-    </w:p>
-    <w:p>
-      <w:pPr>
-        <w:pStyle w:val="ListParagraph"/>
-        <w:numPr>
-          <w:ilvl w:val="0"/>
-          <w:numId w:val="2"/>
-        </w:numPr>
-      </w:pPr>
-      <w:r>
-        <w:t xml:space="preserve">A query is a command we make against the </w:t>
-      </w:r>
-      <w:proofErr w:type="spellStart"/>
-      <w:r>
-        <w:t>mongodb</w:t>
-      </w:r>
-      <w:proofErr w:type="spellEnd"/>
-      <w:r>
-        <w:t xml:space="preserve"> database</w:t>
+        <w:t>A model is the schema in an actual form that can be used. So a model could be like an individual user object from the database that we can interact with</w:t>
+      </w:r>
+    </w:p>
+    <w:p>
+      <w:pPr>
+        <w:pStyle w:val="ListParagraph"/>
+        <w:numPr>
+          <w:ilvl w:val="0"/>
+          <w:numId w:val="2"/>
+        </w:numPr>
+      </w:pPr>
+      <w:r>
+        <w:t>A query is a command we make against the mongodb database</w:t>
       </w:r>
     </w:p>
     <w:p/>
@@ -442,17 +386,7 @@
         </w:numPr>
       </w:pPr>
       <w:r>
-        <w:t xml:space="preserve">To create a Schema, we use ‘new </w:t>
-      </w:r>
-      <w:proofErr w:type="spellStart"/>
-      <w:proofErr w:type="gramStart"/>
-      <w:r>
-        <w:t>mongoose.Schema</w:t>
-      </w:r>
-      <w:proofErr w:type="spellEnd"/>
-      <w:proofErr w:type="gramEnd"/>
-      <w:r>
-        <w:t xml:space="preserve">()’. </w:t>
+        <w:t xml:space="preserve">To create a Schema, we use ‘new mongoose.Schema()’. </w:t>
       </w:r>
     </w:p>
     <w:p>
@@ -476,15 +410,7 @@
         </w:numPr>
       </w:pPr>
       <w:r>
-        <w:t xml:space="preserve">The object we pass in will have key-value pairs where the key represents the field in our </w:t>
-      </w:r>
-      <w:proofErr w:type="spellStart"/>
-      <w:r>
-        <w:t>mongodb</w:t>
-      </w:r>
-      <w:proofErr w:type="spellEnd"/>
-      <w:r>
-        <w:t xml:space="preserve"> object in our database and the value will be the type.</w:t>
+        <w:t>The object we pass in will have key-value pairs where the key represents the field in our mongodb object in our database and the value will be the type.</w:t>
       </w:r>
     </w:p>
     <w:p>
@@ -546,15 +472,7 @@
         </w:numPr>
       </w:pPr>
       <w:r>
-        <w:t>This ‘Schema’ method returns a schema object that we can store in a constant, which we will call ‘</w:t>
-      </w:r>
-      <w:proofErr w:type="spellStart"/>
-      <w:r>
-        <w:t>userSchema</w:t>
-      </w:r>
-      <w:proofErr w:type="spellEnd"/>
-      <w:r>
-        <w:t>’.</w:t>
+        <w:t>This ‘Schema’ method returns a schema object that we can store in a constant, which we will call ‘userSchema’.</w:t>
       </w:r>
     </w:p>
     <w:p>
@@ -581,15 +499,7 @@
         <w:t xml:space="preserve"> name</w:t>
       </w:r>
       <w:r>
-        <w:t xml:space="preserve"> inside of </w:t>
-      </w:r>
-      <w:proofErr w:type="spellStart"/>
-      <w:r>
-        <w:t>mongodb</w:t>
-      </w:r>
-      <w:proofErr w:type="spellEnd"/>
-      <w:r>
-        <w:t>). The second parameter is the schema object.</w:t>
+        <w:t xml:space="preserve"> inside of mongodb). The second parameter is the schema object.</w:t>
       </w:r>
     </w:p>
     <w:p>
@@ -750,15 +660,7 @@
         <w:t xml:space="preserve"> in other files, we can import it </w:t>
       </w:r>
       <w:r>
-        <w:t xml:space="preserve">as shown below. Notice that this User model object has methods that which are </w:t>
-      </w:r>
-      <w:proofErr w:type="spellStart"/>
-      <w:r>
-        <w:t>mongoDB</w:t>
-      </w:r>
-      <w:proofErr w:type="spellEnd"/>
-      <w:r>
-        <w:t xml:space="preserve"> methods such as ‘find’. </w:t>
+        <w:t xml:space="preserve">as shown below. Notice that this User model object has methods that which are mongoDB methods such as ‘find’. </w:t>
       </w:r>
     </w:p>
     <w:p>
@@ -891,35 +793,19 @@
       </w:pPr>
       <w:r>
         <w:lastRenderedPageBreak/>
-        <w:t xml:space="preserve">Notice in line 6, we created a local user object. Also notice this user doesn’t need to have all the fields we specified in the </w:t>
-      </w:r>
-      <w:proofErr w:type="spellStart"/>
-      <w:r>
-        <w:t>userSchema</w:t>
-      </w:r>
-      <w:proofErr w:type="spellEnd"/>
-      <w:r>
-        <w:t>.</w:t>
-      </w:r>
-    </w:p>
-    <w:p>
-      <w:pPr>
-        <w:pStyle w:val="ListParagraph"/>
-        <w:numPr>
-          <w:ilvl w:val="0"/>
-          <w:numId w:val="2"/>
-        </w:numPr>
-      </w:pPr>
-      <w:r>
-        <w:t>In line 7, we save the user to the database by using the ‘</w:t>
-      </w:r>
-      <w:proofErr w:type="gramStart"/>
-      <w:r>
-        <w:t>save(</w:t>
-      </w:r>
-      <w:proofErr w:type="gramEnd"/>
-      <w:r>
-        <w:t>)’ method which is asynchronous. We then log the saved user to the console.</w:t>
+        <w:t>Notice in line 6, we created a local user object. Also notice this user doesn’t need to have all the fields we specified in the userSchema.</w:t>
+      </w:r>
+    </w:p>
+    <w:p>
+      <w:pPr>
+        <w:pStyle w:val="ListParagraph"/>
+        <w:numPr>
+          <w:ilvl w:val="0"/>
+          <w:numId w:val="2"/>
+        </w:numPr>
+      </w:pPr>
+      <w:r>
+        <w:t>In line 7, we save the user to the database by using the ‘save()’ method which is asynchronous. We then log the saved user to the console.</w:t>
       </w:r>
     </w:p>
     <w:p>
@@ -992,15 +878,7 @@
         </w:numPr>
       </w:pPr>
       <w:r>
-        <w:t xml:space="preserve">Notice the auto-generated ‘_id’ field which is what </w:t>
-      </w:r>
-      <w:proofErr w:type="spellStart"/>
-      <w:r>
-        <w:t>mongoDB</w:t>
-      </w:r>
-      <w:proofErr w:type="spellEnd"/>
-      <w:r>
-        <w:t xml:space="preserve"> normally.</w:t>
+        <w:t>Notice the auto-generated ‘_id’ field which is what mongoDB normally.</w:t>
       </w:r>
     </w:p>
     <w:p>
@@ -1024,15 +902,7 @@
         </w:numPr>
       </w:pPr>
       <w:r>
-        <w:t xml:space="preserve">There is another way to create a user and saving them to the database. This is done via the ‘create’ method which does the exact same thing as creating a user via ‘new </w:t>
-      </w:r>
-      <w:proofErr w:type="gramStart"/>
-      <w:r>
-        <w:t>User(</w:t>
-      </w:r>
-      <w:proofErr w:type="gramEnd"/>
-      <w:r>
-        <w:t>)’ and then saving to the database via ‘save()’.</w:t>
+        <w:t>There is another way to create a user and saving them to the database. This is done via the ‘create’ method which does the exact same thing as creating a user via ‘new User()’ and then saving to the database via ‘save()’.</w:t>
       </w:r>
     </w:p>
     <w:p>
@@ -1331,35 +1201,19 @@
         </w:numPr>
       </w:pPr>
       <w:r>
-        <w:t xml:space="preserve">Notice we can add a new ‘age’ field via </w:t>
-      </w:r>
-      <w:proofErr w:type="spellStart"/>
-      <w:r>
-        <w:t>user.age</w:t>
-      </w:r>
-      <w:proofErr w:type="spellEnd"/>
-      <w:r>
-        <w:t xml:space="preserve"> = 23 as shown on line 8. We can create a this new ‘age’ field since we already defined this field in the Schema.</w:t>
-      </w:r>
-    </w:p>
-    <w:p>
-      <w:pPr>
-        <w:pStyle w:val="ListParagraph"/>
-        <w:numPr>
-          <w:ilvl w:val="0"/>
-          <w:numId w:val="2"/>
-        </w:numPr>
-      </w:pPr>
-      <w:r>
-        <w:t xml:space="preserve">Notice we cannot add a new ‘gender’ field via </w:t>
-      </w:r>
-      <w:proofErr w:type="spellStart"/>
-      <w:r>
-        <w:t>user.age</w:t>
-      </w:r>
-      <w:proofErr w:type="spellEnd"/>
-      <w:r>
-        <w:t xml:space="preserve"> = 23 as shown on line 9. We cannot create a this new ‘gender’ field since we did not define this field in the Schema.</w:t>
+        <w:t>Notice we can add a new ‘age’ field via user.age = 23 as shown on line 8. We can create a this new ‘age’ field since we already defined this field in the Schema.</w:t>
+      </w:r>
+    </w:p>
+    <w:p>
+      <w:pPr>
+        <w:pStyle w:val="ListParagraph"/>
+        <w:numPr>
+          <w:ilvl w:val="0"/>
+          <w:numId w:val="2"/>
+        </w:numPr>
+      </w:pPr>
+      <w:r>
+        <w:t>Notice we cannot add a new ‘gender’ field via user.age = 23 as shown on line 9. We cannot create a this new ‘gender’ field since we did not define this field in the Schema.</w:t>
       </w:r>
     </w:p>
     <w:p>
@@ -1479,42 +1333,19 @@
         </w:numPr>
       </w:pPr>
       <w:r>
-        <w:t xml:space="preserve">In the above example, the </w:t>
-      </w:r>
-      <w:proofErr w:type="spellStart"/>
-      <w:r>
-        <w:t>bestFriend</w:t>
-      </w:r>
-      <w:proofErr w:type="spellEnd"/>
-      <w:r>
-        <w:t xml:space="preserve"> field references another user. Thus, we make it have a data type of an object id via </w:t>
-      </w:r>
-      <w:proofErr w:type="spellStart"/>
-      <w:proofErr w:type="gramStart"/>
-      <w:r>
-        <w:t>mongoose.SchemaTypes.ObjectId</w:t>
-      </w:r>
-      <w:proofErr w:type="spellEnd"/>
-      <w:proofErr w:type="gramEnd"/>
-    </w:p>
-    <w:p>
-      <w:pPr>
-        <w:pStyle w:val="ListParagraph"/>
-        <w:numPr>
-          <w:ilvl w:val="0"/>
-          <w:numId w:val="2"/>
-        </w:numPr>
-      </w:pPr>
-      <w:r>
-        <w:t xml:space="preserve">If instead of </w:t>
-      </w:r>
-      <w:proofErr w:type="gramStart"/>
-      <w:r>
-        <w:t>hobbies :</w:t>
-      </w:r>
-      <w:proofErr w:type="gramEnd"/>
-      <w:r>
-        <w:t xml:space="preserve"> [String], we had hobbies: [], we could have an array of anything.</w:t>
+        <w:t>In the above example, the bestFriend field references another user. Thus, we make it have a data type of an object id via mongoose.SchemaTypes.ObjectId</w:t>
+      </w:r>
+    </w:p>
+    <w:p>
+      <w:pPr>
+        <w:pStyle w:val="ListParagraph"/>
+        <w:numPr>
+          <w:ilvl w:val="0"/>
+          <w:numId w:val="2"/>
+        </w:numPr>
+      </w:pPr>
+      <w:r>
+        <w:t>If instead of hobbies : [String], we had hobbies: [], we could have an array of anything.</w:t>
       </w:r>
     </w:p>
     <w:p>
@@ -1783,15 +1614,7 @@
         </w:numPr>
       </w:pPr>
       <w:r>
-        <w:t xml:space="preserve">Notice that the address field in the console has an _id field. This is because we created a new Schema for the address field and </w:t>
-      </w:r>
-      <w:proofErr w:type="spellStart"/>
-      <w:r>
-        <w:t>mongoDB</w:t>
-      </w:r>
-      <w:proofErr w:type="spellEnd"/>
-      <w:r>
-        <w:t xml:space="preserve"> auto-generates this ‘_id’ field. </w:t>
+        <w:t xml:space="preserve">Notice that the address field in the console has an _id field. This is because we created a new Schema for the address field and mongoDB auto-generates this ‘_id’ field. </w:t>
       </w:r>
     </w:p>
     <w:p/>
@@ -1825,15 +1648,7 @@
         </w:numPr>
       </w:pPr>
       <w:r>
-        <w:t xml:space="preserve">Since we defined datatypes in our </w:t>
-      </w:r>
-      <w:proofErr w:type="gramStart"/>
-      <w:r>
-        <w:t>User</w:t>
-      </w:r>
-      <w:proofErr w:type="gramEnd"/>
-      <w:r>
-        <w:t xml:space="preserve"> schema, when we create a new user, the parameters must be valid and should follow the Schema. Invalid parameters could look like the following (we have a string for the ‘age’ property when it should be a number):</w:t>
+        <w:t>Since we defined datatypes in our User schema, when we create a new user, the parameters must be valid and should follow the Schema. Invalid parameters could look like the following (we have a string for the ‘age’ property when it should be a number):</w:t>
       </w:r>
     </w:p>
     <w:p>
@@ -2017,206 +1832,94 @@
         </w:numPr>
       </w:pPr>
       <w:r>
-        <w:t xml:space="preserve">Note that for the ‘email’ field, we have lowercase: true. This does not mean the email entered must be lowercase. Rather it means when an email is entered, it will be converted to lowercase. A similar thing applies to </w:t>
-      </w:r>
-      <w:proofErr w:type="gramStart"/>
-      <w:r>
-        <w:t>uppercase :</w:t>
-      </w:r>
-      <w:proofErr w:type="gramEnd"/>
-      <w:r>
-        <w:t xml:space="preserve"> true.</w:t>
-      </w:r>
-    </w:p>
-    <w:p>
-      <w:pPr>
-        <w:pStyle w:val="ListParagraph"/>
-        <w:numPr>
-          <w:ilvl w:val="0"/>
-          <w:numId w:val="2"/>
-        </w:numPr>
-      </w:pPr>
-      <w:r>
-        <w:t>Note that for the ‘</w:t>
-      </w:r>
-      <w:proofErr w:type="spellStart"/>
-      <w:r>
-        <w:t>createdAt</w:t>
-      </w:r>
-      <w:proofErr w:type="spellEnd"/>
-      <w:r>
-        <w:t xml:space="preserve">’ field, we have a default value which is a function. Whenever, we create a user, this function is executed. Note that we can’t use </w:t>
-      </w:r>
-      <w:proofErr w:type="gramStart"/>
-      <w:r>
-        <w:t>default :</w:t>
-      </w:r>
-      <w:proofErr w:type="gramEnd"/>
+        <w:t>Note that for the ‘email’ field, we have lowercase: true. This does not mean the email entered must be lowercase. Rather it means when an email is entered, it will be converted to lowercase. A similar thing applies to uppercase : true.</w:t>
+      </w:r>
+    </w:p>
+    <w:p>
+      <w:pPr>
+        <w:pStyle w:val="ListParagraph"/>
+        <w:numPr>
+          <w:ilvl w:val="0"/>
+          <w:numId w:val="2"/>
+        </w:numPr>
+      </w:pPr>
+      <w:r>
+        <w:t>Note that for the ‘createdAt’ field, we have a default value which is a function. Whenever, we create a user, this function is executed. Note that we can’t use default : Date.now() since that will return the date when the Schema is created, not when the user instance is created.</w:t>
+      </w:r>
+    </w:p>
+    <w:p>
+      <w:pPr>
+        <w:pStyle w:val="ListParagraph"/>
+        <w:numPr>
+          <w:ilvl w:val="0"/>
+          <w:numId w:val="2"/>
+        </w:numPr>
+      </w:pPr>
+      <w:r>
+        <w:t>Note that the ‘createdAt’ field also has immutable : true which means that this ‘createdAt’ field can never be changed, even if we try to change it later via ‘user.createdAt = getNewDate()’</w:t>
+      </w:r>
+    </w:p>
+    <w:p>
+      <w:pPr>
+        <w:pStyle w:val="ListParagraph"/>
+        <w:numPr>
+          <w:ilvl w:val="0"/>
+          <w:numId w:val="2"/>
+        </w:numPr>
+      </w:pPr>
+      <w:r>
+        <w:t xml:space="preserve">Note that for the ‘age’ field, we have a validate object. </w:t>
+      </w:r>
+    </w:p>
+    <w:p>
+      <w:pPr>
+        <w:pStyle w:val="ListParagraph"/>
+        <w:numPr>
+          <w:ilvl w:val="1"/>
+          <w:numId w:val="2"/>
+        </w:numPr>
+      </w:pPr>
+      <w:r>
+        <w:t xml:space="preserve">This validate object has a ‘validator’ field which is a function. This validator function allows us to create custom validation. This validator function takes in a value and return true/false indicating if the value is valid or not. In the above example, the validator function only accept ages that are even. </w:t>
+      </w:r>
+    </w:p>
+    <w:p>
+      <w:pPr>
+        <w:pStyle w:val="ListParagraph"/>
+        <w:numPr>
+          <w:ilvl w:val="1"/>
+          <w:numId w:val="2"/>
+        </w:numPr>
+      </w:pPr>
+      <w:r>
+        <w:t>This validate object has a ‘message’ field which is a function. This function</w:t>
+      </w:r>
+      <w:r>
+        <w:t xml:space="preserve"> is executed when the validator function returns false. This function takes in a props object and we can get the value via props.value. In the above example, when a user enters an age such that is odd, we return a message saying the age is not an even number. </w:t>
+      </w:r>
+    </w:p>
+    <w:p>
+      <w:pPr>
+        <w:pStyle w:val="ListParagraph"/>
+        <w:numPr>
+          <w:ilvl w:val="0"/>
+          <w:numId w:val="2"/>
+        </w:numPr>
+      </w:pPr>
+      <w:r>
+        <w:t>One issue with validation is that validation only runs when we execute the create() or save() methods. Thus</w:t>
+      </w:r>
+      <w:r>
+        <w:t>,</w:t>
+      </w:r>
       <w:r>
         <w:t xml:space="preserve"> </w:t>
       </w:r>
-      <w:proofErr w:type="spellStart"/>
-      <w:r>
-        <w:t>Date.now</w:t>
-      </w:r>
-      <w:proofErr w:type="spellEnd"/>
-      <w:r>
-        <w:t>() since that will return the date when the Schema is created, not when the user instance is created.</w:t>
-      </w:r>
-    </w:p>
-    <w:p>
-      <w:pPr>
-        <w:pStyle w:val="ListParagraph"/>
-        <w:numPr>
-          <w:ilvl w:val="0"/>
-          <w:numId w:val="2"/>
-        </w:numPr>
-      </w:pPr>
-      <w:r>
-        <w:t>Note that the ‘</w:t>
-      </w:r>
-      <w:proofErr w:type="spellStart"/>
-      <w:r>
-        <w:t>createdAt</w:t>
-      </w:r>
-      <w:proofErr w:type="spellEnd"/>
-      <w:r>
-        <w:t xml:space="preserve">’ field also has </w:t>
-      </w:r>
-      <w:proofErr w:type="gramStart"/>
-      <w:r>
-        <w:t>immutable :</w:t>
-      </w:r>
-      <w:proofErr w:type="gramEnd"/>
-      <w:r>
-        <w:t xml:space="preserve"> true which means that this ‘</w:t>
-      </w:r>
-      <w:proofErr w:type="spellStart"/>
-      <w:r>
-        <w:t>createdAt</w:t>
-      </w:r>
-      <w:proofErr w:type="spellEnd"/>
-      <w:r>
-        <w:t>’ field can never be changed, even if we try to change it later via ‘</w:t>
-      </w:r>
-      <w:proofErr w:type="spellStart"/>
-      <w:r>
-        <w:t>user.createdAt</w:t>
-      </w:r>
-      <w:proofErr w:type="spellEnd"/>
-      <w:r>
-        <w:t xml:space="preserve"> = </w:t>
-      </w:r>
-      <w:proofErr w:type="spellStart"/>
-      <w:r>
-        <w:t>getNewDate</w:t>
-      </w:r>
-      <w:proofErr w:type="spellEnd"/>
-      <w:r>
-        <w:t>()’</w:t>
-      </w:r>
-    </w:p>
-    <w:p>
-      <w:pPr>
-        <w:pStyle w:val="ListParagraph"/>
-        <w:numPr>
-          <w:ilvl w:val="0"/>
-          <w:numId w:val="2"/>
-        </w:numPr>
-      </w:pPr>
-      <w:r>
-        <w:t xml:space="preserve">Note that for the ‘age’ field, we have a validate object. </w:t>
-      </w:r>
-    </w:p>
-    <w:p>
-      <w:pPr>
-        <w:pStyle w:val="ListParagraph"/>
-        <w:numPr>
-          <w:ilvl w:val="1"/>
-          <w:numId w:val="2"/>
-        </w:numPr>
-      </w:pPr>
-      <w:r>
-        <w:t xml:space="preserve">This validate object has a ‘validator’ field which is a function. This validator function allows us to create custom validation. This validator function takes in a value and return true/false indicating if the value is valid or not. In the above example, the validator function only </w:t>
-      </w:r>
-      <w:proofErr w:type="gramStart"/>
-      <w:r>
-        <w:t>accept</w:t>
-      </w:r>
-      <w:proofErr w:type="gramEnd"/>
-      <w:r>
-        <w:t xml:space="preserve"> ages that are even. </w:t>
-      </w:r>
-    </w:p>
-    <w:p>
-      <w:pPr>
-        <w:pStyle w:val="ListParagraph"/>
-        <w:numPr>
-          <w:ilvl w:val="1"/>
-          <w:numId w:val="2"/>
-        </w:numPr>
-      </w:pPr>
-      <w:r>
-        <w:t>This validate object has a ‘message’ field which is a function. This function</w:t>
-      </w:r>
-      <w:r>
-        <w:t xml:space="preserve"> is executed when the validator function returns false. This function takes in a props </w:t>
-      </w:r>
-      <w:proofErr w:type="gramStart"/>
-      <w:r>
-        <w:t>object</w:t>
-      </w:r>
-      <w:proofErr w:type="gramEnd"/>
-      <w:r>
-        <w:t xml:space="preserve"> and we can get the value via </w:t>
-      </w:r>
-      <w:proofErr w:type="spellStart"/>
-      <w:r>
-        <w:t>props.value</w:t>
-      </w:r>
-      <w:proofErr w:type="spellEnd"/>
-      <w:r>
-        <w:t xml:space="preserve">. In the above example, when a user enters an age such that is odd, we return a message saying the age is not an even number. </w:t>
-      </w:r>
-    </w:p>
-    <w:p>
-      <w:pPr>
-        <w:pStyle w:val="ListParagraph"/>
-        <w:numPr>
-          <w:ilvl w:val="0"/>
-          <w:numId w:val="2"/>
-        </w:numPr>
-      </w:pPr>
-      <w:r>
-        <w:t xml:space="preserve">One issue with validation is that validation only runs when we execute the </w:t>
-      </w:r>
-      <w:proofErr w:type="gramStart"/>
-      <w:r>
-        <w:t>create(</w:t>
-      </w:r>
-      <w:proofErr w:type="gramEnd"/>
-      <w:r>
-        <w:t>) or save() methods. Thus</w:t>
-      </w:r>
-      <w:r>
-        <w:t>,</w:t>
-      </w:r>
-      <w:r>
-        <w:t xml:space="preserve"> </w:t>
-      </w:r>
       <w:r>
         <w:t>mongoose’s built-in update methods don’t go through validation. As a result, we shouldn’t use those update methods</w:t>
       </w:r>
       <w:r>
-        <w:t xml:space="preserve"> and instead use the </w:t>
-      </w:r>
-      <w:proofErr w:type="gramStart"/>
-      <w:r>
-        <w:t>save(</w:t>
-      </w:r>
-      <w:proofErr w:type="gramEnd"/>
-      <w:r>
-        <w:t>) method.</w:t>
+        <w:t xml:space="preserve"> and instead use the save() method.</w:t>
       </w:r>
     </w:p>
     <w:p>
@@ -2232,26 +1935,10 @@
         <w:t xml:space="preserve">Note: </w:t>
       </w:r>
       <w:r>
-        <w:t xml:space="preserve">Mongoose now support the validation of the fields of $set and $unset operators when you include the </w:t>
-      </w:r>
-      <w:proofErr w:type="spellStart"/>
-      <w:r>
-        <w:t>runValidators</w:t>
-      </w:r>
-      <w:proofErr w:type="spellEnd"/>
-      <w:r>
-        <w:t>: true option in the update call.</w:t>
-      </w:r>
-      <w:r>
-        <w:t xml:space="preserve"> (</w:t>
-      </w:r>
-      <w:proofErr w:type="gramStart"/>
-      <w:r>
-        <w:t>but</w:t>
-      </w:r>
-      <w:proofErr w:type="gramEnd"/>
-      <w:r>
-        <w:t xml:space="preserve"> this should still be avoided)</w:t>
+        <w:t>Mongoose now support the validation of the fields of $set and $unset operators when you include the runValidators: true option in the update call.</w:t>
+      </w:r>
+      <w:r>
+        <w:t xml:space="preserve"> (but this should still be avoided)</w:t>
       </w:r>
     </w:p>
     <w:p/>
@@ -2292,13 +1979,8 @@
           <w:numId w:val="2"/>
         </w:numPr>
       </w:pPr>
-      <w:proofErr w:type="spellStart"/>
-      <w:r>
-        <w:t>COLLECTION_NAME.findById</w:t>
-      </w:r>
-      <w:proofErr w:type="spellEnd"/>
-      <w:r>
-        <w:t>(“INSERT_ID”) gives the document with an id of INSERT_ID</w:t>
+      <w:r>
+        <w:t>COLLECTION_NAME.findById(“INSERT_ID”) gives the document with an id of INSERT_ID</w:t>
       </w:r>
     </w:p>
     <w:p>
@@ -2322,6 +2004,9 @@
         </w:numPr>
       </w:pPr>
       <w:r>
+        <w:rPr>
+          <w:noProof/>
+        </w:rPr>
         <w:drawing>
           <wp:inline distT="0" distB="0" distL="0" distR="0" wp14:anchorId="4D985179" wp14:editId="0FC78676">
             <wp:extent cx="5057776" cy="2562494"/>
@@ -2368,6 +2053,9 @@
         </w:numPr>
       </w:pPr>
       <w:r>
+        <w:rPr>
+          <w:noProof/>
+        </w:rPr>
         <w:drawing>
           <wp:inline distT="0" distB="0" distL="0" distR="0" wp14:anchorId="4D953B8F" wp14:editId="711ABC68">
             <wp:extent cx="3362794" cy="2105319"/>
@@ -2414,15 +2102,7 @@
         </w:numPr>
       </w:pPr>
       <w:r>
-        <w:t xml:space="preserve">Normal </w:t>
-      </w:r>
-      <w:proofErr w:type="spellStart"/>
-      <w:r>
-        <w:t>mongodb</w:t>
-      </w:r>
-      <w:proofErr w:type="spellEnd"/>
-      <w:r>
-        <w:t xml:space="preserve"> queries </w:t>
+        <w:t xml:space="preserve">Normal mongodb queries </w:t>
       </w:r>
       <w:r>
         <w:t>(</w:t>
@@ -2430,29 +2110,8 @@
       <w:r>
         <w:t xml:space="preserve">such as </w:t>
       </w:r>
-      <w:proofErr w:type="gramStart"/>
-      <w:r>
-        <w:t>find(</w:t>
-      </w:r>
-      <w:proofErr w:type="gramEnd"/>
-      <w:r>
-        <w:t xml:space="preserve">), exists(), </w:t>
-      </w:r>
-      <w:proofErr w:type="spellStart"/>
-      <w:r>
-        <w:t>findOne</w:t>
-      </w:r>
-      <w:proofErr w:type="spellEnd"/>
-      <w:r>
-        <w:t xml:space="preserve">(), </w:t>
-      </w:r>
-      <w:proofErr w:type="spellStart"/>
-      <w:r>
-        <w:t>etc</w:t>
-      </w:r>
-      <w:proofErr w:type="spellEnd"/>
-      <w:r>
-        <w:t xml:space="preserve">) </w:t>
+      <w:r>
+        <w:t xml:space="preserve">find(), exists(), findOne(), etc) </w:t>
       </w:r>
       <w:r>
         <w:t>work too</w:t>
@@ -2479,6 +2138,9 @@
         </w:numPr>
       </w:pPr>
       <w:r>
+        <w:rPr>
+          <w:noProof/>
+        </w:rPr>
         <w:drawing>
           <wp:inline distT="0" distB="0" distL="0" distR="0" wp14:anchorId="09B222E8" wp14:editId="4C6E8AD4">
             <wp:extent cx="3590924" cy="2334906"/>
@@ -2525,6 +2187,9 @@
         </w:numPr>
       </w:pPr>
       <w:r>
+        <w:rPr>
+          <w:noProof/>
+        </w:rPr>
         <w:lastRenderedPageBreak/>
         <w:drawing>
           <wp:inline distT="0" distB="0" distL="0" distR="0" wp14:anchorId="03CA3FE3" wp14:editId="010190E8">
@@ -2572,23 +2237,7 @@
         </w:numPr>
       </w:pPr>
       <w:r>
-        <w:t xml:space="preserve">In </w:t>
-      </w:r>
-      <w:proofErr w:type="spellStart"/>
-      <w:r>
-        <w:t>mongodb</w:t>
-      </w:r>
-      <w:proofErr w:type="spellEnd"/>
-      <w:r>
-        <w:t xml:space="preserve">, the </w:t>
-      </w:r>
-      <w:proofErr w:type="gramStart"/>
-      <w:r>
-        <w:t>find(</w:t>
-      </w:r>
-      <w:proofErr w:type="gramEnd"/>
-      <w:r>
-        <w:t>) method’s syntax is complicated so mongoose has queries to replace that syntax as shown below.</w:t>
+        <w:t>In mongodb, the find() method’s syntax is complicated so mongoose has queries to replace that syntax as shown below.</w:t>
       </w:r>
     </w:p>
     <w:p>
@@ -2612,6 +2261,9 @@
         </w:numPr>
       </w:pPr>
       <w:r>
+        <w:rPr>
+          <w:noProof/>
+        </w:rPr>
         <w:drawing>
           <wp:inline distT="0" distB="0" distL="0" distR="0" wp14:anchorId="46362BB5" wp14:editId="22382506">
             <wp:extent cx="3209925" cy="3176833"/>
@@ -2659,15 +2311,7 @@
       </w:pPr>
       <w:r>
         <w:lastRenderedPageBreak/>
-        <w:t xml:space="preserve">In the above query, we are saying return an array of users where each user </w:t>
-      </w:r>
-      <w:proofErr w:type="gramStart"/>
-      <w:r>
-        <w:t>has  a</w:t>
-      </w:r>
-      <w:proofErr w:type="gramEnd"/>
-      <w:r>
-        <w:t xml:space="preserve"> name equal to ‘Kyle’ and their ‘age’ is greater than 13 and less than 27</w:t>
+        <w:t>In the above query, we are saying return an array of users where each user has  a name equal to ‘Kyle’ and their ‘age’ is greater than 13 and less than 27</w:t>
       </w:r>
       <w:r>
         <w:t>, and only take the first 2 users</w:t>
@@ -2694,6 +2338,9 @@
         </w:numPr>
       </w:pPr>
       <w:r>
+        <w:rPr>
+          <w:noProof/>
+        </w:rPr>
         <w:drawing>
           <wp:inline distT="0" distB="0" distL="0" distR="0" wp14:anchorId="55030C1D" wp14:editId="70F4A440">
             <wp:extent cx="3543795" cy="4382112"/>
@@ -2758,17 +2405,12 @@
         </w:numPr>
       </w:pPr>
       <w:r>
-        <w:t xml:space="preserve">Suppose we have these two documents in our </w:t>
-      </w:r>
-      <w:proofErr w:type="gramStart"/>
-      <w:r>
-        <w:t>Users</w:t>
-      </w:r>
-      <w:proofErr w:type="gramEnd"/>
-      <w:r>
-        <w:t xml:space="preserve"> collection</w:t>
-      </w:r>
-      <w:r>
+        <w:t>Suppose we have these two documents in our Users collection</w:t>
+      </w:r>
+      <w:r>
+        <w:rPr>
+          <w:noProof/>
+        </w:rPr>
         <w:drawing>
           <wp:inline distT="0" distB="0" distL="0" distR="0" wp14:anchorId="47C26DA1" wp14:editId="3E27FE30">
             <wp:extent cx="3267656" cy="3566569"/>
@@ -2815,15 +2457,7 @@
         </w:numPr>
       </w:pPr>
       <w:r>
-        <w:t xml:space="preserve">Notice user2 is user1’s </w:t>
-      </w:r>
-      <w:proofErr w:type="spellStart"/>
-      <w:r>
-        <w:t>bestFriend</w:t>
-      </w:r>
-      <w:proofErr w:type="spellEnd"/>
-      <w:r>
-        <w:t>.</w:t>
+        <w:t>Notice user2 is user1’s bestFriend.</w:t>
       </w:r>
     </w:p>
     <w:p>
@@ -2848,6 +2482,9 @@
         </w:numPr>
       </w:pPr>
       <w:r>
+        <w:rPr>
+          <w:noProof/>
+        </w:rPr>
         <w:drawing>
           <wp:inline distT="0" distB="0" distL="0" distR="0" wp14:anchorId="4D7DCE37" wp14:editId="0E9D8595">
             <wp:extent cx="5034959" cy="2781300"/>
@@ -2894,6 +2531,9 @@
         </w:numPr>
       </w:pPr>
       <w:r>
+        <w:rPr>
+          <w:noProof/>
+        </w:rPr>
         <w:drawing>
           <wp:inline distT="0" distB="0" distL="0" distR="0" wp14:anchorId="65A5B988" wp14:editId="1962DEEF">
             <wp:extent cx="3305175" cy="1817845"/>
@@ -2952,26 +2592,21 @@
         </w:numPr>
       </w:pPr>
       <w:r>
-        <w:t xml:space="preserve">To do so, we go to the schema and add a ‘ref’ field to the </w:t>
-      </w:r>
-      <w:proofErr w:type="spellStart"/>
-      <w:r>
-        <w:t>bestFriend</w:t>
-      </w:r>
-      <w:proofErr w:type="spellEnd"/>
-      <w:r>
-        <w:t xml:space="preserve"> ‘field’. The value of this ‘ref’ field is the name of the collection that the id belongs to.</w:t>
-      </w:r>
-    </w:p>
-    <w:p>
-      <w:pPr>
-        <w:pStyle w:val="ListParagraph"/>
-        <w:numPr>
-          <w:ilvl w:val="1"/>
-          <w:numId w:val="2"/>
-        </w:numPr>
-      </w:pPr>
-      <w:r>
+        <w:t>To do so, we go to the schema and add a ‘ref’ field to the bestFriend ‘field’. The value of this ‘ref’ field is the name of the collection that the id belongs to.</w:t>
+      </w:r>
+    </w:p>
+    <w:p>
+      <w:pPr>
+        <w:pStyle w:val="ListParagraph"/>
+        <w:numPr>
+          <w:ilvl w:val="1"/>
+          <w:numId w:val="2"/>
+        </w:numPr>
+      </w:pPr>
+      <w:r>
+        <w:rPr>
+          <w:noProof/>
+        </w:rPr>
         <w:drawing>
           <wp:inline distT="0" distB="0" distL="0" distR="0" wp14:anchorId="71EF090D" wp14:editId="131ABE35">
             <wp:extent cx="2521195" cy="590550"/>
@@ -3018,34 +2653,21 @@
         </w:numPr>
       </w:pPr>
       <w:r>
-        <w:t>Now, when we query for user1, we chain on the ‘</w:t>
-      </w:r>
-      <w:proofErr w:type="spellStart"/>
-      <w:r>
-        <w:t>popualte</w:t>
-      </w:r>
-      <w:proofErr w:type="spellEnd"/>
-      <w:r>
-        <w:t>’ method. This ‘populate’ method takes in the field we want to populate as the parameter. In our case, the field we want to populate is ‘</w:t>
-      </w:r>
-      <w:proofErr w:type="spellStart"/>
-      <w:r>
-        <w:t>bestFriend</w:t>
-      </w:r>
-      <w:proofErr w:type="spellEnd"/>
-      <w:r>
-        <w:t>’.</w:t>
-      </w:r>
-    </w:p>
-    <w:p>
-      <w:pPr>
-        <w:pStyle w:val="ListParagraph"/>
-        <w:numPr>
-          <w:ilvl w:val="1"/>
-          <w:numId w:val="2"/>
-        </w:numPr>
-      </w:pPr>
-      <w:r>
+        <w:t>Now, when we query for user1, we chain on the ‘popualte’ method. This ‘populate’ method takes in the field we want to populate as the parameter. In our case, the field we want to populate is ‘bestFriend’.</w:t>
+      </w:r>
+    </w:p>
+    <w:p>
+      <w:pPr>
+        <w:pStyle w:val="ListParagraph"/>
+        <w:numPr>
+          <w:ilvl w:val="1"/>
+          <w:numId w:val="2"/>
+        </w:numPr>
+      </w:pPr>
+      <w:r>
+        <w:rPr>
+          <w:noProof/>
+        </w:rPr>
         <w:drawing>
           <wp:inline distT="0" distB="0" distL="0" distR="0" wp14:anchorId="18952310" wp14:editId="1D6EE43B">
             <wp:extent cx="3318438" cy="2600325"/>
@@ -3108,6 +2730,9 @@
         </w:numPr>
       </w:pPr>
       <w:r>
+        <w:rPr>
+          <w:noProof/>
+        </w:rPr>
         <w:drawing>
           <wp:inline distT="0" distB="0" distL="0" distR="0" wp14:anchorId="63E51C9F" wp14:editId="6787E42A">
             <wp:extent cx="3905795" cy="3562847"/>
@@ -3154,18 +2779,975 @@
         </w:numPr>
       </w:pPr>
       <w:r>
-        <w:t>Notice in the ‘</w:t>
-      </w:r>
-      <w:proofErr w:type="spellStart"/>
-      <w:r>
-        <w:t>bestFriend</w:t>
-      </w:r>
-      <w:proofErr w:type="spellEnd"/>
-      <w:r>
-        <w:t>’ field, we no longer just see the id, but we see that this field is populated with the document data that the id referenced.</w:t>
+        <w:t>Notice in the ‘bestFriend’ field, we no longer just see the id, but we see that this field is populated with the document data that the id referenced.</w:t>
       </w:r>
     </w:p>
     <w:p/>
+    <w:p>
+      <w:pPr>
+        <w:rPr>
+          <w:b/>
+          <w:bCs/>
+          <w:u w:val="single"/>
+        </w:rPr>
+      </w:pPr>
+      <w:r>
+        <w:rPr>
+          <w:b/>
+          <w:bCs/>
+          <w:u w:val="single"/>
+        </w:rPr>
+        <w:t>Schema Methods/Virtuals</w:t>
+      </w:r>
+    </w:p>
+    <w:p>
+      <w:pPr>
+        <w:pStyle w:val="ListParagraph"/>
+        <w:numPr>
+          <w:ilvl w:val="0"/>
+          <w:numId w:val="2"/>
+        </w:numPr>
+      </w:pPr>
+      <w:r>
+        <w:t>After we define our schema, we can add methods onto the schema.</w:t>
+      </w:r>
+    </w:p>
+    <w:p>
+      <w:pPr>
+        <w:pStyle w:val="ListParagraph"/>
+        <w:numPr>
+          <w:ilvl w:val="0"/>
+          <w:numId w:val="2"/>
+        </w:numPr>
+      </w:pPr>
+      <w:r>
+        <w:t xml:space="preserve">To create a method that will be accessible to each instance of our </w:t>
+      </w:r>
+      <w:r>
+        <w:t>model</w:t>
+      </w:r>
+      <w:r>
+        <w:t xml:space="preserve">, we can say userSchema.method.INSERT_FUNCTION_NAME = FUNCTION. Note that we cannot use an arrow function since we will use the ‘this’ keyword to reference the induvial instance we are working with. </w:t>
+      </w:r>
+      <w:r>
+        <w:t xml:space="preserve">These methods are very useful when we want to do a things related to our models and we don’t want to define that code everywhere, we can just define it on the model itself. </w:t>
+      </w:r>
+    </w:p>
+    <w:p>
+      <w:pPr>
+        <w:pStyle w:val="ListParagraph"/>
+        <w:numPr>
+          <w:ilvl w:val="1"/>
+          <w:numId w:val="2"/>
+        </w:numPr>
+      </w:pPr>
+      <w:r>
+        <w:t>Ex:</w:t>
+      </w:r>
+    </w:p>
+    <w:p>
+      <w:pPr>
+        <w:pStyle w:val="ListParagraph"/>
+        <w:numPr>
+          <w:ilvl w:val="1"/>
+          <w:numId w:val="2"/>
+        </w:numPr>
+      </w:pPr>
+      <w:r>
+        <w:t xml:space="preserve">Suppose </w:t>
+      </w:r>
+      <w:r>
+        <w:t>we create a sayHi function that all instances of our User model will have access to.</w:t>
+      </w:r>
+    </w:p>
+    <w:p>
+      <w:pPr>
+        <w:pStyle w:val="ListParagraph"/>
+        <w:numPr>
+          <w:ilvl w:val="1"/>
+          <w:numId w:val="2"/>
+        </w:numPr>
+      </w:pPr>
+      <w:r>
+        <w:drawing>
+          <wp:inline distT="0" distB="0" distL="0" distR="0" wp14:anchorId="56003B33" wp14:editId="55C0C9D0">
+            <wp:extent cx="6057901" cy="704850"/>
+            <wp:effectExtent l="0" t="0" r="0" b="0"/>
+            <wp:docPr id="26" name="Picture 26" descr="Text&#10;&#10;Description automatically generated"/>
+            <wp:cNvGraphicFramePr>
+              <a:graphicFrameLocks xmlns:a="http://schemas.openxmlformats.org/drawingml/2006/main" noChangeAspect="1"/>
+            </wp:cNvGraphicFramePr>
+            <a:graphic xmlns:a="http://schemas.openxmlformats.org/drawingml/2006/main">
+              <a:graphicData uri="http://schemas.openxmlformats.org/drawingml/2006/picture">
+                <pic:pic xmlns:pic="http://schemas.openxmlformats.org/drawingml/2006/picture">
+                  <pic:nvPicPr>
+                    <pic:cNvPr id="26" name="Picture 26" descr="Text&#10;&#10;Description automatically generated"/>
+                    <pic:cNvPicPr/>
+                  </pic:nvPicPr>
+                  <pic:blipFill rotWithShape="1">
+                    <a:blip r:embed="rId38"/>
+                    <a:srcRect t="6329"/>
+                    <a:stretch/>
+                  </pic:blipFill>
+                  <pic:spPr bwMode="auto">
+                    <a:xfrm>
+                      <a:off x="0" y="0"/>
+                      <a:ext cx="6058746" cy="704948"/>
+                    </a:xfrm>
+                    <a:prstGeom prst="rect">
+                      <a:avLst/>
+                    </a:prstGeom>
+                    <a:ln>
+                      <a:noFill/>
+                    </a:ln>
+                    <a:extLst>
+                      <a:ext uri="{53640926-AAD7-44D8-BBD7-CCE9431645EC}">
+                        <a14:shadowObscured xmlns:a14="http://schemas.microsoft.com/office/drawing/2010/main"/>
+                      </a:ext>
+                    </a:extLst>
+                  </pic:spPr>
+                </pic:pic>
+              </a:graphicData>
+            </a:graphic>
+          </wp:inline>
+        </w:drawing>
+      </w:r>
+    </w:p>
+    <w:p>
+      <w:pPr>
+        <w:pStyle w:val="ListParagraph"/>
+        <w:numPr>
+          <w:ilvl w:val="1"/>
+          <w:numId w:val="2"/>
+        </w:numPr>
+      </w:pPr>
+      <w:r>
+        <w:t>We can now call this sayHi method on a user model instance as shown below:</w:t>
+      </w:r>
+    </w:p>
+    <w:p>
+      <w:pPr>
+        <w:pStyle w:val="ListParagraph"/>
+        <w:numPr>
+          <w:ilvl w:val="1"/>
+          <w:numId w:val="2"/>
+        </w:numPr>
+      </w:pPr>
+      <w:r>
+        <w:drawing>
+          <wp:inline distT="0" distB="0" distL="0" distR="0" wp14:anchorId="0EA799CE" wp14:editId="4EC427E9">
+            <wp:extent cx="5287113" cy="1590897"/>
+            <wp:effectExtent l="0" t="0" r="8890" b="9525"/>
+            <wp:docPr id="27" name="Picture 27" descr="Text&#10;&#10;Description automatically generated"/>
+            <wp:cNvGraphicFramePr>
+              <a:graphicFrameLocks xmlns:a="http://schemas.openxmlformats.org/drawingml/2006/main" noChangeAspect="1"/>
+            </wp:cNvGraphicFramePr>
+            <a:graphic xmlns:a="http://schemas.openxmlformats.org/drawingml/2006/main">
+              <a:graphicData uri="http://schemas.openxmlformats.org/drawingml/2006/picture">
+                <pic:pic xmlns:pic="http://schemas.openxmlformats.org/drawingml/2006/picture">
+                  <pic:nvPicPr>
+                    <pic:cNvPr id="27" name="Picture 27" descr="Text&#10;&#10;Description automatically generated"/>
+                    <pic:cNvPicPr/>
+                  </pic:nvPicPr>
+                  <pic:blipFill>
+                    <a:blip r:embed="rId39"/>
+                    <a:stretch>
+                      <a:fillRect/>
+                    </a:stretch>
+                  </pic:blipFill>
+                  <pic:spPr>
+                    <a:xfrm>
+                      <a:off x="0" y="0"/>
+                      <a:ext cx="5287113" cy="1590897"/>
+                    </a:xfrm>
+                    <a:prstGeom prst="rect">
+                      <a:avLst/>
+                    </a:prstGeom>
+                  </pic:spPr>
+                </pic:pic>
+              </a:graphicData>
+            </a:graphic>
+          </wp:inline>
+        </w:drawing>
+      </w:r>
+    </w:p>
+    <w:p>
+      <w:pPr>
+        <w:pStyle w:val="ListParagraph"/>
+        <w:numPr>
+          <w:ilvl w:val="1"/>
+          <w:numId w:val="2"/>
+        </w:numPr>
+      </w:pPr>
+      <w:r>
+        <w:t>Output:</w:t>
+      </w:r>
+    </w:p>
+    <w:p>
+      <w:pPr>
+        <w:pStyle w:val="ListParagraph"/>
+        <w:numPr>
+          <w:ilvl w:val="1"/>
+          <w:numId w:val="2"/>
+        </w:numPr>
+      </w:pPr>
+      <w:r>
+        <w:lastRenderedPageBreak/>
+        <w:drawing>
+          <wp:inline distT="0" distB="0" distL="0" distR="0" wp14:anchorId="09EBCC01" wp14:editId="35FDEDAC">
+            <wp:extent cx="2829320" cy="400106"/>
+            <wp:effectExtent l="0" t="0" r="0" b="0"/>
+            <wp:docPr id="37" name="Picture 37"/>
+            <wp:cNvGraphicFramePr>
+              <a:graphicFrameLocks xmlns:a="http://schemas.openxmlformats.org/drawingml/2006/main" noChangeAspect="1"/>
+            </wp:cNvGraphicFramePr>
+            <a:graphic xmlns:a="http://schemas.openxmlformats.org/drawingml/2006/main">
+              <a:graphicData uri="http://schemas.openxmlformats.org/drawingml/2006/picture">
+                <pic:pic xmlns:pic="http://schemas.openxmlformats.org/drawingml/2006/picture">
+                  <pic:nvPicPr>
+                    <pic:cNvPr id="1" name=""/>
+                    <pic:cNvPicPr/>
+                  </pic:nvPicPr>
+                  <pic:blipFill>
+                    <a:blip r:embed="rId40"/>
+                    <a:stretch>
+                      <a:fillRect/>
+                    </a:stretch>
+                  </pic:blipFill>
+                  <pic:spPr>
+                    <a:xfrm>
+                      <a:off x="0" y="0"/>
+                      <a:ext cx="2829320" cy="400106"/>
+                    </a:xfrm>
+                    <a:prstGeom prst="rect">
+                      <a:avLst/>
+                    </a:prstGeom>
+                  </pic:spPr>
+                </pic:pic>
+              </a:graphicData>
+            </a:graphic>
+          </wp:inline>
+        </w:drawing>
+      </w:r>
+      <w:r>
+        <w:t xml:space="preserve"> </w:t>
+      </w:r>
+    </w:p>
+    <w:p>
+      <w:pPr>
+        <w:pStyle w:val="ListParagraph"/>
+        <w:numPr>
+          <w:ilvl w:val="0"/>
+          <w:numId w:val="2"/>
+        </w:numPr>
+      </w:pPr>
+      <w:r>
+        <w:t xml:space="preserve">To create a method that will be </w:t>
+      </w:r>
+      <w:r>
+        <w:t xml:space="preserve">available on </w:t>
+      </w:r>
+      <w:r>
+        <w:t xml:space="preserve">the model itself, </w:t>
+      </w:r>
+      <w:r>
+        <w:t>we can say userSchema.statics</w:t>
+      </w:r>
+      <w:r>
+        <w:t xml:space="preserve">.INSERT_FUNCTION_NAME = FUNCTION. Note that we cannot use an arrow function since we will use the ‘this’ keyword to reference the induvial instance we are working with. </w:t>
+      </w:r>
+    </w:p>
+    <w:p>
+      <w:pPr>
+        <w:pStyle w:val="ListParagraph"/>
+        <w:numPr>
+          <w:ilvl w:val="1"/>
+          <w:numId w:val="2"/>
+        </w:numPr>
+      </w:pPr>
+      <w:r>
+        <w:t>Ex:</w:t>
+      </w:r>
+    </w:p>
+    <w:p>
+      <w:pPr>
+        <w:pStyle w:val="ListParagraph"/>
+        <w:numPr>
+          <w:ilvl w:val="1"/>
+          <w:numId w:val="2"/>
+        </w:numPr>
+      </w:pPr>
+      <w:r>
+        <w:t xml:space="preserve">Suppose we create a </w:t>
+      </w:r>
+      <w:r>
+        <w:t>findByName</w:t>
+      </w:r>
+      <w:r>
+        <w:t xml:space="preserve"> function that our User model </w:t>
+      </w:r>
+      <w:r>
+        <w:t xml:space="preserve">itself </w:t>
+      </w:r>
+      <w:r>
+        <w:t>will have access to.</w:t>
+      </w:r>
+    </w:p>
+    <w:p>
+      <w:pPr>
+        <w:pStyle w:val="ListParagraph"/>
+        <w:numPr>
+          <w:ilvl w:val="1"/>
+          <w:numId w:val="2"/>
+        </w:numPr>
+      </w:pPr>
+      <w:r>
+        <w:drawing>
+          <wp:inline distT="0" distB="0" distL="0" distR="0" wp14:anchorId="48D5C91D" wp14:editId="4C91454F">
+            <wp:extent cx="5048955" cy="752580"/>
+            <wp:effectExtent l="0" t="0" r="0" b="9525"/>
+            <wp:docPr id="38" name="Picture 38" descr="Text&#10;&#10;Description automatically generated with medium confidence"/>
+            <wp:cNvGraphicFramePr>
+              <a:graphicFrameLocks xmlns:a="http://schemas.openxmlformats.org/drawingml/2006/main" noChangeAspect="1"/>
+            </wp:cNvGraphicFramePr>
+            <a:graphic xmlns:a="http://schemas.openxmlformats.org/drawingml/2006/main">
+              <a:graphicData uri="http://schemas.openxmlformats.org/drawingml/2006/picture">
+                <pic:pic xmlns:pic="http://schemas.openxmlformats.org/drawingml/2006/picture">
+                  <pic:nvPicPr>
+                    <pic:cNvPr id="38" name="Picture 38" descr="Text&#10;&#10;Description automatically generated with medium confidence"/>
+                    <pic:cNvPicPr/>
+                  </pic:nvPicPr>
+                  <pic:blipFill>
+                    <a:blip r:embed="rId41"/>
+                    <a:stretch>
+                      <a:fillRect/>
+                    </a:stretch>
+                  </pic:blipFill>
+                  <pic:spPr>
+                    <a:xfrm>
+                      <a:off x="0" y="0"/>
+                      <a:ext cx="5048955" cy="752580"/>
+                    </a:xfrm>
+                    <a:prstGeom prst="rect">
+                      <a:avLst/>
+                    </a:prstGeom>
+                  </pic:spPr>
+                </pic:pic>
+              </a:graphicData>
+            </a:graphic>
+          </wp:inline>
+        </w:drawing>
+      </w:r>
+    </w:p>
+    <w:p>
+      <w:pPr>
+        <w:pStyle w:val="ListParagraph"/>
+        <w:numPr>
+          <w:ilvl w:val="1"/>
+          <w:numId w:val="2"/>
+        </w:numPr>
+      </w:pPr>
+      <w:r>
+        <w:t>We can now call this findByName method on the User model as shown below:</w:t>
+      </w:r>
+    </w:p>
+    <w:p>
+      <w:pPr>
+        <w:pStyle w:val="ListParagraph"/>
+        <w:numPr>
+          <w:ilvl w:val="1"/>
+          <w:numId w:val="2"/>
+        </w:numPr>
+      </w:pPr>
+      <w:r>
+        <w:drawing>
+          <wp:inline distT="0" distB="0" distL="0" distR="0" wp14:anchorId="6F3D1A26" wp14:editId="5256DE1F">
+            <wp:extent cx="5876924" cy="1387151"/>
+            <wp:effectExtent l="0" t="0" r="0" b="3810"/>
+            <wp:docPr id="39" name="Picture 39" descr="Text&#10;&#10;Description automatically generated"/>
+            <wp:cNvGraphicFramePr>
+              <a:graphicFrameLocks xmlns:a="http://schemas.openxmlformats.org/drawingml/2006/main" noChangeAspect="1"/>
+            </wp:cNvGraphicFramePr>
+            <a:graphic xmlns:a="http://schemas.openxmlformats.org/drawingml/2006/main">
+              <a:graphicData uri="http://schemas.openxmlformats.org/drawingml/2006/picture">
+                <pic:pic xmlns:pic="http://schemas.openxmlformats.org/drawingml/2006/picture">
+                  <pic:nvPicPr>
+                    <pic:cNvPr id="39" name="Picture 39" descr="Text&#10;&#10;Description automatically generated"/>
+                    <pic:cNvPicPr/>
+                  </pic:nvPicPr>
+                  <pic:blipFill>
+                    <a:blip r:embed="rId42"/>
+                    <a:stretch>
+                      <a:fillRect/>
+                    </a:stretch>
+                  </pic:blipFill>
+                  <pic:spPr>
+                    <a:xfrm>
+                      <a:off x="0" y="0"/>
+                      <a:ext cx="5887832" cy="1389726"/>
+                    </a:xfrm>
+                    <a:prstGeom prst="rect">
+                      <a:avLst/>
+                    </a:prstGeom>
+                  </pic:spPr>
+                </pic:pic>
+              </a:graphicData>
+            </a:graphic>
+          </wp:inline>
+        </w:drawing>
+      </w:r>
+    </w:p>
+    <w:p>
+      <w:pPr>
+        <w:pStyle w:val="ListParagraph"/>
+        <w:numPr>
+          <w:ilvl w:val="1"/>
+          <w:numId w:val="2"/>
+        </w:numPr>
+      </w:pPr>
+      <w:r>
+        <w:t>Output:</w:t>
+      </w:r>
+    </w:p>
+    <w:p>
+      <w:pPr>
+        <w:pStyle w:val="ListParagraph"/>
+        <w:numPr>
+          <w:ilvl w:val="1"/>
+          <w:numId w:val="2"/>
+        </w:numPr>
+      </w:pPr>
+      <w:r>
+        <w:drawing>
+          <wp:inline distT="0" distB="0" distL="0" distR="0" wp14:anchorId="6F327273" wp14:editId="7D5D8741">
+            <wp:extent cx="4363059" cy="2476846"/>
+            <wp:effectExtent l="0" t="0" r="0" b="0"/>
+            <wp:docPr id="40" name="Picture 40" descr="Text&#10;&#10;Description automatically generated"/>
+            <wp:cNvGraphicFramePr>
+              <a:graphicFrameLocks xmlns:a="http://schemas.openxmlformats.org/drawingml/2006/main" noChangeAspect="1"/>
+            </wp:cNvGraphicFramePr>
+            <a:graphic xmlns:a="http://schemas.openxmlformats.org/drawingml/2006/main">
+              <a:graphicData uri="http://schemas.openxmlformats.org/drawingml/2006/picture">
+                <pic:pic xmlns:pic="http://schemas.openxmlformats.org/drawingml/2006/picture">
+                  <pic:nvPicPr>
+                    <pic:cNvPr id="40" name="Picture 40" descr="Text&#10;&#10;Description automatically generated"/>
+                    <pic:cNvPicPr/>
+                  </pic:nvPicPr>
+                  <pic:blipFill>
+                    <a:blip r:embed="rId43"/>
+                    <a:stretch>
+                      <a:fillRect/>
+                    </a:stretch>
+                  </pic:blipFill>
+                  <pic:spPr>
+                    <a:xfrm>
+                      <a:off x="0" y="0"/>
+                      <a:ext cx="4363059" cy="2476846"/>
+                    </a:xfrm>
+                    <a:prstGeom prst="rect">
+                      <a:avLst/>
+                    </a:prstGeom>
+                  </pic:spPr>
+                </pic:pic>
+              </a:graphicData>
+            </a:graphic>
+          </wp:inline>
+        </w:drawing>
+      </w:r>
+    </w:p>
+    <w:p>
+      <w:pPr>
+        <w:pStyle w:val="ListParagraph"/>
+        <w:numPr>
+          <w:ilvl w:val="0"/>
+          <w:numId w:val="2"/>
+        </w:numPr>
+      </w:pPr>
+      <w:r>
+        <w:t xml:space="preserve">To create a method that </w:t>
+      </w:r>
+      <w:r>
+        <w:t>we can chain onto</w:t>
+      </w:r>
+      <w:r>
+        <w:t xml:space="preserve"> a query</w:t>
+      </w:r>
+      <w:r>
+        <w:t xml:space="preserve"> (a query is when we use find() or where())</w:t>
+      </w:r>
+      <w:r>
+        <w:t xml:space="preserve">, we can say </w:t>
+      </w:r>
+      <w:r>
+        <w:t>userSchema.query.</w:t>
+      </w:r>
+      <w:r>
+        <w:t xml:space="preserve"> </w:t>
+      </w:r>
+      <w:r>
+        <w:t>INSERT_FUNCTION_NAME = FUNCTION. Note that we cannot use an arrow function since we will use the ‘this’ keyword to reference the induvial instance we are working with.</w:t>
+      </w:r>
+    </w:p>
+    <w:p>
+      <w:pPr>
+        <w:pStyle w:val="ListParagraph"/>
+        <w:numPr>
+          <w:ilvl w:val="1"/>
+          <w:numId w:val="2"/>
+        </w:numPr>
+      </w:pPr>
+      <w:r>
+        <w:t xml:space="preserve">Ex: </w:t>
+      </w:r>
+    </w:p>
+    <w:p>
+      <w:pPr>
+        <w:pStyle w:val="ListParagraph"/>
+        <w:numPr>
+          <w:ilvl w:val="1"/>
+          <w:numId w:val="2"/>
+        </w:numPr>
+      </w:pPr>
+      <w:r>
+        <w:t xml:space="preserve">Suppose we want to create a byName method that we can chain onto a User model query. </w:t>
+      </w:r>
+    </w:p>
+    <w:p>
+      <w:pPr>
+        <w:pStyle w:val="ListParagraph"/>
+        <w:numPr>
+          <w:ilvl w:val="1"/>
+          <w:numId w:val="2"/>
+        </w:numPr>
+      </w:pPr>
+      <w:r>
+        <w:drawing>
+          <wp:inline distT="0" distB="0" distL="0" distR="0" wp14:anchorId="3CF497FF" wp14:editId="0E77F751">
+            <wp:extent cx="4439270" cy="714475"/>
+            <wp:effectExtent l="0" t="0" r="0" b="9525"/>
+            <wp:docPr id="41" name="Picture 41" descr="Graphical user interface, text&#10;&#10;Description automatically generated"/>
+            <wp:cNvGraphicFramePr>
+              <a:graphicFrameLocks xmlns:a="http://schemas.openxmlformats.org/drawingml/2006/main" noChangeAspect="1"/>
+            </wp:cNvGraphicFramePr>
+            <a:graphic xmlns:a="http://schemas.openxmlformats.org/drawingml/2006/main">
+              <a:graphicData uri="http://schemas.openxmlformats.org/drawingml/2006/picture">
+                <pic:pic xmlns:pic="http://schemas.openxmlformats.org/drawingml/2006/picture">
+                  <pic:nvPicPr>
+                    <pic:cNvPr id="41" name="Picture 41" descr="Graphical user interface, text&#10;&#10;Description automatically generated"/>
+                    <pic:cNvPicPr/>
+                  </pic:nvPicPr>
+                  <pic:blipFill>
+                    <a:blip r:embed="rId44"/>
+                    <a:stretch>
+                      <a:fillRect/>
+                    </a:stretch>
+                  </pic:blipFill>
+                  <pic:spPr>
+                    <a:xfrm>
+                      <a:off x="0" y="0"/>
+                      <a:ext cx="4439270" cy="714475"/>
+                    </a:xfrm>
+                    <a:prstGeom prst="rect">
+                      <a:avLst/>
+                    </a:prstGeom>
+                  </pic:spPr>
+                </pic:pic>
+              </a:graphicData>
+            </a:graphic>
+          </wp:inline>
+        </w:drawing>
+      </w:r>
+    </w:p>
+    <w:p>
+      <w:pPr>
+        <w:pStyle w:val="ListParagraph"/>
+        <w:numPr>
+          <w:ilvl w:val="1"/>
+          <w:numId w:val="2"/>
+        </w:numPr>
+      </w:pPr>
+      <w:r>
+        <w:t>We can now chain this byName method onto a User model query as shown below:</w:t>
+      </w:r>
+    </w:p>
+    <w:p>
+      <w:pPr>
+        <w:pStyle w:val="ListParagraph"/>
+        <w:numPr>
+          <w:ilvl w:val="1"/>
+          <w:numId w:val="2"/>
+        </w:numPr>
+      </w:pPr>
+      <w:r>
+        <w:lastRenderedPageBreak/>
+        <w:drawing>
+          <wp:inline distT="0" distB="0" distL="0" distR="0" wp14:anchorId="42D9FAD7" wp14:editId="085D53F6">
+            <wp:extent cx="5249008" cy="2276793"/>
+            <wp:effectExtent l="0" t="0" r="8890" b="9525"/>
+            <wp:docPr id="42" name="Picture 42" descr="Text&#10;&#10;Description automatically generated"/>
+            <wp:cNvGraphicFramePr>
+              <a:graphicFrameLocks xmlns:a="http://schemas.openxmlformats.org/drawingml/2006/main" noChangeAspect="1"/>
+            </wp:cNvGraphicFramePr>
+            <a:graphic xmlns:a="http://schemas.openxmlformats.org/drawingml/2006/main">
+              <a:graphicData uri="http://schemas.openxmlformats.org/drawingml/2006/picture">
+                <pic:pic xmlns:pic="http://schemas.openxmlformats.org/drawingml/2006/picture">
+                  <pic:nvPicPr>
+                    <pic:cNvPr id="42" name="Picture 42" descr="Text&#10;&#10;Description automatically generated"/>
+                    <pic:cNvPicPr/>
+                  </pic:nvPicPr>
+                  <pic:blipFill>
+                    <a:blip r:embed="rId45"/>
+                    <a:stretch>
+                      <a:fillRect/>
+                    </a:stretch>
+                  </pic:blipFill>
+                  <pic:spPr>
+                    <a:xfrm>
+                      <a:off x="0" y="0"/>
+                      <a:ext cx="5249008" cy="2276793"/>
+                    </a:xfrm>
+                    <a:prstGeom prst="rect">
+                      <a:avLst/>
+                    </a:prstGeom>
+                  </pic:spPr>
+                </pic:pic>
+              </a:graphicData>
+            </a:graphic>
+          </wp:inline>
+        </w:drawing>
+      </w:r>
+    </w:p>
+    <w:p>
+      <w:pPr>
+        <w:pStyle w:val="ListParagraph"/>
+        <w:numPr>
+          <w:ilvl w:val="1"/>
+          <w:numId w:val="2"/>
+        </w:numPr>
+      </w:pPr>
+      <w:r>
+        <w:t>Notice that we can also chain on other methods such as limit() or sort()</w:t>
+      </w:r>
+    </w:p>
+    <w:p>
+      <w:pPr>
+        <w:pStyle w:val="ListParagraph"/>
+        <w:numPr>
+          <w:ilvl w:val="1"/>
+          <w:numId w:val="2"/>
+        </w:numPr>
+      </w:pPr>
+      <w:r>
+        <w:t>Output:</w:t>
+      </w:r>
+    </w:p>
+    <w:p>
+      <w:pPr>
+        <w:pStyle w:val="ListParagraph"/>
+        <w:numPr>
+          <w:ilvl w:val="1"/>
+          <w:numId w:val="2"/>
+        </w:numPr>
+      </w:pPr>
+      <w:r>
+        <w:drawing>
+          <wp:inline distT="0" distB="0" distL="0" distR="0" wp14:anchorId="0F58083B" wp14:editId="3F4073BC">
+            <wp:extent cx="4344006" cy="2505425"/>
+            <wp:effectExtent l="0" t="0" r="0" b="9525"/>
+            <wp:docPr id="43" name="Picture 43" descr="Text&#10;&#10;Description automatically generated"/>
+            <wp:cNvGraphicFramePr>
+              <a:graphicFrameLocks xmlns:a="http://schemas.openxmlformats.org/drawingml/2006/main" noChangeAspect="1"/>
+            </wp:cNvGraphicFramePr>
+            <a:graphic xmlns:a="http://schemas.openxmlformats.org/drawingml/2006/main">
+              <a:graphicData uri="http://schemas.openxmlformats.org/drawingml/2006/picture">
+                <pic:pic xmlns:pic="http://schemas.openxmlformats.org/drawingml/2006/picture">
+                  <pic:nvPicPr>
+                    <pic:cNvPr id="43" name="Picture 43" descr="Text&#10;&#10;Description automatically generated"/>
+                    <pic:cNvPicPr/>
+                  </pic:nvPicPr>
+                  <pic:blipFill>
+                    <a:blip r:embed="rId46"/>
+                    <a:stretch>
+                      <a:fillRect/>
+                    </a:stretch>
+                  </pic:blipFill>
+                  <pic:spPr>
+                    <a:xfrm>
+                      <a:off x="0" y="0"/>
+                      <a:ext cx="4344006" cy="2505425"/>
+                    </a:xfrm>
+                    <a:prstGeom prst="rect">
+                      <a:avLst/>
+                    </a:prstGeom>
+                  </pic:spPr>
+                </pic:pic>
+              </a:graphicData>
+            </a:graphic>
+          </wp:inline>
+        </w:drawing>
+      </w:r>
+    </w:p>
+    <w:p>
+      <w:pPr>
+        <w:pStyle w:val="ListParagraph"/>
+        <w:numPr>
+          <w:ilvl w:val="0"/>
+          <w:numId w:val="2"/>
+        </w:numPr>
+      </w:pPr>
+      <w:r>
+        <w:t>A virtual is a property that is not defined in the Schema itself but is a property we virtually create. We can access this virtual from model instances.</w:t>
+      </w:r>
+    </w:p>
+    <w:p>
+      <w:pPr>
+        <w:pStyle w:val="ListParagraph"/>
+        <w:numPr>
+          <w:ilvl w:val="0"/>
+          <w:numId w:val="2"/>
+        </w:numPr>
+      </w:pPr>
+      <w:r>
+        <w:t xml:space="preserve">To create a </w:t>
+      </w:r>
+      <w:r>
+        <w:t>virtual</w:t>
+      </w:r>
+      <w:r>
+        <w:t>, we can say userSchema.</w:t>
+      </w:r>
+      <w:r>
+        <w:t>virtual(‘</w:t>
+      </w:r>
+      <w:r>
+        <w:t>INSERT_</w:t>
+      </w:r>
+      <w:r>
+        <w:t>VIRTUAL_PROPERTY_NAME’).get(</w:t>
+      </w:r>
+      <w:r>
+        <w:t>FUNCTION</w:t>
+      </w:r>
+      <w:r>
+        <w:t xml:space="preserve">). </w:t>
+      </w:r>
+      <w:r>
+        <w:t>Note that we cannot use an arrow function since we will use the ‘this’ keyword to reference the induvial instance we are working with.</w:t>
+      </w:r>
+    </w:p>
+    <w:p>
+      <w:pPr>
+        <w:pStyle w:val="ListParagraph"/>
+        <w:numPr>
+          <w:ilvl w:val="1"/>
+          <w:numId w:val="2"/>
+        </w:numPr>
+      </w:pPr>
+      <w:r>
+        <w:t xml:space="preserve">Ex: </w:t>
+      </w:r>
+    </w:p>
+    <w:p>
+      <w:pPr>
+        <w:pStyle w:val="ListParagraph"/>
+        <w:numPr>
+          <w:ilvl w:val="1"/>
+          <w:numId w:val="2"/>
+        </w:numPr>
+      </w:pPr>
+      <w:r>
+        <w:t xml:space="preserve">Suppose we want to create a </w:t>
+      </w:r>
+      <w:r>
+        <w:t>‘namedEmail’ virtual which we can then access from user model instances.</w:t>
+      </w:r>
+    </w:p>
+    <w:p>
+      <w:pPr>
+        <w:pStyle w:val="ListParagraph"/>
+        <w:numPr>
+          <w:ilvl w:val="1"/>
+          <w:numId w:val="2"/>
+        </w:numPr>
+      </w:pPr>
+      <w:r>
+        <w:drawing>
+          <wp:inline distT="0" distB="0" distL="0" distR="0" wp14:anchorId="04E231D8" wp14:editId="749EDEB8">
+            <wp:extent cx="5172797" cy="695422"/>
+            <wp:effectExtent l="0" t="0" r="8890" b="9525"/>
+            <wp:docPr id="44" name="Picture 44" descr="Text&#10;&#10;Description automatically generated"/>
+            <wp:cNvGraphicFramePr>
+              <a:graphicFrameLocks xmlns:a="http://schemas.openxmlformats.org/drawingml/2006/main" noChangeAspect="1"/>
+            </wp:cNvGraphicFramePr>
+            <a:graphic xmlns:a="http://schemas.openxmlformats.org/drawingml/2006/main">
+              <a:graphicData uri="http://schemas.openxmlformats.org/drawingml/2006/picture">
+                <pic:pic xmlns:pic="http://schemas.openxmlformats.org/drawingml/2006/picture">
+                  <pic:nvPicPr>
+                    <pic:cNvPr id="44" name="Picture 44" descr="Text&#10;&#10;Description automatically generated"/>
+                    <pic:cNvPicPr/>
+                  </pic:nvPicPr>
+                  <pic:blipFill>
+                    <a:blip r:embed="rId47"/>
+                    <a:stretch>
+                      <a:fillRect/>
+                    </a:stretch>
+                  </pic:blipFill>
+                  <pic:spPr>
+                    <a:xfrm>
+                      <a:off x="0" y="0"/>
+                      <a:ext cx="5172797" cy="695422"/>
+                    </a:xfrm>
+                    <a:prstGeom prst="rect">
+                      <a:avLst/>
+                    </a:prstGeom>
+                  </pic:spPr>
+                </pic:pic>
+              </a:graphicData>
+            </a:graphic>
+          </wp:inline>
+        </w:drawing>
+      </w:r>
+    </w:p>
+    <w:p>
+      <w:pPr>
+        <w:pStyle w:val="ListParagraph"/>
+        <w:numPr>
+          <w:ilvl w:val="1"/>
+          <w:numId w:val="2"/>
+        </w:numPr>
+      </w:pPr>
+      <w:r>
+        <w:t xml:space="preserve">We can </w:t>
+      </w:r>
+      <w:r>
+        <w:t xml:space="preserve">access this ‘namedEmail’ virtual from a user model instance </w:t>
+      </w:r>
+      <w:r>
+        <w:t>as shown below:</w:t>
+      </w:r>
+    </w:p>
+    <w:p>
+      <w:pPr>
+        <w:pStyle w:val="ListParagraph"/>
+        <w:numPr>
+          <w:ilvl w:val="1"/>
+          <w:numId w:val="2"/>
+        </w:numPr>
+      </w:pPr>
+      <w:r>
+        <w:drawing>
+          <wp:inline distT="0" distB="0" distL="0" distR="0" wp14:anchorId="43D664C7" wp14:editId="12E4FBDD">
+            <wp:extent cx="6134956" cy="323895"/>
+            <wp:effectExtent l="0" t="0" r="0" b="0"/>
+            <wp:docPr id="45" name="Picture 45"/>
+            <wp:cNvGraphicFramePr>
+              <a:graphicFrameLocks xmlns:a="http://schemas.openxmlformats.org/drawingml/2006/main" noChangeAspect="1"/>
+            </wp:cNvGraphicFramePr>
+            <a:graphic xmlns:a="http://schemas.openxmlformats.org/drawingml/2006/main">
+              <a:graphicData uri="http://schemas.openxmlformats.org/drawingml/2006/picture">
+                <pic:pic xmlns:pic="http://schemas.openxmlformats.org/drawingml/2006/picture">
+                  <pic:nvPicPr>
+                    <pic:cNvPr id="1" name=""/>
+                    <pic:cNvPicPr/>
+                  </pic:nvPicPr>
+                  <pic:blipFill>
+                    <a:blip r:embed="rId48"/>
+                    <a:stretch>
+                      <a:fillRect/>
+                    </a:stretch>
+                  </pic:blipFill>
+                  <pic:spPr>
+                    <a:xfrm>
+                      <a:off x="0" y="0"/>
+                      <a:ext cx="6134956" cy="323895"/>
+                    </a:xfrm>
+                    <a:prstGeom prst="rect">
+                      <a:avLst/>
+                    </a:prstGeom>
+                  </pic:spPr>
+                </pic:pic>
+              </a:graphicData>
+            </a:graphic>
+          </wp:inline>
+        </w:drawing>
+      </w:r>
+    </w:p>
+    <w:p>
+      <w:pPr>
+        <w:pStyle w:val="ListParagraph"/>
+        <w:numPr>
+          <w:ilvl w:val="1"/>
+          <w:numId w:val="2"/>
+        </w:numPr>
+      </w:pPr>
+      <w:r>
+        <w:t>Output:</w:t>
+      </w:r>
+    </w:p>
+    <w:p>
+      <w:pPr>
+        <w:pStyle w:val="ListParagraph"/>
+        <w:numPr>
+          <w:ilvl w:val="1"/>
+          <w:numId w:val="2"/>
+        </w:numPr>
+      </w:pPr>
+      <w:r>
+        <w:drawing>
+          <wp:inline distT="0" distB="0" distL="0" distR="0" wp14:anchorId="1A211E27" wp14:editId="038E7000">
+            <wp:extent cx="2724530" cy="409632"/>
+            <wp:effectExtent l="0" t="0" r="0" b="9525"/>
+            <wp:docPr id="46" name="Picture 46"/>
+            <wp:cNvGraphicFramePr>
+              <a:graphicFrameLocks xmlns:a="http://schemas.openxmlformats.org/drawingml/2006/main" noChangeAspect="1"/>
+            </wp:cNvGraphicFramePr>
+            <a:graphic xmlns:a="http://schemas.openxmlformats.org/drawingml/2006/main">
+              <a:graphicData uri="http://schemas.openxmlformats.org/drawingml/2006/picture">
+                <pic:pic xmlns:pic="http://schemas.openxmlformats.org/drawingml/2006/picture">
+                  <pic:nvPicPr>
+                    <pic:cNvPr id="1" name=""/>
+                    <pic:cNvPicPr/>
+                  </pic:nvPicPr>
+                  <pic:blipFill>
+                    <a:blip r:embed="rId49"/>
+                    <a:stretch>
+                      <a:fillRect/>
+                    </a:stretch>
+                  </pic:blipFill>
+                  <pic:spPr>
+                    <a:xfrm>
+                      <a:off x="0" y="0"/>
+                      <a:ext cx="2724530" cy="409632"/>
+                    </a:xfrm>
+                    <a:prstGeom prst="rect">
+                      <a:avLst/>
+                    </a:prstGeom>
+                  </pic:spPr>
+                </pic:pic>
+              </a:graphicData>
+            </a:graphic>
+          </wp:inline>
+        </w:drawing>
+      </w:r>
+    </w:p>
+    <w:p>
+      <w:pPr>
+        <w:pStyle w:val="ListParagraph"/>
+        <w:numPr>
+          <w:ilvl w:val="1"/>
+          <w:numId w:val="2"/>
+        </w:numPr>
+      </w:pPr>
+      <w:r>
+        <w:t>Notice ‘namedEmail’ is not actually a property in the schema</w:t>
+      </w:r>
+      <w:r>
+        <w:t xml:space="preserve"> and is not saved in the database</w:t>
+      </w:r>
+      <w:r>
+        <w:t>. But the way this property makes it seem like it is, hence the name virtual.</w:t>
+      </w:r>
+    </w:p>
     <w:sectPr>
       <w:pgSz w:w="12240" w:h="15840"/>
       <w:pgMar w:top="720" w:right="720" w:bottom="720" w:left="720" w:header="708" w:footer="708" w:gutter="0"/>

</xml_diff>

<commit_message>
added authentication and authorization project
</commit_message>
<xml_diff>
--- a/MongoDB/Mongoose Notes.docx
+++ b/MongoDB/Mongoose Notes.docx
@@ -61,15 +61,7 @@
         </w:numPr>
       </w:pPr>
       <w:r>
-        <w:t xml:space="preserve">To use mongoose, install it in </w:t>
-      </w:r>
-      <w:proofErr w:type="gramStart"/>
-      <w:r>
-        <w:t>via :</w:t>
-      </w:r>
-      <w:proofErr w:type="gramEnd"/>
-      <w:r>
-        <w:t xml:space="preserve"> ‘npm install mongoose’</w:t>
+        <w:t>To use mongoose, install it in via : ‘npm install mongoose’</w:t>
       </w:r>
     </w:p>
     <w:p>
@@ -108,37 +100,13 @@
         </w:numPr>
       </w:pPr>
       <w:r>
-        <w:t xml:space="preserve">The first parameter is the </w:t>
-      </w:r>
-      <w:proofErr w:type="spellStart"/>
-      <w:r>
-        <w:t>url</w:t>
-      </w:r>
-      <w:proofErr w:type="spellEnd"/>
-      <w:r>
-        <w:t xml:space="preserve"> to our database. To use the locally installed version of </w:t>
-      </w:r>
-      <w:proofErr w:type="spellStart"/>
-      <w:r>
-        <w:t>mongodb</w:t>
-      </w:r>
-      <w:proofErr w:type="spellEnd"/>
-      <w:r>
-        <w:t xml:space="preserve"> as our database, we use this url: </w:t>
+        <w:t xml:space="preserve">The first parameter is the url to our database. To use the locally installed version of mongodb as our database, we use this url: </w:t>
       </w:r>
       <w:r>
         <w:t>mongodb://localhost/</w:t>
       </w:r>
       <w:r>
-        <w:t xml:space="preserve">INSERT_DATABASE_NAME. Recall that in </w:t>
-      </w:r>
-      <w:proofErr w:type="spellStart"/>
-      <w:r>
-        <w:t>mongodb</w:t>
-      </w:r>
-      <w:proofErr w:type="spellEnd"/>
-      <w:r>
-        <w:t>, if there is no database with that name, adding data to it will automatically create the database.</w:t>
+        <w:t>INSERT_DATABASE_NAME. Recall that in mongodb, if there is no database with that name, adding data to it will automatically create the database.</w:t>
       </w:r>
     </w:p>
     <w:p>
@@ -177,15 +145,7 @@
         </w:numPr>
       </w:pPr>
       <w:r>
-        <w:t xml:space="preserve">Even though it may take a while to connect to the database, if we start interacting with </w:t>
-      </w:r>
-      <w:proofErr w:type="spellStart"/>
-      <w:r>
-        <w:t>mongodb</w:t>
-      </w:r>
-      <w:proofErr w:type="spellEnd"/>
-      <w:r>
-        <w:t xml:space="preserve"> via mongoose, it’ll queue up all the commands we make and only make those commands after we connect.</w:t>
+        <w:t>Even though it may take a while to connect to the database, if we start interacting with mongodb via mongoose, it’ll queue up all the commands we make and only make those commands after we connect.</w:t>
       </w:r>
     </w:p>
     <w:p>
@@ -288,35 +248,19 @@
         </w:numPr>
       </w:pPr>
       <w:r>
-        <w:t xml:space="preserve">A model is the schema in an actual form that can be used. </w:t>
-      </w:r>
-      <w:proofErr w:type="gramStart"/>
-      <w:r>
-        <w:t>So</w:t>
-      </w:r>
-      <w:proofErr w:type="gramEnd"/>
-      <w:r>
-        <w:t xml:space="preserve"> a model could be like an individual user object from the database that we can interact with</w:t>
-      </w:r>
-    </w:p>
-    <w:p>
-      <w:pPr>
-        <w:pStyle w:val="ListParagraph"/>
-        <w:numPr>
-          <w:ilvl w:val="0"/>
-          <w:numId w:val="2"/>
-        </w:numPr>
-      </w:pPr>
-      <w:r>
-        <w:t xml:space="preserve">A query is a command we make against the </w:t>
-      </w:r>
-      <w:proofErr w:type="spellStart"/>
-      <w:r>
-        <w:t>mongodb</w:t>
-      </w:r>
-      <w:proofErr w:type="spellEnd"/>
-      <w:r>
-        <w:t xml:space="preserve"> database</w:t>
+        <w:t>A model is the schema in an actual form that can be used. So a model could be like an individual user object from the database that we can interact with</w:t>
+      </w:r>
+    </w:p>
+    <w:p>
+      <w:pPr>
+        <w:pStyle w:val="ListParagraph"/>
+        <w:numPr>
+          <w:ilvl w:val="0"/>
+          <w:numId w:val="2"/>
+        </w:numPr>
+      </w:pPr>
+      <w:r>
+        <w:t>A query is a command we make against the mongodb database</w:t>
       </w:r>
     </w:p>
     <w:p/>
@@ -442,17 +386,7 @@
         </w:numPr>
       </w:pPr>
       <w:r>
-        <w:t xml:space="preserve">To create a Schema, we use ‘new </w:t>
-      </w:r>
-      <w:proofErr w:type="spellStart"/>
-      <w:proofErr w:type="gramStart"/>
-      <w:r>
-        <w:t>mongoose.Schema</w:t>
-      </w:r>
-      <w:proofErr w:type="spellEnd"/>
-      <w:proofErr w:type="gramEnd"/>
-      <w:r>
-        <w:t xml:space="preserve">()’. </w:t>
+        <w:t xml:space="preserve">To create a Schema, we use ‘new mongoose.Schema()’. </w:t>
       </w:r>
     </w:p>
     <w:p>
@@ -476,15 +410,7 @@
         </w:numPr>
       </w:pPr>
       <w:r>
-        <w:t xml:space="preserve">The object we pass in will have key-value pairs where the key represents the field in our </w:t>
-      </w:r>
-      <w:proofErr w:type="spellStart"/>
-      <w:r>
-        <w:t>mongodb</w:t>
-      </w:r>
-      <w:proofErr w:type="spellEnd"/>
-      <w:r>
-        <w:t xml:space="preserve"> object in our database and the value will be the type.</w:t>
+        <w:t>The object we pass in will have key-value pairs where the key represents the field in our mongodb object in our database and the value will be the type.</w:t>
       </w:r>
     </w:p>
     <w:p>
@@ -546,15 +472,7 @@
         </w:numPr>
       </w:pPr>
       <w:r>
-        <w:t>This ‘Schema’ method returns a schema object that we can store in a constant, which we will call ‘</w:t>
-      </w:r>
-      <w:proofErr w:type="spellStart"/>
-      <w:r>
-        <w:t>userSchema</w:t>
-      </w:r>
-      <w:proofErr w:type="spellEnd"/>
-      <w:r>
-        <w:t>’.</w:t>
+        <w:t>This ‘Schema’ method returns a schema object that we can store in a constant, which we will call ‘userSchema’.</w:t>
       </w:r>
     </w:p>
     <w:p>
@@ -581,15 +499,7 @@
         <w:t xml:space="preserve"> name</w:t>
       </w:r>
       <w:r>
-        <w:t xml:space="preserve"> inside of </w:t>
-      </w:r>
-      <w:proofErr w:type="spellStart"/>
-      <w:r>
-        <w:t>mongodb</w:t>
-      </w:r>
-      <w:proofErr w:type="spellEnd"/>
-      <w:r>
-        <w:t>). The second parameter is the schema object.</w:t>
+        <w:t xml:space="preserve"> inside of mongodb). The second parameter is the schema object.</w:t>
       </w:r>
     </w:p>
     <w:p>
@@ -750,15 +660,7 @@
         <w:t xml:space="preserve"> in other files, we can import it </w:t>
       </w:r>
       <w:r>
-        <w:t xml:space="preserve">as shown below. Notice that this User model object has methods that which are </w:t>
-      </w:r>
-      <w:proofErr w:type="spellStart"/>
-      <w:r>
-        <w:t>mongoDB</w:t>
-      </w:r>
-      <w:proofErr w:type="spellEnd"/>
-      <w:r>
-        <w:t xml:space="preserve"> methods such as ‘find’. </w:t>
+        <w:t xml:space="preserve">as shown below. Notice that this User model object has methods that which are mongoDB methods such as ‘find’. </w:t>
       </w:r>
     </w:p>
     <w:p>
@@ -891,35 +793,19 @@
       </w:pPr>
       <w:r>
         <w:lastRenderedPageBreak/>
-        <w:t xml:space="preserve">Notice in line 6, we created a local user object. Also notice this user doesn’t need to have all the fields we specified in the </w:t>
-      </w:r>
-      <w:proofErr w:type="spellStart"/>
-      <w:r>
-        <w:t>userSchema</w:t>
-      </w:r>
-      <w:proofErr w:type="spellEnd"/>
-      <w:r>
-        <w:t>.</w:t>
-      </w:r>
-    </w:p>
-    <w:p>
-      <w:pPr>
-        <w:pStyle w:val="ListParagraph"/>
-        <w:numPr>
-          <w:ilvl w:val="0"/>
-          <w:numId w:val="2"/>
-        </w:numPr>
-      </w:pPr>
-      <w:r>
-        <w:t>In line 7, we save the user to the database by using the ‘</w:t>
-      </w:r>
-      <w:proofErr w:type="gramStart"/>
-      <w:r>
-        <w:t>save(</w:t>
-      </w:r>
-      <w:proofErr w:type="gramEnd"/>
-      <w:r>
-        <w:t>)’ method which is asynchronous. We then log the saved user to the console.</w:t>
+        <w:t>Notice in line 6, we created a local user object. Also notice this user doesn’t need to have all the fields we specified in the userSchema.</w:t>
+      </w:r>
+    </w:p>
+    <w:p>
+      <w:pPr>
+        <w:pStyle w:val="ListParagraph"/>
+        <w:numPr>
+          <w:ilvl w:val="0"/>
+          <w:numId w:val="2"/>
+        </w:numPr>
+      </w:pPr>
+      <w:r>
+        <w:t>In line 7, we save the user to the database by using the ‘save()’ method which is asynchronous. We then log the saved user to the console.</w:t>
       </w:r>
     </w:p>
     <w:p>
@@ -992,15 +878,7 @@
         </w:numPr>
       </w:pPr>
       <w:r>
-        <w:t xml:space="preserve">Notice the auto-generated ‘_id’ field which is what </w:t>
-      </w:r>
-      <w:proofErr w:type="spellStart"/>
-      <w:r>
-        <w:t>mongoDB</w:t>
-      </w:r>
-      <w:proofErr w:type="spellEnd"/>
-      <w:r>
-        <w:t xml:space="preserve"> normally.</w:t>
+        <w:t>Notice the auto-generated ‘_id’ field which is what mongoDB normally.</w:t>
       </w:r>
     </w:p>
     <w:p>
@@ -1024,15 +902,7 @@
         </w:numPr>
       </w:pPr>
       <w:r>
-        <w:t xml:space="preserve">There is another way to create a user and saving them to the database. This is done via the ‘create’ method which does the exact same thing as creating a user via ‘new </w:t>
-      </w:r>
-      <w:proofErr w:type="gramStart"/>
-      <w:r>
-        <w:t>User(</w:t>
-      </w:r>
-      <w:proofErr w:type="gramEnd"/>
-      <w:r>
-        <w:t>)’ and then saving to the database via ‘save()’.</w:t>
+        <w:t>There is another way to create a user and saving them to the database. This is done via the ‘create’ method which does the exact same thing as creating a user via ‘new User()’ and then saving to the database via ‘save()’.</w:t>
       </w:r>
     </w:p>
     <w:p>
@@ -1331,35 +1201,19 @@
         </w:numPr>
       </w:pPr>
       <w:r>
-        <w:t xml:space="preserve">Notice we can add a new ‘age’ field via </w:t>
-      </w:r>
-      <w:proofErr w:type="spellStart"/>
-      <w:r>
-        <w:t>user.age</w:t>
-      </w:r>
-      <w:proofErr w:type="spellEnd"/>
-      <w:r>
-        <w:t xml:space="preserve"> = 23 as shown on line 8. We can create a this new ‘age’ field since we already defined this field in the Schema.</w:t>
-      </w:r>
-    </w:p>
-    <w:p>
-      <w:pPr>
-        <w:pStyle w:val="ListParagraph"/>
-        <w:numPr>
-          <w:ilvl w:val="0"/>
-          <w:numId w:val="2"/>
-        </w:numPr>
-      </w:pPr>
-      <w:r>
-        <w:t xml:space="preserve">Notice we cannot add a new ‘gender’ field via </w:t>
-      </w:r>
-      <w:proofErr w:type="spellStart"/>
-      <w:r>
-        <w:t>user.age</w:t>
-      </w:r>
-      <w:proofErr w:type="spellEnd"/>
-      <w:r>
-        <w:t xml:space="preserve"> = 23 as shown on line 9. We cannot create a this new ‘gender’ field since we did not define this field in the Schema.</w:t>
+        <w:t>Notice we can add a new ‘age’ field via user.age = 23 as shown on line 8. We can create a this new ‘age’ field since we already defined this field in the Schema.</w:t>
+      </w:r>
+    </w:p>
+    <w:p>
+      <w:pPr>
+        <w:pStyle w:val="ListParagraph"/>
+        <w:numPr>
+          <w:ilvl w:val="0"/>
+          <w:numId w:val="2"/>
+        </w:numPr>
+      </w:pPr>
+      <w:r>
+        <w:t>Notice we cannot add a new ‘gender’ field via user.age = 23 as shown on line 9. We cannot create a this new ‘gender’ field since we did not define this field in the Schema.</w:t>
       </w:r>
     </w:p>
     <w:p>
@@ -1479,42 +1333,19 @@
         </w:numPr>
       </w:pPr>
       <w:r>
-        <w:t xml:space="preserve">In the above example, the </w:t>
-      </w:r>
-      <w:proofErr w:type="spellStart"/>
-      <w:r>
-        <w:t>bestFriend</w:t>
-      </w:r>
-      <w:proofErr w:type="spellEnd"/>
-      <w:r>
-        <w:t xml:space="preserve"> field references another user. Thus, we make it have a data type of an object id via </w:t>
-      </w:r>
-      <w:proofErr w:type="spellStart"/>
-      <w:proofErr w:type="gramStart"/>
-      <w:r>
-        <w:t>mongoose.SchemaTypes.ObjectId</w:t>
-      </w:r>
-      <w:proofErr w:type="spellEnd"/>
-      <w:proofErr w:type="gramEnd"/>
-    </w:p>
-    <w:p>
-      <w:pPr>
-        <w:pStyle w:val="ListParagraph"/>
-        <w:numPr>
-          <w:ilvl w:val="0"/>
-          <w:numId w:val="2"/>
-        </w:numPr>
-      </w:pPr>
-      <w:r>
-        <w:t xml:space="preserve">If instead of </w:t>
-      </w:r>
-      <w:proofErr w:type="gramStart"/>
-      <w:r>
-        <w:t>hobbies :</w:t>
-      </w:r>
-      <w:proofErr w:type="gramEnd"/>
-      <w:r>
-        <w:t xml:space="preserve"> [String], we had hobbies: [], we could have an array of anything.</w:t>
+        <w:t>In the above example, the bestFriend field references another user. Thus, we make it have a data type of an object id via mongoose.SchemaTypes.ObjectId</w:t>
+      </w:r>
+    </w:p>
+    <w:p>
+      <w:pPr>
+        <w:pStyle w:val="ListParagraph"/>
+        <w:numPr>
+          <w:ilvl w:val="0"/>
+          <w:numId w:val="2"/>
+        </w:numPr>
+      </w:pPr>
+      <w:r>
+        <w:t>If instead of hobbies : [String], we had hobbies: [], we could have an array of anything.</w:t>
       </w:r>
     </w:p>
     <w:p>
@@ -1783,15 +1614,7 @@
         </w:numPr>
       </w:pPr>
       <w:r>
-        <w:t xml:space="preserve">Notice that the address field in the console has an _id field. This is because we created a new Schema for the address field and </w:t>
-      </w:r>
-      <w:proofErr w:type="spellStart"/>
-      <w:r>
-        <w:t>mongoDB</w:t>
-      </w:r>
-      <w:proofErr w:type="spellEnd"/>
-      <w:r>
-        <w:t xml:space="preserve"> auto-generates this ‘_id’ field. </w:t>
+        <w:t xml:space="preserve">Notice that the address field in the console has an _id field. This is because we created a new Schema for the address field and mongoDB auto-generates this ‘_id’ field. </w:t>
       </w:r>
     </w:p>
     <w:p/>
@@ -1825,15 +1648,7 @@
         </w:numPr>
       </w:pPr>
       <w:r>
-        <w:t xml:space="preserve">Since we defined datatypes in our </w:t>
-      </w:r>
-      <w:proofErr w:type="gramStart"/>
-      <w:r>
-        <w:t>User</w:t>
-      </w:r>
-      <w:proofErr w:type="gramEnd"/>
-      <w:r>
-        <w:t xml:space="preserve"> schema, when we create a new user, the parameters must be valid and should follow the Schema. Invalid parameters could look like the following (we have a string for the ‘age’ property when it should be a number):</w:t>
+        <w:t>Since we defined datatypes in our User schema, when we create a new user, the parameters must be valid and should follow the Schema. Invalid parameters could look like the following (we have a string for the ‘age’ property when it should be a number):</w:t>
       </w:r>
     </w:p>
     <w:p>
@@ -2017,206 +1832,94 @@
         </w:numPr>
       </w:pPr>
       <w:r>
-        <w:t xml:space="preserve">Note that for the ‘email’ field, we have lowercase: true. This does not mean the email entered must be lowercase. Rather it means when an email is entered, it will be converted to lowercase. A similar thing applies to </w:t>
-      </w:r>
-      <w:proofErr w:type="gramStart"/>
-      <w:r>
-        <w:t>uppercase :</w:t>
-      </w:r>
-      <w:proofErr w:type="gramEnd"/>
-      <w:r>
-        <w:t xml:space="preserve"> true.</w:t>
-      </w:r>
-    </w:p>
-    <w:p>
-      <w:pPr>
-        <w:pStyle w:val="ListParagraph"/>
-        <w:numPr>
-          <w:ilvl w:val="0"/>
-          <w:numId w:val="2"/>
-        </w:numPr>
-      </w:pPr>
-      <w:r>
-        <w:t>Note that for the ‘</w:t>
-      </w:r>
-      <w:proofErr w:type="spellStart"/>
-      <w:r>
-        <w:t>createdAt</w:t>
-      </w:r>
-      <w:proofErr w:type="spellEnd"/>
-      <w:r>
-        <w:t xml:space="preserve">’ field, we have a default value which is a function. Whenever, we create a user, this function is executed. Note that we can’t use </w:t>
-      </w:r>
-      <w:proofErr w:type="gramStart"/>
-      <w:r>
-        <w:t>default :</w:t>
-      </w:r>
-      <w:proofErr w:type="gramEnd"/>
+        <w:t>Note that for the ‘email’ field, we have lowercase: true. This does not mean the email entered must be lowercase. Rather it means when an email is entered, it will be converted to lowercase. A similar thing applies to uppercase : true.</w:t>
+      </w:r>
+    </w:p>
+    <w:p>
+      <w:pPr>
+        <w:pStyle w:val="ListParagraph"/>
+        <w:numPr>
+          <w:ilvl w:val="0"/>
+          <w:numId w:val="2"/>
+        </w:numPr>
+      </w:pPr>
+      <w:r>
+        <w:t>Note that for the ‘createdAt’ field, we have a default value which is a function. Whenever, we create a user, this function is executed. Note that we can’t use default : Date.now() since that will return the date when the Schema is created, not when the user instance is created.</w:t>
+      </w:r>
+    </w:p>
+    <w:p>
+      <w:pPr>
+        <w:pStyle w:val="ListParagraph"/>
+        <w:numPr>
+          <w:ilvl w:val="0"/>
+          <w:numId w:val="2"/>
+        </w:numPr>
+      </w:pPr>
+      <w:r>
+        <w:t>Note that the ‘createdAt’ field also has immutable : true which means that this ‘createdAt’ field can never be changed, even if we try to change it later via ‘user.createdAt = getNewDate()’</w:t>
+      </w:r>
+    </w:p>
+    <w:p>
+      <w:pPr>
+        <w:pStyle w:val="ListParagraph"/>
+        <w:numPr>
+          <w:ilvl w:val="0"/>
+          <w:numId w:val="2"/>
+        </w:numPr>
+      </w:pPr>
+      <w:r>
+        <w:t xml:space="preserve">Note that for the ‘age’ field, we have a validate object. </w:t>
+      </w:r>
+    </w:p>
+    <w:p>
+      <w:pPr>
+        <w:pStyle w:val="ListParagraph"/>
+        <w:numPr>
+          <w:ilvl w:val="1"/>
+          <w:numId w:val="2"/>
+        </w:numPr>
+      </w:pPr>
+      <w:r>
+        <w:t xml:space="preserve">This validate object has a ‘validator’ field which is a function. This validator function allows us to create custom validation. This validator function takes in a value and return true/false indicating if the value is valid or not. In the above example, the validator function only accept ages that are even. </w:t>
+      </w:r>
+    </w:p>
+    <w:p>
+      <w:pPr>
+        <w:pStyle w:val="ListParagraph"/>
+        <w:numPr>
+          <w:ilvl w:val="1"/>
+          <w:numId w:val="2"/>
+        </w:numPr>
+      </w:pPr>
+      <w:r>
+        <w:t>This validate object has a ‘message’ field which is a function. This function</w:t>
+      </w:r>
+      <w:r>
+        <w:t xml:space="preserve"> is executed when the validator function returns false. This function takes in a props object and we can get the value via props.value. In the above example, when a user enters an age such that is odd, we return a message saying the age is not an even number. </w:t>
+      </w:r>
+    </w:p>
+    <w:p>
+      <w:pPr>
+        <w:pStyle w:val="ListParagraph"/>
+        <w:numPr>
+          <w:ilvl w:val="0"/>
+          <w:numId w:val="2"/>
+        </w:numPr>
+      </w:pPr>
+      <w:r>
+        <w:t>One issue with validation is that validation only runs when we execute the create() or save() methods. Thus</w:t>
+      </w:r>
+      <w:r>
+        <w:t>,</w:t>
+      </w:r>
       <w:r>
         <w:t xml:space="preserve"> </w:t>
       </w:r>
-      <w:proofErr w:type="spellStart"/>
-      <w:r>
-        <w:t>Date.now</w:t>
-      </w:r>
-      <w:proofErr w:type="spellEnd"/>
-      <w:r>
-        <w:t>() since that will return the date when the Schema is created, not when the user instance is created.</w:t>
-      </w:r>
-    </w:p>
-    <w:p>
-      <w:pPr>
-        <w:pStyle w:val="ListParagraph"/>
-        <w:numPr>
-          <w:ilvl w:val="0"/>
-          <w:numId w:val="2"/>
-        </w:numPr>
-      </w:pPr>
-      <w:r>
-        <w:t>Note that the ‘</w:t>
-      </w:r>
-      <w:proofErr w:type="spellStart"/>
-      <w:r>
-        <w:t>createdAt</w:t>
-      </w:r>
-      <w:proofErr w:type="spellEnd"/>
-      <w:r>
-        <w:t xml:space="preserve">’ field also has </w:t>
-      </w:r>
-      <w:proofErr w:type="gramStart"/>
-      <w:r>
-        <w:t>immutable :</w:t>
-      </w:r>
-      <w:proofErr w:type="gramEnd"/>
-      <w:r>
-        <w:t xml:space="preserve"> true which means that this ‘</w:t>
-      </w:r>
-      <w:proofErr w:type="spellStart"/>
-      <w:r>
-        <w:t>createdAt</w:t>
-      </w:r>
-      <w:proofErr w:type="spellEnd"/>
-      <w:r>
-        <w:t>’ field can never be changed, even if we try to change it later via ‘</w:t>
-      </w:r>
-      <w:proofErr w:type="spellStart"/>
-      <w:r>
-        <w:t>user.createdAt</w:t>
-      </w:r>
-      <w:proofErr w:type="spellEnd"/>
-      <w:r>
-        <w:t xml:space="preserve"> = </w:t>
-      </w:r>
-      <w:proofErr w:type="spellStart"/>
-      <w:r>
-        <w:t>getNewDate</w:t>
-      </w:r>
-      <w:proofErr w:type="spellEnd"/>
-      <w:r>
-        <w:t>()’</w:t>
-      </w:r>
-    </w:p>
-    <w:p>
-      <w:pPr>
-        <w:pStyle w:val="ListParagraph"/>
-        <w:numPr>
-          <w:ilvl w:val="0"/>
-          <w:numId w:val="2"/>
-        </w:numPr>
-      </w:pPr>
-      <w:r>
-        <w:t xml:space="preserve">Note that for the ‘age’ field, we have a validate object. </w:t>
-      </w:r>
-    </w:p>
-    <w:p>
-      <w:pPr>
-        <w:pStyle w:val="ListParagraph"/>
-        <w:numPr>
-          <w:ilvl w:val="1"/>
-          <w:numId w:val="2"/>
-        </w:numPr>
-      </w:pPr>
-      <w:r>
-        <w:t xml:space="preserve">This validate object has a ‘validator’ field which is a function. This validator function allows us to create custom validation. This validator function takes in a value and return true/false indicating if the value is valid or not. In the above example, the validator function only </w:t>
-      </w:r>
-      <w:proofErr w:type="gramStart"/>
-      <w:r>
-        <w:t>accept</w:t>
-      </w:r>
-      <w:proofErr w:type="gramEnd"/>
-      <w:r>
-        <w:t xml:space="preserve"> ages that are even. </w:t>
-      </w:r>
-    </w:p>
-    <w:p>
-      <w:pPr>
-        <w:pStyle w:val="ListParagraph"/>
-        <w:numPr>
-          <w:ilvl w:val="1"/>
-          <w:numId w:val="2"/>
-        </w:numPr>
-      </w:pPr>
-      <w:r>
-        <w:t>This validate object has a ‘message’ field which is a function. This function</w:t>
-      </w:r>
-      <w:r>
-        <w:t xml:space="preserve"> is executed when the validator function returns false. This function takes in a props </w:t>
-      </w:r>
-      <w:proofErr w:type="gramStart"/>
-      <w:r>
-        <w:t>object</w:t>
-      </w:r>
-      <w:proofErr w:type="gramEnd"/>
-      <w:r>
-        <w:t xml:space="preserve"> and we can get the value via </w:t>
-      </w:r>
-      <w:proofErr w:type="spellStart"/>
-      <w:r>
-        <w:t>props.value</w:t>
-      </w:r>
-      <w:proofErr w:type="spellEnd"/>
-      <w:r>
-        <w:t xml:space="preserve">. In the above example, when a user enters an age such that is odd, we return a message saying the age is not an even number. </w:t>
-      </w:r>
-    </w:p>
-    <w:p>
-      <w:pPr>
-        <w:pStyle w:val="ListParagraph"/>
-        <w:numPr>
-          <w:ilvl w:val="0"/>
-          <w:numId w:val="2"/>
-        </w:numPr>
-      </w:pPr>
-      <w:r>
-        <w:t xml:space="preserve">One issue with validation is that validation only runs when we execute the </w:t>
-      </w:r>
-      <w:proofErr w:type="gramStart"/>
-      <w:r>
-        <w:t>create(</w:t>
-      </w:r>
-      <w:proofErr w:type="gramEnd"/>
-      <w:r>
-        <w:t>) or save() methods. Thus</w:t>
-      </w:r>
-      <w:r>
-        <w:t>,</w:t>
-      </w:r>
-      <w:r>
-        <w:t xml:space="preserve"> </w:t>
-      </w:r>
       <w:r>
         <w:t>mongoose’s built-in update methods don’t go through validation. As a result, we shouldn’t use those update methods</w:t>
       </w:r>
       <w:r>
-        <w:t xml:space="preserve"> and instead use the </w:t>
-      </w:r>
-      <w:proofErr w:type="gramStart"/>
-      <w:r>
-        <w:t>save(</w:t>
-      </w:r>
-      <w:proofErr w:type="gramEnd"/>
-      <w:r>
-        <w:t>) method.</w:t>
+        <w:t xml:space="preserve"> and instead use the save() method.</w:t>
       </w:r>
     </w:p>
     <w:p>
@@ -2232,26 +1935,10 @@
         <w:t xml:space="preserve">Note: </w:t>
       </w:r>
       <w:r>
-        <w:t xml:space="preserve">Mongoose now support the validation of the fields of $set and $unset operators when you include the </w:t>
-      </w:r>
-      <w:proofErr w:type="spellStart"/>
-      <w:r>
-        <w:t>runValidators</w:t>
-      </w:r>
-      <w:proofErr w:type="spellEnd"/>
-      <w:r>
-        <w:t>: true option in the update call.</w:t>
-      </w:r>
-      <w:r>
-        <w:t xml:space="preserve"> (</w:t>
-      </w:r>
-      <w:proofErr w:type="gramStart"/>
-      <w:r>
-        <w:t>but</w:t>
-      </w:r>
-      <w:proofErr w:type="gramEnd"/>
-      <w:r>
-        <w:t xml:space="preserve"> this should still be avoided)</w:t>
+        <w:t>Mongoose now support the validation of the fields of $set and $unset operators when you include the runValidators: true option in the update call.</w:t>
+      </w:r>
+      <w:r>
+        <w:t xml:space="preserve"> (but this should still be avoided)</w:t>
       </w:r>
     </w:p>
     <w:p/>
@@ -2292,13 +1979,8 @@
           <w:numId w:val="2"/>
         </w:numPr>
       </w:pPr>
-      <w:proofErr w:type="spellStart"/>
-      <w:r>
-        <w:t>COLLECTION_NAME.findById</w:t>
-      </w:r>
-      <w:proofErr w:type="spellEnd"/>
-      <w:r>
-        <w:t>(“INSERT_ID”) gives the document with an id of INSERT_ID</w:t>
+      <w:r>
+        <w:t>COLLECTION_NAME.findById(“INSERT_ID”) gives the document with an id of INSERT_ID</w:t>
       </w:r>
     </w:p>
     <w:p>
@@ -2420,15 +2102,7 @@
         </w:numPr>
       </w:pPr>
       <w:r>
-        <w:t xml:space="preserve">Normal </w:t>
-      </w:r>
-      <w:proofErr w:type="spellStart"/>
-      <w:r>
-        <w:t>mongodb</w:t>
-      </w:r>
-      <w:proofErr w:type="spellEnd"/>
-      <w:r>
-        <w:t xml:space="preserve"> queries </w:t>
+        <w:t xml:space="preserve">Normal mongodb queries </w:t>
       </w:r>
       <w:r>
         <w:t>(</w:t>
@@ -2436,29 +2110,8 @@
       <w:r>
         <w:t xml:space="preserve">such as </w:t>
       </w:r>
-      <w:proofErr w:type="gramStart"/>
-      <w:r>
-        <w:t>find(</w:t>
-      </w:r>
-      <w:proofErr w:type="gramEnd"/>
-      <w:r>
-        <w:t xml:space="preserve">), exists(), </w:t>
-      </w:r>
-      <w:proofErr w:type="spellStart"/>
-      <w:r>
-        <w:t>findOne</w:t>
-      </w:r>
-      <w:proofErr w:type="spellEnd"/>
-      <w:r>
-        <w:t xml:space="preserve">(), </w:t>
-      </w:r>
-      <w:proofErr w:type="spellStart"/>
-      <w:r>
-        <w:t>etc</w:t>
-      </w:r>
-      <w:proofErr w:type="spellEnd"/>
-      <w:r>
-        <w:t xml:space="preserve">) </w:t>
+      <w:r>
+        <w:t xml:space="preserve">find(), exists(), findOne(), etc) </w:t>
       </w:r>
       <w:r>
         <w:t>work too</w:t>
@@ -2584,23 +2237,7 @@
         </w:numPr>
       </w:pPr>
       <w:r>
-        <w:t xml:space="preserve">In </w:t>
-      </w:r>
-      <w:proofErr w:type="spellStart"/>
-      <w:r>
-        <w:t>mongodb</w:t>
-      </w:r>
-      <w:proofErr w:type="spellEnd"/>
-      <w:r>
-        <w:t xml:space="preserve">, the </w:t>
-      </w:r>
-      <w:proofErr w:type="gramStart"/>
-      <w:r>
-        <w:t>find(</w:t>
-      </w:r>
-      <w:proofErr w:type="gramEnd"/>
-      <w:r>
-        <w:t>) method’s syntax is complicated so mongoose has queries to replace that syntax as shown below.</w:t>
+        <w:t>In mongodb, the find() method’s syntax is complicated so mongoose has queries to replace that syntax as shown below.</w:t>
       </w:r>
     </w:p>
     <w:p>
@@ -2674,15 +2311,7 @@
       </w:pPr>
       <w:r>
         <w:lastRenderedPageBreak/>
-        <w:t xml:space="preserve">In the above query, we are saying return an array of users where each user </w:t>
-      </w:r>
-      <w:proofErr w:type="gramStart"/>
-      <w:r>
-        <w:t>has  a</w:t>
-      </w:r>
-      <w:proofErr w:type="gramEnd"/>
-      <w:r>
-        <w:t xml:space="preserve"> name equal to ‘Kyle’ and their ‘age’ is greater than 13 and less than 27</w:t>
+        <w:t>In the above query, we are saying return an array of users where each user has  a name equal to ‘Kyle’ and their ‘age’ is greater than 13 and less than 27</w:t>
       </w:r>
       <w:r>
         <w:t>, and only take the first 2 users</w:t>
@@ -2776,15 +2405,7 @@
         </w:numPr>
       </w:pPr>
       <w:r>
-        <w:t xml:space="preserve">Suppose we have these two documents in our </w:t>
-      </w:r>
-      <w:proofErr w:type="gramStart"/>
-      <w:r>
-        <w:t>Users</w:t>
-      </w:r>
-      <w:proofErr w:type="gramEnd"/>
-      <w:r>
-        <w:t xml:space="preserve"> collection</w:t>
+        <w:t>Suppose we have these two documents in our Users collection</w:t>
       </w:r>
       <w:r>
         <w:rPr>
@@ -2836,15 +2457,7 @@
         </w:numPr>
       </w:pPr>
       <w:r>
-        <w:t xml:space="preserve">Notice user2 is user1’s </w:t>
-      </w:r>
-      <w:proofErr w:type="spellStart"/>
-      <w:r>
-        <w:t>bestFriend</w:t>
-      </w:r>
-      <w:proofErr w:type="spellEnd"/>
-      <w:r>
-        <w:t>.</w:t>
+        <w:t>Notice user2 is user1’s bestFriend.</w:t>
       </w:r>
     </w:p>
     <w:p>
@@ -2979,15 +2592,7 @@
         </w:numPr>
       </w:pPr>
       <w:r>
-        <w:t xml:space="preserve">To do so, we go to the schema and add a ‘ref’ field to the </w:t>
-      </w:r>
-      <w:proofErr w:type="spellStart"/>
-      <w:r>
-        <w:t>bestFriend</w:t>
-      </w:r>
-      <w:proofErr w:type="spellEnd"/>
-      <w:r>
-        <w:t xml:space="preserve"> ‘field’. The value of this ‘ref’ field is the name of the collection that the id belongs to.</w:t>
+        <w:t>To do so, we go to the schema and add a ‘ref’ field to the bestFriend ‘field’. The value of this ‘ref’ field is the name of the collection that the id belongs to.</w:t>
       </w:r>
     </w:p>
     <w:p>
@@ -3048,23 +2653,7 @@
         </w:numPr>
       </w:pPr>
       <w:r>
-        <w:t>Now, when we query for user1, we chain on the ‘</w:t>
-      </w:r>
-      <w:proofErr w:type="spellStart"/>
-      <w:r>
-        <w:t>popualte</w:t>
-      </w:r>
-      <w:proofErr w:type="spellEnd"/>
-      <w:r>
-        <w:t>’ method. This ‘populate’ method takes in the field we want to populate as the parameter. In our case, the field we want to populate is ‘</w:t>
-      </w:r>
-      <w:proofErr w:type="spellStart"/>
-      <w:r>
-        <w:t>bestFriend</w:t>
-      </w:r>
-      <w:proofErr w:type="spellEnd"/>
-      <w:r>
-        <w:t>’.</w:t>
+        <w:t>Now, when we query for user1, we chain on the ‘popualte’ method. This ‘populate’ method takes in the field we want to populate as the parameter. In our case, the field we want to populate is ‘bestFriend’.</w:t>
       </w:r>
     </w:p>
     <w:p>
@@ -3190,15 +2779,7 @@
         </w:numPr>
       </w:pPr>
       <w:r>
-        <w:t>Notice in the ‘</w:t>
-      </w:r>
-      <w:proofErr w:type="spellStart"/>
-      <w:r>
-        <w:t>bestFriend</w:t>
-      </w:r>
-      <w:proofErr w:type="spellEnd"/>
-      <w:r>
-        <w:t>’ field, we no longer just see the id, but we see that this field is populated with the document data that the id referenced.</w:t>
+        <w:t>Notice in the ‘bestFriend’ field, we no longer just see the id, but we see that this field is populated with the document data that the id referenced.</w:t>
       </w:r>
     </w:p>
     <w:p/>
@@ -3216,18 +2797,8 @@
           <w:bCs/>
           <w:u w:val="single"/>
         </w:rPr>
-        <w:t>Schema Methods/</w:t>
-      </w:r>
-      <w:proofErr w:type="spellStart"/>
-      <w:r>
-        <w:rPr>
-          <w:b/>
-          <w:bCs/>
-          <w:u w:val="single"/>
-        </w:rPr>
-        <w:t>Virtuals</w:t>
-      </w:r>
-      <w:proofErr w:type="spellEnd"/>
+        <w:t>Schema Methods/Virtuals</w:t>
+      </w:r>
     </w:p>
     <w:p>
       <w:pPr>
@@ -3256,31 +2827,10 @@
         <w:t>model</w:t>
       </w:r>
       <w:r>
-        <w:t xml:space="preserve">, we can say </w:t>
-      </w:r>
-      <w:proofErr w:type="spellStart"/>
-      <w:proofErr w:type="gramStart"/>
-      <w:r>
-        <w:t>userSchema.method.INSERT</w:t>
-      </w:r>
-      <w:proofErr w:type="gramEnd"/>
-      <w:r>
-        <w:t>_FUNCTION_NAME</w:t>
-      </w:r>
-      <w:proofErr w:type="spellEnd"/>
-      <w:r>
-        <w:t xml:space="preserve"> = FUNCTION. Note that we cannot use an arrow function since we will use the ‘this’ keyword to reference the induvial instance we are working with. </w:t>
-      </w:r>
-      <w:r>
-        <w:t xml:space="preserve">These methods are very useful when we want to do a </w:t>
-      </w:r>
-      <w:proofErr w:type="gramStart"/>
-      <w:r>
-        <w:t>things</w:t>
-      </w:r>
-      <w:proofErr w:type="gramEnd"/>
-      <w:r>
-        <w:t xml:space="preserve"> related to our models and we don’t want to define that code everywhere, we can just define it on the model itself. </w:t>
+        <w:t xml:space="preserve">, we can say userSchema.method.INSERT_FUNCTION_NAME = FUNCTION. Note that we cannot use an arrow function since we will use the ‘this’ keyword to reference the induvial instance we are working with. </w:t>
+      </w:r>
+      <w:r>
+        <w:t xml:space="preserve">These methods are very useful when we want to do a things related to our models and we don’t want to define that code everywhere, we can just define it on the model itself. </w:t>
       </w:r>
     </w:p>
     <w:p>
@@ -3307,23 +2857,7 @@
         <w:t xml:space="preserve">Suppose </w:t>
       </w:r>
       <w:r>
-        <w:t xml:space="preserve">we create a </w:t>
-      </w:r>
-      <w:proofErr w:type="spellStart"/>
-      <w:r>
-        <w:t>sayHi</w:t>
-      </w:r>
-      <w:proofErr w:type="spellEnd"/>
-      <w:r>
-        <w:t xml:space="preserve"> function that all instances of our </w:t>
-      </w:r>
-      <w:proofErr w:type="gramStart"/>
-      <w:r>
-        <w:t>User</w:t>
-      </w:r>
-      <w:proofErr w:type="gramEnd"/>
-      <w:r>
-        <w:t xml:space="preserve"> model will have access to.</w:t>
+        <w:t>we create a sayHi function that all instances of our User model will have access to.</w:t>
       </w:r>
     </w:p>
     <w:p>
@@ -3391,15 +2925,7 @@
         </w:numPr>
       </w:pPr>
       <w:r>
-        <w:t xml:space="preserve">We can now call this </w:t>
-      </w:r>
-      <w:proofErr w:type="spellStart"/>
-      <w:r>
-        <w:t>sayHi</w:t>
-      </w:r>
-      <w:proofErr w:type="spellEnd"/>
-      <w:r>
-        <w:t xml:space="preserve"> method on a user model instance as shown below:</w:t>
+        <w:t>We can now call this sayHi method on a user model instance as shown below:</w:t>
       </w:r>
     </w:p>
     <w:p>
@@ -3534,20 +3060,7 @@
         <w:t xml:space="preserve">the model itself, </w:t>
       </w:r>
       <w:r>
-        <w:t xml:space="preserve">we can say </w:t>
-      </w:r>
-      <w:proofErr w:type="spellStart"/>
-      <w:proofErr w:type="gramStart"/>
-      <w:r>
-        <w:t>userSchema.statics.INSERT</w:t>
-      </w:r>
-      <w:proofErr w:type="gramEnd"/>
-      <w:r>
-        <w:t>_FUNCTION_NAME</w:t>
-      </w:r>
-      <w:proofErr w:type="spellEnd"/>
-      <w:r>
-        <w:t xml:space="preserve"> = FUNCTION. Note that we cannot use an arrow function since we will use the ‘this’ keyword to reference the induvial instance we are working with. </w:t>
+        <w:t xml:space="preserve">we can say userSchema.statics.INSERT_FUNCTION_NAME = FUNCTION. Note that we cannot use an arrow function since we will use the ‘this’ keyword to reference the induvial instance we are working with. </w:t>
       </w:r>
     </w:p>
     <w:p>
@@ -3571,23 +3084,7 @@
         </w:numPr>
       </w:pPr>
       <w:r>
-        <w:t xml:space="preserve">Suppose we create a </w:t>
-      </w:r>
-      <w:proofErr w:type="spellStart"/>
-      <w:r>
-        <w:t>findByName</w:t>
-      </w:r>
-      <w:proofErr w:type="spellEnd"/>
-      <w:r>
-        <w:t xml:space="preserve"> function that our </w:t>
-      </w:r>
-      <w:proofErr w:type="gramStart"/>
-      <w:r>
-        <w:t>User</w:t>
-      </w:r>
-      <w:proofErr w:type="gramEnd"/>
-      <w:r>
-        <w:t xml:space="preserve"> model itself will have access to.</w:t>
+        <w:t>Suppose we create a findByName function that our User model itself will have access to.</w:t>
       </w:r>
     </w:p>
     <w:p>
@@ -3648,15 +3145,7 @@
         </w:numPr>
       </w:pPr>
       <w:r>
-        <w:t xml:space="preserve">We can now call this </w:t>
-      </w:r>
-      <w:proofErr w:type="spellStart"/>
-      <w:r>
-        <w:t>findByName</w:t>
-      </w:r>
-      <w:proofErr w:type="spellEnd"/>
-      <w:r>
-        <w:t xml:space="preserve"> method on the User model as shown below:</w:t>
+        <w:t>We can now call this findByName method on the User model as shown below:</w:t>
       </w:r>
     </w:p>
     <w:p>
@@ -3787,26 +3276,13 @@
         <w:t xml:space="preserve"> a query</w:t>
       </w:r>
       <w:r>
-        <w:t xml:space="preserve"> (a query is when we use </w:t>
-      </w:r>
-      <w:proofErr w:type="gramStart"/>
-      <w:r>
-        <w:t>find(</w:t>
-      </w:r>
-      <w:proofErr w:type="gramEnd"/>
-      <w:r>
-        <w:t>) or where())</w:t>
+        <w:t xml:space="preserve"> (a query is when we use find() or where())</w:t>
       </w:r>
       <w:r>
         <w:t xml:space="preserve">, we can say </w:t>
       </w:r>
-      <w:proofErr w:type="spellStart"/>
-      <w:r>
-        <w:t>userSchema.query</w:t>
-      </w:r>
-      <w:proofErr w:type="spellEnd"/>
-      <w:r>
-        <w:t xml:space="preserve">. </w:t>
+      <w:r>
+        <w:t xml:space="preserve">userSchema.query. </w:t>
       </w:r>
       <w:r>
         <w:t>INSERT_FUNCTION_NAME = FUNCTION. Note that we cannot use an arrow function since we will use the ‘this’ keyword to reference the induvial instance we are working with.</w:t>
@@ -3833,23 +3309,7 @@
         </w:numPr>
       </w:pPr>
       <w:r>
-        <w:t xml:space="preserve">Suppose we want to create a </w:t>
-      </w:r>
-      <w:proofErr w:type="spellStart"/>
-      <w:r>
-        <w:t>byName</w:t>
-      </w:r>
-      <w:proofErr w:type="spellEnd"/>
-      <w:r>
-        <w:t xml:space="preserve"> method that we can chain onto a </w:t>
-      </w:r>
-      <w:proofErr w:type="gramStart"/>
-      <w:r>
-        <w:t>User</w:t>
-      </w:r>
-      <w:proofErr w:type="gramEnd"/>
-      <w:r>
-        <w:t xml:space="preserve"> model query. </w:t>
+        <w:t xml:space="preserve">Suppose we want to create a byName method that we can chain onto a User model query. </w:t>
       </w:r>
     </w:p>
     <w:p>
@@ -3910,23 +3370,7 @@
         </w:numPr>
       </w:pPr>
       <w:r>
-        <w:t xml:space="preserve">We can now chain this </w:t>
-      </w:r>
-      <w:proofErr w:type="spellStart"/>
-      <w:r>
-        <w:t>byName</w:t>
-      </w:r>
-      <w:proofErr w:type="spellEnd"/>
-      <w:r>
-        <w:t xml:space="preserve"> method onto a </w:t>
-      </w:r>
-      <w:proofErr w:type="gramStart"/>
-      <w:r>
-        <w:t>User</w:t>
-      </w:r>
-      <w:proofErr w:type="gramEnd"/>
-      <w:r>
-        <w:t xml:space="preserve"> model query as shown below:</w:t>
+        <w:t>We can now chain this byName method onto a User model query as shown below:</w:t>
       </w:r>
     </w:p>
     <w:p>
@@ -3988,15 +3432,7 @@
         </w:numPr>
       </w:pPr>
       <w:r>
-        <w:t xml:space="preserve">Notice that we can also chain on other methods such as </w:t>
-      </w:r>
-      <w:proofErr w:type="gramStart"/>
-      <w:r>
-        <w:t>limit(</w:t>
-      </w:r>
-      <w:proofErr w:type="gramEnd"/>
-      <w:r>
-        <w:t>) or sort()</w:t>
+        <w:t>Notice that we can also chain on other methods such as limit() or sort()</w:t>
       </w:r>
     </w:p>
     <w:p>
@@ -4081,15 +3517,7 @@
         </w:numPr>
       </w:pPr>
       <w:r>
-        <w:t>To create a virtual, we can say userSchema.virtual(‘INSERT_VIRTUAL_PROPERTY_NAME’</w:t>
-      </w:r>
-      <w:proofErr w:type="gramStart"/>
-      <w:r>
-        <w:t>).get</w:t>
-      </w:r>
-      <w:proofErr w:type="gramEnd"/>
-      <w:r>
-        <w:t>(FUNCTION). Note that we cannot use an arrow function since we will use the ‘this’ keyword to reference the induvial instance we are working with.</w:t>
+        <w:t>To create a virtual, we can say userSchema.virtual(‘INSERT_VIRTUAL_PROPERTY_NAME’).get(FUNCTION). Note that we cannot use an arrow function since we will use the ‘this’ keyword to reference the induvial instance we are working with.</w:t>
       </w:r>
     </w:p>
     <w:p>
@@ -4113,15 +3541,7 @@
         </w:numPr>
       </w:pPr>
       <w:r>
-        <w:t>Suppose we want to create a ‘</w:t>
-      </w:r>
-      <w:proofErr w:type="spellStart"/>
-      <w:r>
-        <w:t>namedEmail</w:t>
-      </w:r>
-      <w:proofErr w:type="spellEnd"/>
-      <w:r>
-        <w:t>’ virtual which we can then access from user model instances.</w:t>
+        <w:t>Suppose we want to create a ‘namedEmail’ virtual which we can then access from user model instances.</w:t>
       </w:r>
     </w:p>
     <w:p>
@@ -4182,15 +3602,7 @@
         </w:numPr>
       </w:pPr>
       <w:r>
-        <w:t>We can access this ‘</w:t>
-      </w:r>
-      <w:proofErr w:type="spellStart"/>
-      <w:r>
-        <w:t>namedEmail</w:t>
-      </w:r>
-      <w:proofErr w:type="spellEnd"/>
-      <w:r>
-        <w:t>’ virtual from a user model instance as shown below:</w:t>
+        <w:t>We can access this ‘namedEmail’ virtual from a user model instance as shown below:</w:t>
       </w:r>
     </w:p>
     <w:p>
@@ -4312,29 +3724,13 @@
         </w:numPr>
       </w:pPr>
       <w:r>
-        <w:t>Notice ‘</w:t>
-      </w:r>
-      <w:proofErr w:type="spellStart"/>
-      <w:r>
-        <w:t>namedEmail</w:t>
-      </w:r>
-      <w:proofErr w:type="spellEnd"/>
-      <w:r>
-        <w:t>’ is not actually a property in the schema</w:t>
+        <w:t>Notice ‘namedEmail’ is not actually a property in the schema</w:t>
       </w:r>
       <w:r>
         <w:t xml:space="preserve"> and is not saved in the database</w:t>
       </w:r>
       <w:r>
-        <w:t xml:space="preserve">. But the way this property makes it seem like it is, </w:t>
-      </w:r>
-      <w:proofErr w:type="gramStart"/>
-      <w:r>
-        <w:t>hence</w:t>
-      </w:r>
-      <w:proofErr w:type="gramEnd"/>
-      <w:r>
-        <w:t xml:space="preserve"> the name virtual.</w:t>
+        <w:t>. But the way this property makes it seem like it is, hence the name virtual.</w:t>
       </w:r>
     </w:p>
     <w:p/>
@@ -4380,15 +3776,7 @@
         </w:numPr>
       </w:pPr>
       <w:r>
-        <w:t>Actions could be ‘</w:t>
-      </w:r>
-      <w:proofErr w:type="gramStart"/>
-      <w:r>
-        <w:t>save</w:t>
-      </w:r>
-      <w:proofErr w:type="gramEnd"/>
-      <w:r>
-        <w:t xml:space="preserve">’, ‘validate’, ‘remove’, etc. </w:t>
+        <w:t xml:space="preserve">Actions could be ‘save’, ‘validate’, ‘remove’, etc. </w:t>
       </w:r>
     </w:p>
     <w:p>
@@ -4403,69 +3791,19 @@
         <w:t>To add middleware that will execute before a</w:t>
       </w:r>
       <w:r>
-        <w:t xml:space="preserve">n action, we say </w:t>
-      </w:r>
-      <w:proofErr w:type="spellStart"/>
-      <w:proofErr w:type="gramStart"/>
-      <w:r>
-        <w:t>userSchema.pre</w:t>
-      </w:r>
-      <w:proofErr w:type="spellEnd"/>
-      <w:r>
-        <w:t>(</w:t>
-      </w:r>
-      <w:proofErr w:type="gramEnd"/>
-      <w:r>
-        <w:t xml:space="preserve">‘INSERT_ACTION’, FUNCTION(next)). The ‘pre’ method’s callback function’s first parameter is the </w:t>
-      </w:r>
-      <w:proofErr w:type="gramStart"/>
-      <w:r>
-        <w:t>next(</w:t>
-      </w:r>
-      <w:proofErr w:type="gramEnd"/>
-      <w:r>
-        <w:t xml:space="preserve">) method. This </w:t>
-      </w:r>
-      <w:proofErr w:type="gramStart"/>
-      <w:r>
-        <w:t>next(</w:t>
-      </w:r>
-      <w:proofErr w:type="gramEnd"/>
-      <w:r>
-        <w:t xml:space="preserve">) method will allow us to continue to the next piece of middleware. </w:t>
-      </w:r>
-    </w:p>
-    <w:p>
-      <w:pPr>
-        <w:pStyle w:val="ListParagraph"/>
-        <w:numPr>
-          <w:ilvl w:val="0"/>
-          <w:numId w:val="2"/>
-        </w:numPr>
-      </w:pPr>
-      <w:r>
-        <w:t xml:space="preserve">To add middleware that will execute after an action, we say </w:t>
-      </w:r>
-      <w:proofErr w:type="spellStart"/>
-      <w:proofErr w:type="gramStart"/>
-      <w:r>
-        <w:t>userSchema.post</w:t>
-      </w:r>
-      <w:proofErr w:type="spellEnd"/>
-      <w:r>
-        <w:t>(</w:t>
-      </w:r>
-      <w:proofErr w:type="gramEnd"/>
-      <w:r>
-        <w:t xml:space="preserve">‘INSERT_ACTION’, FUNCTION(doc, next)). The ‘post’ method’s callback function’s first parameter is the document that we applied the action to. The second parameter is the </w:t>
-      </w:r>
-      <w:proofErr w:type="gramStart"/>
-      <w:r>
-        <w:t>next(</w:t>
-      </w:r>
-      <w:proofErr w:type="gramEnd"/>
-      <w:r>
-        <w:t>) method which will allow us to continue to the next piece of middleware.</w:t>
+        <w:t xml:space="preserve">n action, we say userSchema.pre(‘INSERT_ACTION’, FUNCTION(next)). The ‘pre’ method’s callback function’s first parameter is the next() method. This next() method will allow us to continue to the next piece of middleware. </w:t>
+      </w:r>
+    </w:p>
+    <w:p>
+      <w:pPr>
+        <w:pStyle w:val="ListParagraph"/>
+        <w:numPr>
+          <w:ilvl w:val="0"/>
+          <w:numId w:val="2"/>
+        </w:numPr>
+      </w:pPr>
+      <w:r>
+        <w:t>To add middleware that will execute after an action, we say userSchema.post(‘INSERT_ACTION’, FUNCTION(doc, next)). The ‘post’ method’s callback function’s first parameter is the document that we applied the action to. The second parameter is the next() method which will allow us to continue to the next piece of middleware.</w:t>
       </w:r>
     </w:p>
     <w:p>
@@ -4489,23 +3827,7 @@
         </w:numPr>
       </w:pPr>
       <w:r>
-        <w:t>Below, we create two pieces of middleware. The first piece of middleware is a function that will execute before the ‘save’ action is applied on a user model instance. This function will update the ‘</w:t>
-      </w:r>
-      <w:proofErr w:type="spellStart"/>
-      <w:r>
-        <w:t>updatedAt</w:t>
-      </w:r>
-      <w:proofErr w:type="spellEnd"/>
-      <w:r>
-        <w:t xml:space="preserve">’ field of that user model instance. The second piece of middleware is a function that will execute after the ‘save’ action is applied on a user model instance. This function will execute the user model instance’s </w:t>
-      </w:r>
-      <w:proofErr w:type="spellStart"/>
-      <w:r>
-        <w:t>sayHi</w:t>
-      </w:r>
-      <w:proofErr w:type="spellEnd"/>
-      <w:r>
-        <w:t xml:space="preserve"> method. </w:t>
+        <w:t xml:space="preserve">Below, we create two pieces of middleware. The first piece of middleware is a function that will execute before the ‘save’ action is applied on a user model instance. This function will update the ‘updatedAt’ field of that user model instance. The second piece of middleware is a function that will execute after the ‘save’ action is applied on a user model instance. This function will execute the user model instance’s sayHi method. </w:t>
       </w:r>
     </w:p>
     <w:p>
@@ -4695,51 +4017,19 @@
         <w:t xml:space="preserve">model instance </w:t>
       </w:r>
       <w:r>
-        <w:t xml:space="preserve">in line 8, we see </w:t>
-      </w:r>
-      <w:proofErr w:type="gramStart"/>
-      <w:r>
-        <w:t>an the</w:t>
-      </w:r>
-      <w:proofErr w:type="gramEnd"/>
-      <w:r>
-        <w:t xml:space="preserve"> user model instance object getting logged.</w:t>
-      </w:r>
-    </w:p>
-    <w:p>
-      <w:pPr>
-        <w:pStyle w:val="ListParagraph"/>
-        <w:numPr>
-          <w:ilvl w:val="1"/>
-          <w:numId w:val="2"/>
-        </w:numPr>
-      </w:pPr>
-      <w:r>
-        <w:t>We then apply the ‘save’ method on the user model instance. But before this ‘save’ method is applied, the ‘pre’ middleware is executed and we update the ‘</w:t>
-      </w:r>
-      <w:proofErr w:type="spellStart"/>
-      <w:r>
-        <w:t>updatedAt</w:t>
-      </w:r>
-      <w:proofErr w:type="spellEnd"/>
-      <w:r>
-        <w:t xml:space="preserve">’ field. We then save this user model instance. Then, the ‘post’ middleware is </w:t>
-      </w:r>
-      <w:proofErr w:type="gramStart"/>
-      <w:r>
-        <w:t>executed</w:t>
-      </w:r>
-      <w:proofErr w:type="gramEnd"/>
-      <w:r>
-        <w:t xml:space="preserve"> and we execute the user model instance’s </w:t>
-      </w:r>
-      <w:proofErr w:type="spellStart"/>
-      <w:r>
-        <w:t>sayHi</w:t>
-      </w:r>
-      <w:proofErr w:type="spellEnd"/>
-      <w:r>
-        <w:t xml:space="preserve"> method which logs out ‘hi from instance with name of: user1’ to the console.</w:t>
+        <w:t>in line 8, we see an the user model instance object getting logged.</w:t>
+      </w:r>
+    </w:p>
+    <w:p>
+      <w:pPr>
+        <w:pStyle w:val="ListParagraph"/>
+        <w:numPr>
+          <w:ilvl w:val="1"/>
+          <w:numId w:val="2"/>
+        </w:numPr>
+      </w:pPr>
+      <w:r>
+        <w:t>We then apply the ‘save’ method on the user model instance. But before this ‘save’ method is applied, the ‘pre’ middleware is executed and we update the ‘updatedAt’ field. We then save this user model instance. Then, the ‘post’ middleware is executed and we execute the user model instance’s sayHi method which logs out ‘hi from instance with name of: user1’ to the console.</w:t>
       </w:r>
     </w:p>
     <w:p>
@@ -4754,23 +4044,7 @@
         <w:t xml:space="preserve">We </w:t>
       </w:r>
       <w:r>
-        <w:t xml:space="preserve">then log the user model instance in line </w:t>
-      </w:r>
-      <w:proofErr w:type="gramStart"/>
-      <w:r>
-        <w:t>9, and</w:t>
-      </w:r>
-      <w:proofErr w:type="gramEnd"/>
-      <w:r>
-        <w:t xml:space="preserve"> notice that the ‘</w:t>
-      </w:r>
-      <w:proofErr w:type="spellStart"/>
-      <w:r>
-        <w:t>updatedAt</w:t>
-      </w:r>
-      <w:proofErr w:type="spellEnd"/>
-      <w:r>
-        <w:t>’ field has changed.</w:t>
+        <w:t>then log the user model instance in line 9, and notice that the ‘updatedAt’ field has changed.</w:t>
       </w:r>
     </w:p>
     <w:p>
@@ -4943,6 +4217,173 @@
             </a:graphic>
           </wp:inline>
         </w:drawing>
+      </w:r>
+    </w:p>
+    <w:p/>
+    <w:p>
+      <w:pPr>
+        <w:rPr>
+          <w:b/>
+          <w:bCs/>
+          <w:u w:val="single"/>
+        </w:rPr>
+      </w:pPr>
+      <w:r>
+        <w:rPr>
+          <w:b/>
+          <w:bCs/>
+          <w:u w:val="single"/>
+        </w:rPr>
+        <w:t>Connect Mongoose with MongoDB Atlas</w:t>
+      </w:r>
+    </w:p>
+    <w:p>
+      <w:pPr>
+        <w:pStyle w:val="ListParagraph"/>
+        <w:numPr>
+          <w:ilvl w:val="0"/>
+          <w:numId w:val="2"/>
+        </w:numPr>
+      </w:pPr>
+      <w:r>
+        <w:t>MongoDB Atlas is the cloud version of MongoDB</w:t>
+      </w:r>
+    </w:p>
+    <w:p>
+      <w:pPr>
+        <w:pStyle w:val="ListParagraph"/>
+        <w:numPr>
+          <w:ilvl w:val="0"/>
+          <w:numId w:val="2"/>
+        </w:numPr>
+      </w:pPr>
+      <w:hyperlink r:id="rId56" w:history="1">
+        <w:r>
+          <w:rPr>
+            <w:rStyle w:val="Hyperlink"/>
+          </w:rPr>
+          <w:t>https://www.youtube.com/watch?v=s0anSjEeua8&amp;list=PL4cUxeGkcC9iJ_KkrkBZWZRHVwnzLIoUE&amp;index=4</w:t>
+        </w:r>
+      </w:hyperlink>
+    </w:p>
+    <w:p>
+      <w:pPr>
+        <w:pStyle w:val="ListParagraph"/>
+        <w:numPr>
+          <w:ilvl w:val="0"/>
+          <w:numId w:val="2"/>
+        </w:numPr>
+      </w:pPr>
+    </w:p>
+    <w:p>
+      <w:pPr>
+        <w:pStyle w:val="ListParagraph"/>
+        <w:numPr>
+          <w:ilvl w:val="0"/>
+          <w:numId w:val="2"/>
+        </w:numPr>
+      </w:pPr>
+      <w:r>
+        <w:t>Given a username, password, and database name, we can connect to it via the following uri:</w:t>
+      </w:r>
+    </w:p>
+    <w:p>
+      <w:pPr>
+        <w:pStyle w:val="ListParagraph"/>
+        <w:numPr>
+          <w:ilvl w:val="0"/>
+          <w:numId w:val="2"/>
+        </w:numPr>
+      </w:pPr>
+      <w:r>
+        <w:t>mongodb+srv://&lt;USERNAME&gt;:&lt;PASSWORD&gt;</w:t>
+      </w:r>
+      <w:hyperlink r:id="rId57" w:history="1">
+        <w:r>
+          <w:rPr>
+            <w:rStyle w:val="Hyperlink"/>
+          </w:rPr>
+          <w:t>x@mongodb-notes.lzka0.mongodb.net/&lt;DATABASE_NAME&gt;?retryWrites=true&amp;w=majority</w:t>
+        </w:r>
+      </w:hyperlink>
+      <w:r>
+        <w:t>"</w:t>
+      </w:r>
+    </w:p>
+    <w:p>
+      <w:pPr>
+        <w:pStyle w:val="ListParagraph"/>
+        <w:numPr>
+          <w:ilvl w:val="0"/>
+          <w:numId w:val="2"/>
+        </w:numPr>
+      </w:pPr>
+      <w:r>
+        <w:t>Ex:</w:t>
+      </w:r>
+    </w:p>
+    <w:p>
+      <w:pPr>
+        <w:pStyle w:val="ListParagraph"/>
+        <w:numPr>
+          <w:ilvl w:val="0"/>
+          <w:numId w:val="2"/>
+        </w:numPr>
+      </w:pPr>
+      <w:r>
+        <w:drawing>
+          <wp:inline distT="0" distB="0" distL="0" distR="0" wp14:anchorId="7514B313" wp14:editId="127E4A62">
+            <wp:extent cx="6562725" cy="2317614"/>
+            <wp:effectExtent l="0" t="0" r="0" b="6985"/>
+            <wp:docPr id="51" name="Picture 51" descr="Text&#10;&#10;Description automatically generated"/>
+            <wp:cNvGraphicFramePr>
+              <a:graphicFrameLocks xmlns:a="http://schemas.openxmlformats.org/drawingml/2006/main" noChangeAspect="1"/>
+            </wp:cNvGraphicFramePr>
+            <a:graphic xmlns:a="http://schemas.openxmlformats.org/drawingml/2006/main">
+              <a:graphicData uri="http://schemas.openxmlformats.org/drawingml/2006/picture">
+                <pic:pic xmlns:pic="http://schemas.openxmlformats.org/drawingml/2006/picture">
+                  <pic:nvPicPr>
+                    <pic:cNvPr id="51" name="Picture 51" descr="Text&#10;&#10;Description automatically generated"/>
+                    <pic:cNvPicPr/>
+                  </pic:nvPicPr>
+                  <pic:blipFill>
+                    <a:blip r:embed="rId58"/>
+                    <a:stretch>
+                      <a:fillRect/>
+                    </a:stretch>
+                  </pic:blipFill>
+                  <pic:spPr>
+                    <a:xfrm>
+                      <a:off x="0" y="0"/>
+                      <a:ext cx="6570885" cy="2320496"/>
+                    </a:xfrm>
+                    <a:prstGeom prst="rect">
+                      <a:avLst/>
+                    </a:prstGeom>
+                  </pic:spPr>
+                </pic:pic>
+              </a:graphicData>
+            </a:graphic>
+          </wp:inline>
+        </w:drawing>
+      </w:r>
+    </w:p>
+    <w:p>
+      <w:pPr>
+        <w:pStyle w:val="ListParagraph"/>
+        <w:numPr>
+          <w:ilvl w:val="0"/>
+          <w:numId w:val="2"/>
+        </w:numPr>
+      </w:pPr>
+      <w:r>
+        <w:t>In mongodb atlas, in the ‘network access’ tab, selecting ‘allow access from anywhere’ can be a security risk</w:t>
+      </w:r>
+      <w:r>
+        <w:t>, but it’s likely fine.</w:t>
+      </w:r>
+      <w:r>
+        <w:t xml:space="preserve"> We just have to make sure that the username and password are kept secret.</w:t>
       </w:r>
     </w:p>
     <w:sectPr>
@@ -5627,6 +5068,29 @@
       <w:contextualSpacing/>
     </w:pPr>
   </w:style>
+  <w:style w:type="character" w:styleId="Hyperlink">
+    <w:name w:val="Hyperlink"/>
+    <w:basedOn w:val="DefaultParagraphFont"/>
+    <w:uiPriority w:val="99"/>
+    <w:unhideWhenUsed/>
+    <w:rsid w:val="00383080"/>
+    <w:rPr>
+      <w:color w:val="0563C1" w:themeColor="hyperlink"/>
+      <w:u w:val="single"/>
+    </w:rPr>
+  </w:style>
+  <w:style w:type="character" w:styleId="UnresolvedMention">
+    <w:name w:val="Unresolved Mention"/>
+    <w:basedOn w:val="DefaultParagraphFont"/>
+    <w:uiPriority w:val="99"/>
+    <w:semiHidden/>
+    <w:unhideWhenUsed/>
+    <w:rsid w:val="00383080"/>
+    <w:rPr>
+      <w:color w:val="605E5C"/>
+      <w:shd w:val="clear" w:color="auto" w:fill="E1DFDD"/>
+    </w:rPr>
+  </w:style>
 </w:styles>
 </file>
 

</xml_diff>